<commit_message>
relative vs absolute vs mixed reference
</commit_message>
<xml_diff>
--- a/advanced_Excel.docx
+++ b/advanced_Excel.docx
@@ -4,16 +4,17 @@
   <w:body>
     <w:p>
       <w:pPr>
-        <w:rPr>
-          <w:b/>
-          <w:sz w:val="24"/>
-          <w:lang w:val="en-US"/>
-        </w:rPr>
-      </w:pPr>
-      <w:r>
-        <w:rPr>
-          <w:b/>
-          <w:sz w:val="24"/>
+        <w:ind w:left="-851" w:right="-897"/>
+        <w:rPr>
+          <w:b/>
+          <w:sz w:val="28"/>
+          <w:lang w:val="en-US"/>
+        </w:rPr>
+      </w:pPr>
+      <w:r>
+        <w:rPr>
+          <w:b/>
+          <w:sz w:val="28"/>
           <w:lang w:val="en-US"/>
         </w:rPr>
         <w:t>COPYING DATA OR WHOLE TABLE FROM ANOTHER SHEET IN EXCEL AND GOOGLE SHEET</w:t>
@@ -21,6 +22,7 @@
     </w:p>
     <w:p>
       <w:pPr>
+        <w:ind w:left="-567" w:right="-613"/>
         <w:rPr>
           <w:sz w:val="24"/>
           <w:lang w:val="en-US"/>
@@ -41,6 +43,7 @@
           <w:ilvl w:val="0"/>
           <w:numId w:val="1"/>
         </w:numPr>
+        <w:ind w:left="-567" w:right="-613"/>
         <w:rPr>
           <w:b/>
           <w:sz w:val="24"/>
@@ -71,6 +74,7 @@
           <w:ilvl w:val="0"/>
           <w:numId w:val="2"/>
         </w:numPr>
+        <w:ind w:left="-567" w:right="-613"/>
         <w:rPr>
           <w:b/>
           <w:sz w:val="24"/>
@@ -90,14 +94,7 @@
           <w:sz w:val="24"/>
           <w:lang w:val="en-US"/>
         </w:rPr>
-        <w:t xml:space="preserve"> </w:t>
-      </w:r>
-      <w:r>
-        <w:rPr>
-          <w:sz w:val="24"/>
-          <w:lang w:val="en-US"/>
-        </w:rPr>
-        <w:t xml:space="preserve">Select table or data and hit </w:t>
+        <w:t xml:space="preserve"> Select table or data and hit </w:t>
       </w:r>
       <w:proofErr w:type="spellStart"/>
       <w:r>
@@ -138,7 +135,7 @@
     <w:p>
       <w:pPr>
         <w:pStyle w:val="ListParagraph"/>
-        <w:ind w:left="1440"/>
+        <w:ind w:left="-567" w:right="-613"/>
         <w:rPr>
           <w:b/>
           <w:sz w:val="24"/>
@@ -153,27 +150,20 @@
           <w:ilvl w:val="0"/>
           <w:numId w:val="2"/>
         </w:numPr>
-        <w:rPr>
-          <w:b/>
-          <w:sz w:val="24"/>
-          <w:lang w:val="en-US"/>
-        </w:rPr>
-      </w:pPr>
-      <w:r>
-        <w:rPr>
-          <w:b/>
-          <w:sz w:val="24"/>
-          <w:lang w:val="en-US"/>
-        </w:rPr>
-        <w:t>Direct Cell Reference</w:t>
-      </w:r>
-      <w:r>
-        <w:rPr>
-          <w:b/>
-          <w:sz w:val="24"/>
-          <w:lang w:val="en-US"/>
-        </w:rPr>
-        <w:t xml:space="preserve">: </w:t>
+        <w:ind w:left="-567" w:right="-613"/>
+        <w:rPr>
+          <w:b/>
+          <w:sz w:val="24"/>
+          <w:lang w:val="en-US"/>
+        </w:rPr>
+      </w:pPr>
+      <w:r>
+        <w:rPr>
+          <w:b/>
+          <w:sz w:val="24"/>
+          <w:lang w:val="en-US"/>
+        </w:rPr>
+        <w:t xml:space="preserve">Direct Cell Reference: </w:t>
       </w:r>
       <w:r>
         <w:rPr>
@@ -187,20 +177,13 @@
           <w:sz w:val="24"/>
           <w:lang w:val="en-US"/>
         </w:rPr>
-        <w:t xml:space="preserve"> method </w:t>
-      </w:r>
-      <w:r>
-        <w:rPr>
-          <w:sz w:val="24"/>
-          <w:lang w:val="en-US"/>
-        </w:rPr>
-        <w:t>make mirror of the original, means if any change occurs in the main sheet, it’ll automatically updated to the another.</w:t>
+        <w:t xml:space="preserve"> method make mirror of the original, means if any change occurs in the main sheet, it’ll automatically updated to the another.</w:t>
       </w:r>
     </w:p>
     <w:p>
       <w:pPr>
         <w:pStyle w:val="ListParagraph"/>
-        <w:ind w:left="1440"/>
+        <w:ind w:left="-567" w:right="-613"/>
         <w:rPr>
           <w:b/>
           <w:sz w:val="24"/>
@@ -252,7 +235,7 @@
     <w:p>
       <w:pPr>
         <w:pStyle w:val="ListParagraph"/>
-        <w:ind w:left="1440"/>
+        <w:ind w:left="-567" w:right="-613"/>
         <w:rPr>
           <w:b/>
           <w:sz w:val="24"/>
@@ -267,6 +250,7 @@
           <w:ilvl w:val="0"/>
           <w:numId w:val="2"/>
         </w:numPr>
+        <w:ind w:left="-567" w:right="-613"/>
         <w:rPr>
           <w:b/>
           <w:sz w:val="24"/>
@@ -286,21 +270,7 @@
           <w:sz w:val="24"/>
           <w:lang w:val="en-US"/>
         </w:rPr>
-        <w:t>This method is a bit lengthy because the main functionality of VLOOKUP and H</w:t>
-      </w:r>
-      <w:r>
-        <w:rPr>
-          <w:sz w:val="24"/>
-          <w:lang w:val="en-US"/>
-        </w:rPr>
-        <w:t>LOOKUP</w:t>
-      </w:r>
-      <w:r>
-        <w:rPr>
-          <w:sz w:val="24"/>
-          <w:lang w:val="en-US"/>
-        </w:rPr>
-        <w:t xml:space="preserve"> is to search a specific value in the table. But we can also achieve this task.</w:t>
+        <w:t>This method is a bit lengthy because the main functionality of VLOOKUP and HLOOKUP is to search a specific value in the table. But we can also achieve this task.</w:t>
       </w:r>
       <w:r>
         <w:rPr>
@@ -322,14 +292,7 @@
           <w:sz w:val="24"/>
           <w:lang w:val="en-US"/>
         </w:rPr>
-        <w:t xml:space="preserve">   </w:t>
-      </w:r>
-      <w:r>
-        <w:rPr>
-          <w:sz w:val="24"/>
-          <w:lang w:val="en-US"/>
-        </w:rPr>
-        <w:t>=</w:t>
+        <w:t xml:space="preserve">   =</w:t>
       </w:r>
       <w:proofErr w:type="gramStart"/>
       <w:r>
@@ -417,7 +380,7 @@
     <w:p>
       <w:pPr>
         <w:pStyle w:val="ListParagraph"/>
-        <w:ind w:left="1440"/>
+        <w:ind w:left="-567" w:right="-613"/>
         <w:rPr>
           <w:b/>
           <w:sz w:val="24"/>
@@ -432,6 +395,7 @@
           <w:ilvl w:val="0"/>
           <w:numId w:val="1"/>
         </w:numPr>
+        <w:ind w:left="-567" w:right="-613"/>
         <w:rPr>
           <w:b/>
           <w:sz w:val="24"/>
@@ -454,6 +418,7 @@
           <w:ilvl w:val="0"/>
           <w:numId w:val="2"/>
         </w:numPr>
+        <w:ind w:left="-567" w:right="-613"/>
         <w:rPr>
           <w:b/>
           <w:sz w:val="24"/>
@@ -472,7 +437,7 @@
     <w:p>
       <w:pPr>
         <w:pStyle w:val="ListParagraph"/>
-        <w:ind w:left="1440"/>
+        <w:ind w:left="-567" w:right="-613"/>
         <w:rPr>
           <w:b/>
           <w:sz w:val="24"/>
@@ -487,24 +452,27 @@
           <w:ilvl w:val="0"/>
           <w:numId w:val="2"/>
         </w:numPr>
-        <w:rPr>
-          <w:b/>
-          <w:sz w:val="24"/>
-          <w:lang w:val="en-US"/>
-        </w:rPr>
-      </w:pPr>
-    </w:p>
-    <w:p>
-      <w:pPr>
-        <w:rPr>
-          <w:b/>
-          <w:sz w:val="24"/>
-          <w:lang w:val="en-US"/>
-        </w:rPr>
-      </w:pPr>
-    </w:p>
-    <w:p>
-      <w:pPr>
+        <w:ind w:left="-567" w:right="-613"/>
+        <w:rPr>
+          <w:b/>
+          <w:sz w:val="24"/>
+          <w:lang w:val="en-US"/>
+        </w:rPr>
+      </w:pPr>
+    </w:p>
+    <w:p>
+      <w:pPr>
+        <w:ind w:left="-567" w:right="-613"/>
+        <w:rPr>
+          <w:b/>
+          <w:sz w:val="24"/>
+          <w:lang w:val="en-US"/>
+        </w:rPr>
+      </w:pPr>
+    </w:p>
+    <w:p>
+      <w:pPr>
+        <w:ind w:left="-567" w:right="-613"/>
         <w:rPr>
           <w:b/>
           <w:sz w:val="24"/>
@@ -522,6 +490,7 @@
     </w:p>
     <w:p>
       <w:pPr>
+        <w:ind w:left="-567" w:right="-613"/>
         <w:jc w:val="center"/>
         <w:rPr>
           <w:b/>
@@ -541,6 +510,7 @@
     </w:p>
     <w:p>
       <w:pPr>
+        <w:ind w:left="-567" w:right="-613"/>
         <w:rPr>
           <w:sz w:val="24"/>
           <w:lang w:val="en-US"/>
@@ -564,6 +534,7 @@
     </w:p>
     <w:p>
       <w:pPr>
+        <w:ind w:left="-567" w:right="-613"/>
         <w:rPr>
           <w:sz w:val="24"/>
           <w:lang w:val="en-US"/>
@@ -652,6 +623,7 @@
     </w:p>
     <w:p>
       <w:pPr>
+        <w:ind w:left="-567" w:right="-613"/>
         <w:rPr>
           <w:sz w:val="24"/>
           <w:lang w:val="en-US"/>
@@ -676,6 +648,7 @@
     </w:p>
     <w:p>
       <w:pPr>
+        <w:ind w:left="-567" w:right="-613"/>
         <w:rPr>
           <w:sz w:val="24"/>
           <w:lang w:val="en-US"/>
@@ -711,13 +684,13 @@
         <w:tblLook w:val="04A0" w:firstRow="1" w:lastRow="0" w:firstColumn="1" w:lastColumn="0" w:noHBand="0" w:noVBand="1"/>
       </w:tblPr>
       <w:tblGrid>
-        <w:gridCol w:w="1888"/>
-        <w:gridCol w:w="2211"/>
-        <w:gridCol w:w="1760"/>
-        <w:gridCol w:w="1231"/>
-        <w:gridCol w:w="774"/>
-        <w:gridCol w:w="1237"/>
-        <w:gridCol w:w="839"/>
+        <w:gridCol w:w="1900"/>
+        <w:gridCol w:w="2240"/>
+        <w:gridCol w:w="1780"/>
+        <w:gridCol w:w="1240"/>
+        <w:gridCol w:w="700"/>
+        <w:gridCol w:w="1240"/>
+        <w:gridCol w:w="840"/>
       </w:tblGrid>
       <w:tr>
         <w:trPr>
@@ -739,6 +712,7 @@
           <w:p>
             <w:pPr>
               <w:spacing w:after="0" w:line="240" w:lineRule="auto"/>
+              <w:ind w:left="-567" w:right="-613"/>
               <w:jc w:val="right"/>
               <w:rPr>
                 <w:rFonts w:ascii="Georgia" w:eastAsia="Times New Roman" w:hAnsi="Georgia" w:cs="Calibri"/>
@@ -782,6 +756,7 @@
           <w:p>
             <w:pPr>
               <w:spacing w:after="0" w:line="240" w:lineRule="auto"/>
+              <w:ind w:left="-567" w:right="-613"/>
               <w:jc w:val="center"/>
               <w:rPr>
                 <w:rFonts w:ascii="Georgia" w:eastAsia="Times New Roman" w:hAnsi="Georgia" w:cs="Calibri"/>
@@ -823,6 +798,7 @@
           <w:p>
             <w:pPr>
               <w:spacing w:after="0" w:line="240" w:lineRule="auto"/>
+              <w:ind w:left="-567" w:right="-613"/>
               <w:jc w:val="center"/>
               <w:rPr>
                 <w:rFonts w:ascii="Georgia" w:eastAsia="Times New Roman" w:hAnsi="Georgia" w:cs="Calibri"/>
@@ -864,6 +840,7 @@
           <w:p>
             <w:pPr>
               <w:spacing w:after="0" w:line="240" w:lineRule="auto"/>
+              <w:ind w:left="-567" w:right="-613"/>
               <w:jc w:val="center"/>
               <w:rPr>
                 <w:rFonts w:ascii="Georgia" w:eastAsia="Times New Roman" w:hAnsi="Georgia" w:cs="Calibri"/>
@@ -905,6 +882,7 @@
           <w:p>
             <w:pPr>
               <w:spacing w:after="0" w:line="240" w:lineRule="auto"/>
+              <w:ind w:left="-567" w:right="-613"/>
               <w:jc w:val="right"/>
               <w:rPr>
                 <w:rFonts w:ascii="Georgia" w:eastAsia="Times New Roman" w:hAnsi="Georgia" w:cs="Calibri"/>
@@ -946,6 +924,7 @@
           <w:p>
             <w:pPr>
               <w:spacing w:after="0" w:line="240" w:lineRule="auto"/>
+              <w:ind w:left="-567" w:right="-613"/>
               <w:jc w:val="right"/>
               <w:rPr>
                 <w:rFonts w:ascii="Georgia" w:eastAsia="Times New Roman" w:hAnsi="Georgia" w:cs="Calibri"/>
@@ -989,6 +968,7 @@
           <w:p>
             <w:pPr>
               <w:spacing w:after="0" w:line="240" w:lineRule="auto"/>
+              <w:ind w:left="-567" w:right="-613"/>
               <w:jc w:val="right"/>
               <w:rPr>
                 <w:rFonts w:ascii="Georgia" w:eastAsia="Times New Roman" w:hAnsi="Georgia" w:cs="Calibri"/>
@@ -1035,6 +1015,7 @@
           <w:p>
             <w:pPr>
               <w:spacing w:after="0" w:line="240" w:lineRule="auto"/>
+              <w:ind w:left="-567" w:right="-613"/>
               <w:jc w:val="right"/>
               <w:rPr>
                 <w:rFonts w:ascii="Georgia" w:eastAsia="Times New Roman" w:hAnsi="Georgia" w:cs="Calibri"/>
@@ -1072,6 +1053,7 @@
           <w:p>
             <w:pPr>
               <w:spacing w:after="0" w:line="240" w:lineRule="auto"/>
+              <w:ind w:left="-567" w:right="-613"/>
               <w:jc w:val="center"/>
               <w:rPr>
                 <w:rFonts w:ascii="Georgia" w:eastAsia="Times New Roman" w:hAnsi="Georgia" w:cs="Calibri"/>
@@ -1109,6 +1091,7 @@
           <w:p>
             <w:pPr>
               <w:spacing w:after="0" w:line="240" w:lineRule="auto"/>
+              <w:ind w:left="-567" w:right="-613"/>
               <w:jc w:val="center"/>
               <w:rPr>
                 <w:rFonts w:ascii="Georgia" w:eastAsia="Times New Roman" w:hAnsi="Georgia" w:cs="Calibri"/>
@@ -1146,6 +1129,7 @@
           <w:p>
             <w:pPr>
               <w:spacing w:after="0" w:line="240" w:lineRule="auto"/>
+              <w:ind w:left="-567" w:right="-613"/>
               <w:jc w:val="center"/>
               <w:rPr>
                 <w:rFonts w:ascii="Georgia" w:eastAsia="Times New Roman" w:hAnsi="Georgia" w:cs="Calibri"/>
@@ -1183,6 +1167,7 @@
           <w:p>
             <w:pPr>
               <w:spacing w:after="0" w:line="240" w:lineRule="auto"/>
+              <w:ind w:left="-567" w:right="-613"/>
               <w:jc w:val="right"/>
               <w:rPr>
                 <w:rFonts w:ascii="Georgia" w:eastAsia="Times New Roman" w:hAnsi="Georgia" w:cs="Calibri"/>
@@ -1220,6 +1205,7 @@
           <w:p>
             <w:pPr>
               <w:spacing w:after="0" w:line="240" w:lineRule="auto"/>
+              <w:ind w:left="-567" w:right="-613"/>
               <w:jc w:val="right"/>
               <w:rPr>
                 <w:rFonts w:ascii="Georgia" w:eastAsia="Times New Roman" w:hAnsi="Georgia" w:cs="Calibri"/>
@@ -1257,6 +1243,7 @@
           <w:p>
             <w:pPr>
               <w:spacing w:after="0" w:line="240" w:lineRule="auto"/>
+              <w:ind w:left="-567" w:right="-613"/>
               <w:jc w:val="right"/>
               <w:rPr>
                 <w:rFonts w:ascii="Georgia" w:eastAsia="Times New Roman" w:hAnsi="Georgia" w:cs="Calibri"/>
@@ -1299,6 +1286,7 @@
           <w:p>
             <w:pPr>
               <w:spacing w:after="0" w:line="240" w:lineRule="auto"/>
+              <w:ind w:left="-567" w:right="-613"/>
               <w:jc w:val="right"/>
               <w:rPr>
                 <w:rFonts w:ascii="Georgia" w:eastAsia="Times New Roman" w:hAnsi="Georgia" w:cs="Calibri"/>
@@ -1336,6 +1324,7 @@
           <w:p>
             <w:pPr>
               <w:spacing w:after="0" w:line="240" w:lineRule="auto"/>
+              <w:ind w:left="-567" w:right="-613"/>
               <w:jc w:val="center"/>
               <w:rPr>
                 <w:rFonts w:ascii="Georgia" w:eastAsia="Times New Roman" w:hAnsi="Georgia" w:cs="Calibri"/>
@@ -1373,6 +1362,7 @@
           <w:p>
             <w:pPr>
               <w:spacing w:after="0" w:line="240" w:lineRule="auto"/>
+              <w:ind w:left="-567" w:right="-613"/>
               <w:jc w:val="center"/>
               <w:rPr>
                 <w:rFonts w:ascii="Georgia" w:eastAsia="Times New Roman" w:hAnsi="Georgia" w:cs="Calibri"/>
@@ -1412,6 +1402,7 @@
           <w:p>
             <w:pPr>
               <w:spacing w:after="0" w:line="240" w:lineRule="auto"/>
+              <w:ind w:left="-567" w:right="-613"/>
               <w:jc w:val="center"/>
               <w:rPr>
                 <w:rFonts w:ascii="Georgia" w:eastAsia="Times New Roman" w:hAnsi="Georgia" w:cs="Calibri"/>
@@ -1449,6 +1440,7 @@
           <w:p>
             <w:pPr>
               <w:spacing w:after="0" w:line="240" w:lineRule="auto"/>
+              <w:ind w:left="-567" w:right="-613"/>
               <w:jc w:val="right"/>
               <w:rPr>
                 <w:rFonts w:ascii="Georgia" w:eastAsia="Times New Roman" w:hAnsi="Georgia" w:cs="Calibri"/>
@@ -1486,6 +1478,7 @@
           <w:p>
             <w:pPr>
               <w:spacing w:after="0" w:line="240" w:lineRule="auto"/>
+              <w:ind w:left="-567" w:right="-613"/>
               <w:jc w:val="right"/>
               <w:rPr>
                 <w:rFonts w:ascii="Georgia" w:eastAsia="Times New Roman" w:hAnsi="Georgia" w:cs="Calibri"/>
@@ -1523,6 +1516,7 @@
           <w:p>
             <w:pPr>
               <w:spacing w:after="0" w:line="240" w:lineRule="auto"/>
+              <w:ind w:left="-567" w:right="-613"/>
               <w:jc w:val="right"/>
               <w:rPr>
                 <w:rFonts w:ascii="Georgia" w:eastAsia="Times New Roman" w:hAnsi="Georgia" w:cs="Calibri"/>
@@ -1565,6 +1559,7 @@
           <w:p>
             <w:pPr>
               <w:spacing w:after="0" w:line="240" w:lineRule="auto"/>
+              <w:ind w:left="-567" w:right="-613"/>
               <w:jc w:val="right"/>
               <w:rPr>
                 <w:rFonts w:ascii="Georgia" w:eastAsia="Times New Roman" w:hAnsi="Georgia" w:cs="Calibri"/>
@@ -1602,6 +1597,7 @@
           <w:p>
             <w:pPr>
               <w:spacing w:after="0" w:line="240" w:lineRule="auto"/>
+              <w:ind w:left="-567" w:right="-613"/>
               <w:jc w:val="center"/>
               <w:rPr>
                 <w:rFonts w:ascii="Georgia" w:eastAsia="Times New Roman" w:hAnsi="Georgia" w:cs="Calibri"/>
@@ -1639,6 +1635,7 @@
           <w:p>
             <w:pPr>
               <w:spacing w:after="0" w:line="240" w:lineRule="auto"/>
+              <w:ind w:left="-567" w:right="-613"/>
               <w:jc w:val="center"/>
               <w:rPr>
                 <w:rFonts w:ascii="Georgia" w:eastAsia="Times New Roman" w:hAnsi="Georgia" w:cs="Calibri"/>
@@ -1676,6 +1673,7 @@
           <w:p>
             <w:pPr>
               <w:spacing w:after="0" w:line="240" w:lineRule="auto"/>
+              <w:ind w:left="-567" w:right="-613"/>
               <w:jc w:val="center"/>
               <w:rPr>
                 <w:rFonts w:ascii="Georgia" w:eastAsia="Times New Roman" w:hAnsi="Georgia" w:cs="Calibri"/>
@@ -1713,6 +1711,7 @@
           <w:p>
             <w:pPr>
               <w:spacing w:after="0" w:line="240" w:lineRule="auto"/>
+              <w:ind w:left="-567" w:right="-613"/>
               <w:jc w:val="right"/>
               <w:rPr>
                 <w:rFonts w:ascii="Georgia" w:eastAsia="Times New Roman" w:hAnsi="Georgia" w:cs="Calibri"/>
@@ -1750,6 +1749,7 @@
           <w:p>
             <w:pPr>
               <w:spacing w:after="0" w:line="240" w:lineRule="auto"/>
+              <w:ind w:left="-567" w:right="-613"/>
               <w:jc w:val="right"/>
               <w:rPr>
                 <w:rFonts w:ascii="Georgia" w:eastAsia="Times New Roman" w:hAnsi="Georgia" w:cs="Calibri"/>
@@ -1787,6 +1787,7 @@
           <w:p>
             <w:pPr>
               <w:spacing w:after="0" w:line="240" w:lineRule="auto"/>
+              <w:ind w:left="-567" w:right="-613"/>
               <w:jc w:val="right"/>
               <w:rPr>
                 <w:rFonts w:ascii="Georgia" w:eastAsia="Times New Roman" w:hAnsi="Georgia" w:cs="Calibri"/>
@@ -1829,6 +1830,7 @@
           <w:p>
             <w:pPr>
               <w:spacing w:after="0" w:line="240" w:lineRule="auto"/>
+              <w:ind w:left="-567" w:right="-613"/>
               <w:jc w:val="right"/>
               <w:rPr>
                 <w:rFonts w:ascii="Georgia" w:eastAsia="Times New Roman" w:hAnsi="Georgia" w:cs="Calibri"/>
@@ -1866,6 +1868,7 @@
           <w:p>
             <w:pPr>
               <w:spacing w:after="0" w:line="240" w:lineRule="auto"/>
+              <w:ind w:left="-567" w:right="-613"/>
               <w:jc w:val="center"/>
               <w:rPr>
                 <w:rFonts w:ascii="Georgia" w:eastAsia="Times New Roman" w:hAnsi="Georgia" w:cs="Calibri"/>
@@ -1903,6 +1906,7 @@
           <w:p>
             <w:pPr>
               <w:spacing w:after="0" w:line="240" w:lineRule="auto"/>
+              <w:ind w:left="-567" w:right="-613"/>
               <w:jc w:val="center"/>
               <w:rPr>
                 <w:rFonts w:ascii="Georgia" w:eastAsia="Times New Roman" w:hAnsi="Georgia" w:cs="Calibri"/>
@@ -1940,6 +1944,7 @@
           <w:p>
             <w:pPr>
               <w:spacing w:after="0" w:line="240" w:lineRule="auto"/>
+              <w:ind w:left="-567" w:right="-613"/>
               <w:jc w:val="center"/>
               <w:rPr>
                 <w:rFonts w:ascii="Georgia" w:eastAsia="Times New Roman" w:hAnsi="Georgia" w:cs="Calibri"/>
@@ -1977,6 +1982,7 @@
           <w:p>
             <w:pPr>
               <w:spacing w:after="0" w:line="240" w:lineRule="auto"/>
+              <w:ind w:left="-567" w:right="-613"/>
               <w:jc w:val="right"/>
               <w:rPr>
                 <w:rFonts w:ascii="Georgia" w:eastAsia="Times New Roman" w:hAnsi="Georgia" w:cs="Calibri"/>
@@ -2014,6 +2020,7 @@
           <w:p>
             <w:pPr>
               <w:spacing w:after="0" w:line="240" w:lineRule="auto"/>
+              <w:ind w:left="-567" w:right="-613"/>
               <w:jc w:val="right"/>
               <w:rPr>
                 <w:rFonts w:ascii="Georgia" w:eastAsia="Times New Roman" w:hAnsi="Georgia" w:cs="Calibri"/>
@@ -2051,6 +2058,7 @@
           <w:p>
             <w:pPr>
               <w:spacing w:after="0" w:line="240" w:lineRule="auto"/>
+              <w:ind w:left="-567" w:right="-613"/>
               <w:jc w:val="right"/>
               <w:rPr>
                 <w:rFonts w:ascii="Georgia" w:eastAsia="Times New Roman" w:hAnsi="Georgia" w:cs="Calibri"/>
@@ -2093,6 +2101,7 @@
           <w:p>
             <w:pPr>
               <w:spacing w:after="0" w:line="240" w:lineRule="auto"/>
+              <w:ind w:left="-567" w:right="-613"/>
               <w:jc w:val="right"/>
               <w:rPr>
                 <w:rFonts w:ascii="Georgia" w:eastAsia="Times New Roman" w:hAnsi="Georgia" w:cs="Calibri"/>
@@ -2130,6 +2139,7 @@
           <w:p>
             <w:pPr>
               <w:spacing w:after="0" w:line="240" w:lineRule="auto"/>
+              <w:ind w:left="-567" w:right="-613"/>
               <w:jc w:val="center"/>
               <w:rPr>
                 <w:rFonts w:ascii="Georgia" w:eastAsia="Times New Roman" w:hAnsi="Georgia" w:cs="Calibri"/>
@@ -2167,6 +2177,7 @@
           <w:p>
             <w:pPr>
               <w:spacing w:after="0" w:line="240" w:lineRule="auto"/>
+              <w:ind w:left="-567" w:right="-613"/>
               <w:jc w:val="center"/>
               <w:rPr>
                 <w:rFonts w:ascii="Georgia" w:eastAsia="Times New Roman" w:hAnsi="Georgia" w:cs="Calibri"/>
@@ -2204,6 +2215,7 @@
           <w:p>
             <w:pPr>
               <w:spacing w:after="0" w:line="240" w:lineRule="auto"/>
+              <w:ind w:left="-567" w:right="-613"/>
               <w:jc w:val="center"/>
               <w:rPr>
                 <w:rFonts w:ascii="Georgia" w:eastAsia="Times New Roman" w:hAnsi="Georgia" w:cs="Calibri"/>
@@ -2241,6 +2253,7 @@
           <w:p>
             <w:pPr>
               <w:spacing w:after="0" w:line="240" w:lineRule="auto"/>
+              <w:ind w:left="-567" w:right="-613"/>
               <w:jc w:val="right"/>
               <w:rPr>
                 <w:rFonts w:ascii="Georgia" w:eastAsia="Times New Roman" w:hAnsi="Georgia" w:cs="Calibri"/>
@@ -2278,6 +2291,7 @@
           <w:p>
             <w:pPr>
               <w:spacing w:after="0" w:line="240" w:lineRule="auto"/>
+              <w:ind w:left="-567" w:right="-613"/>
               <w:jc w:val="right"/>
               <w:rPr>
                 <w:rFonts w:ascii="Georgia" w:eastAsia="Times New Roman" w:hAnsi="Georgia" w:cs="Calibri"/>
@@ -2315,6 +2329,7 @@
           <w:p>
             <w:pPr>
               <w:spacing w:after="0" w:line="240" w:lineRule="auto"/>
+              <w:ind w:left="-567" w:right="-613"/>
               <w:jc w:val="right"/>
               <w:rPr>
                 <w:rFonts w:ascii="Georgia" w:eastAsia="Times New Roman" w:hAnsi="Georgia" w:cs="Calibri"/>
@@ -2357,6 +2372,7 @@
           <w:p>
             <w:pPr>
               <w:spacing w:after="0" w:line="240" w:lineRule="auto"/>
+              <w:ind w:left="-567" w:right="-613"/>
               <w:jc w:val="right"/>
               <w:rPr>
                 <w:rFonts w:ascii="Georgia" w:eastAsia="Times New Roman" w:hAnsi="Georgia" w:cs="Calibri"/>
@@ -2394,6 +2410,7 @@
           <w:p>
             <w:pPr>
               <w:spacing w:after="0" w:line="240" w:lineRule="auto"/>
+              <w:ind w:left="-567" w:right="-613"/>
               <w:jc w:val="center"/>
               <w:rPr>
                 <w:rFonts w:ascii="Georgia" w:eastAsia="Times New Roman" w:hAnsi="Georgia" w:cs="Calibri"/>
@@ -2431,6 +2448,7 @@
           <w:p>
             <w:pPr>
               <w:spacing w:after="0" w:line="240" w:lineRule="auto"/>
+              <w:ind w:left="-567" w:right="-613"/>
               <w:jc w:val="center"/>
               <w:rPr>
                 <w:rFonts w:ascii="Georgia" w:eastAsia="Times New Roman" w:hAnsi="Georgia" w:cs="Calibri"/>
@@ -2468,6 +2486,7 @@
           <w:p>
             <w:pPr>
               <w:spacing w:after="0" w:line="240" w:lineRule="auto"/>
+              <w:ind w:left="-567" w:right="-613"/>
               <w:jc w:val="center"/>
               <w:rPr>
                 <w:rFonts w:ascii="Georgia" w:eastAsia="Times New Roman" w:hAnsi="Georgia" w:cs="Calibri"/>
@@ -2505,6 +2524,7 @@
           <w:p>
             <w:pPr>
               <w:spacing w:after="0" w:line="240" w:lineRule="auto"/>
+              <w:ind w:left="-567" w:right="-613"/>
               <w:jc w:val="right"/>
               <w:rPr>
                 <w:rFonts w:ascii="Georgia" w:eastAsia="Times New Roman" w:hAnsi="Georgia" w:cs="Calibri"/>
@@ -2542,6 +2562,7 @@
           <w:p>
             <w:pPr>
               <w:spacing w:after="0" w:line="240" w:lineRule="auto"/>
+              <w:ind w:left="-567" w:right="-613"/>
               <w:jc w:val="right"/>
               <w:rPr>
                 <w:rFonts w:ascii="Georgia" w:eastAsia="Times New Roman" w:hAnsi="Georgia" w:cs="Calibri"/>
@@ -2579,6 +2600,7 @@
           <w:p>
             <w:pPr>
               <w:spacing w:after="0" w:line="240" w:lineRule="auto"/>
+              <w:ind w:left="-567" w:right="-613"/>
               <w:jc w:val="right"/>
               <w:rPr>
                 <w:rFonts w:ascii="Georgia" w:eastAsia="Times New Roman" w:hAnsi="Georgia" w:cs="Calibri"/>
@@ -2604,6 +2626,7 @@
     </w:tbl>
     <w:p>
       <w:pPr>
+        <w:ind w:left="-567" w:right="-613"/>
         <w:rPr>
           <w:sz w:val="24"/>
           <w:lang w:val="en-US"/>
@@ -2613,6 +2636,7 @@
     <w:p>
       <w:pPr>
         <w:spacing w:after="0" w:line="240" w:lineRule="auto"/>
+        <w:ind w:left="-567" w:right="-613"/>
         <w:rPr>
           <w:b/>
           <w:color w:val="002060"/>
@@ -2699,6 +2723,7 @@
     <w:p>
       <w:pPr>
         <w:spacing w:after="0" w:line="240" w:lineRule="auto"/>
+        <w:ind w:left="-567" w:right="-613"/>
         <w:rPr>
           <w:b/>
           <w:color w:val="595959" w:themeColor="text1" w:themeTint="A6"/>
@@ -2713,7 +2738,7 @@
           <w:sz w:val="24"/>
           <w:lang w:val="en-US"/>
         </w:rPr>
-        <w:t xml:space="preserve">O/P- </w:t>
+        <w:t xml:space="preserve">O/P-   </w:t>
       </w:r>
       <w:r>
         <w:rPr>
@@ -2722,115 +2747,110 @@
           <w:sz w:val="24"/>
           <w:lang w:val="en-US"/>
         </w:rPr>
+        <w:t>Pencil</w:t>
+      </w:r>
+    </w:p>
+    <w:p>
+      <w:pPr>
+        <w:spacing w:after="0" w:line="240" w:lineRule="auto"/>
+        <w:ind w:left="-567" w:right="-613"/>
+        <w:rPr>
+          <w:sz w:val="24"/>
+          <w:lang w:val="en-US"/>
+        </w:rPr>
+      </w:pPr>
+    </w:p>
+    <w:p>
+      <w:pPr>
+        <w:spacing w:after="0" w:line="240" w:lineRule="auto"/>
+        <w:ind w:left="-567" w:right="-613"/>
+        <w:rPr>
+          <w:sz w:val="24"/>
+          <w:lang w:val="en-US"/>
+        </w:rPr>
+      </w:pPr>
+    </w:p>
+    <w:p>
+      <w:pPr>
+        <w:spacing w:after="0" w:line="240" w:lineRule="auto"/>
+        <w:ind w:left="-567" w:right="-613"/>
+        <w:rPr>
+          <w:b/>
+          <w:sz w:val="24"/>
+          <w:u w:val="single"/>
+          <w:lang w:val="en-US"/>
+        </w:rPr>
+      </w:pPr>
+      <w:proofErr w:type="gramStart"/>
+      <w:r>
+        <w:rPr>
+          <w:b/>
+          <w:sz w:val="24"/>
+          <w:u w:val="single"/>
+          <w:lang w:val="en-US"/>
+        </w:rPr>
+        <w:t>Limitation</w:t>
+      </w:r>
+      <w:r>
+        <w:rPr>
+          <w:b/>
+          <w:sz w:val="24"/>
+          <w:u w:val="single"/>
+          <w:lang w:val="en-US"/>
+        </w:rPr>
+        <w:t>:-</w:t>
+      </w:r>
+      <w:proofErr w:type="gramEnd"/>
+    </w:p>
+    <w:p>
+      <w:pPr>
+        <w:ind w:left="-567" w:right="-613"/>
+        <w:rPr>
+          <w:b/>
+          <w:sz w:val="24"/>
+          <w:lang w:val="en-US"/>
+        </w:rPr>
+      </w:pPr>
+      <w:r>
+        <w:rPr>
+          <w:b/>
+          <w:color w:val="002060"/>
+          <w:sz w:val="24"/>
+          <w:lang w:val="en-US"/>
+        </w:rPr>
+        <w:t>=VLOOKUP(“East</w:t>
+      </w:r>
+      <w:proofErr w:type="gramStart"/>
+      <w:r>
+        <w:rPr>
+          <w:b/>
+          <w:color w:val="002060"/>
+          <w:sz w:val="24"/>
+          <w:lang w:val="en-US"/>
+        </w:rPr>
+        <w:t>”,$</w:t>
+      </w:r>
+      <w:proofErr w:type="gramEnd"/>
+      <w:r>
+        <w:rPr>
+          <w:b/>
+          <w:color w:val="002060"/>
+          <w:sz w:val="24"/>
+          <w:lang w:val="en-US"/>
+        </w:rPr>
+        <w:t>A$2:$G$8,4,0)</w:t>
+      </w:r>
+      <w:r>
+        <w:rPr>
+          <w:b/>
+          <w:sz w:val="24"/>
+          <w:lang w:val="en-US"/>
+        </w:rPr>
         <w:t xml:space="preserve">  </w:t>
       </w:r>
       <w:r>
         <w:rPr>
           <w:b/>
-          <w:color w:val="595959" w:themeColor="text1" w:themeTint="A6"/>
-          <w:sz w:val="24"/>
-          <w:lang w:val="en-US"/>
-        </w:rPr>
-        <w:t>Pencil</w:t>
-      </w:r>
-    </w:p>
-    <w:p>
-      <w:pPr>
-        <w:spacing w:after="0" w:line="240" w:lineRule="auto"/>
-        <w:rPr>
-          <w:sz w:val="24"/>
-          <w:lang w:val="en-US"/>
-        </w:rPr>
-      </w:pPr>
-    </w:p>
-    <w:p>
-      <w:pPr>
-        <w:spacing w:after="0" w:line="240" w:lineRule="auto"/>
-        <w:rPr>
-          <w:sz w:val="24"/>
-          <w:lang w:val="en-US"/>
-        </w:rPr>
-      </w:pPr>
-    </w:p>
-    <w:p>
-      <w:pPr>
-        <w:spacing w:after="0" w:line="240" w:lineRule="auto"/>
-        <w:rPr>
-          <w:b/>
-          <w:sz w:val="24"/>
-          <w:u w:val="single"/>
-          <w:lang w:val="en-US"/>
-        </w:rPr>
-      </w:pPr>
-      <w:proofErr w:type="gramStart"/>
-      <w:r>
-        <w:rPr>
-          <w:b/>
-          <w:sz w:val="24"/>
-          <w:u w:val="single"/>
-          <w:lang w:val="en-US"/>
-        </w:rPr>
-        <w:t>Limitation</w:t>
-      </w:r>
-      <w:r>
-        <w:rPr>
-          <w:b/>
-          <w:sz w:val="24"/>
-          <w:u w:val="single"/>
-          <w:lang w:val="en-US"/>
-        </w:rPr>
-        <w:t>:-</w:t>
-      </w:r>
-      <w:proofErr w:type="gramEnd"/>
-    </w:p>
-    <w:p>
-      <w:pPr>
-        <w:rPr>
-          <w:b/>
-          <w:sz w:val="24"/>
-          <w:lang w:val="en-US"/>
-        </w:rPr>
-      </w:pPr>
-      <w:r>
-        <w:rPr>
-          <w:b/>
-          <w:color w:val="002060"/>
-          <w:sz w:val="24"/>
-          <w:lang w:val="en-US"/>
-        </w:rPr>
-        <w:t>=VLOOKUP(“East</w:t>
-      </w:r>
-      <w:proofErr w:type="gramStart"/>
-      <w:r>
-        <w:rPr>
-          <w:b/>
-          <w:color w:val="002060"/>
-          <w:sz w:val="24"/>
-          <w:lang w:val="en-US"/>
-        </w:rPr>
-        <w:t>”,$</w:t>
-      </w:r>
-      <w:proofErr w:type="gramEnd"/>
-      <w:r>
-        <w:rPr>
-          <w:b/>
-          <w:color w:val="002060"/>
-          <w:sz w:val="24"/>
-          <w:lang w:val="en-US"/>
-        </w:rPr>
-        <w:t>A$2:$G$8,4,0)</w:t>
-      </w:r>
-      <w:r>
-        <w:rPr>
-          <w:b/>
-          <w:sz w:val="24"/>
-          <w:lang w:val="en-US"/>
-        </w:rPr>
-        <w:t xml:space="preserve">  </w:t>
-      </w:r>
-      <w:r>
-        <w:rPr>
-          <w:b/>
           <w:sz w:val="24"/>
           <w:lang w:val="en-US"/>
         </w:rPr>
@@ -2919,14 +2939,16 @@
     </w:p>
     <w:p>
       <w:pPr>
-        <w:rPr>
-          <w:sz w:val="24"/>
-          <w:lang w:val="en-US"/>
-        </w:rPr>
-      </w:pPr>
-    </w:p>
-    <w:p>
-      <w:pPr>
+        <w:ind w:left="-567" w:right="-613"/>
+        <w:rPr>
+          <w:sz w:val="24"/>
+          <w:lang w:val="en-US"/>
+        </w:rPr>
+      </w:pPr>
+    </w:p>
+    <w:p>
+      <w:pPr>
+        <w:ind w:left="-567" w:right="-613"/>
         <w:rPr>
           <w:sz w:val="24"/>
           <w:lang w:val="en-US"/>
@@ -2945,25 +2967,12 @@
           <w:sz w:val="24"/>
           <w:lang w:val="en-US"/>
         </w:rPr>
-        <w:t xml:space="preserve">is used to search the value in </w:t>
-      </w:r>
-      <w:r>
-        <w:rPr>
-          <w:sz w:val="24"/>
-          <w:lang w:val="en-US"/>
-        </w:rPr>
-        <w:t>horizontal</w:t>
-      </w:r>
-      <w:r>
-        <w:rPr>
-          <w:sz w:val="24"/>
-          <w:lang w:val="en-US"/>
-        </w:rPr>
-        <w:t xml:space="preserve"> direction in a table using below formula.</w:t>
-      </w:r>
-    </w:p>
-    <w:p>
-      <w:pPr>
+        <w:t>is used to search the value in horizontal direction in a table using below formula.</w:t>
+      </w:r>
+    </w:p>
+    <w:p>
+      <w:pPr>
+        <w:ind w:left="-567" w:right="-613"/>
         <w:rPr>
           <w:sz w:val="24"/>
           <w:lang w:val="en-US"/>
@@ -3066,6 +3075,7 @@
     </w:p>
     <w:p>
       <w:pPr>
+        <w:ind w:left="-567" w:right="-613"/>
         <w:rPr>
           <w:sz w:val="24"/>
           <w:lang w:val="en-US"/>
@@ -3090,6 +3100,7 @@
     </w:p>
     <w:p>
       <w:pPr>
+        <w:ind w:left="-567" w:right="-613"/>
         <w:rPr>
           <w:sz w:val="24"/>
           <w:lang w:val="en-US"/>
@@ -3099,6 +3110,7 @@
     <w:p>
       <w:pPr>
         <w:spacing w:after="0" w:line="240" w:lineRule="auto"/>
+        <w:ind w:left="-567" w:right="-613"/>
         <w:rPr>
           <w:b/>
           <w:color w:val="002060"/>
@@ -3203,6 +3215,7 @@
     <w:p>
       <w:pPr>
         <w:spacing w:after="0" w:line="240" w:lineRule="auto"/>
+        <w:ind w:left="-567" w:right="-613"/>
         <w:rPr>
           <w:b/>
           <w:color w:val="595959" w:themeColor="text1" w:themeTint="A6"/>
@@ -3231,14 +3244,16 @@
     </w:p>
     <w:p>
       <w:pPr>
-        <w:rPr>
-          <w:sz w:val="24"/>
-          <w:lang w:val="en-US"/>
-        </w:rPr>
-      </w:pPr>
-    </w:p>
-    <w:p>
-      <w:pPr>
+        <w:ind w:left="-567" w:right="-613"/>
+        <w:rPr>
+          <w:sz w:val="24"/>
+          <w:lang w:val="en-US"/>
+        </w:rPr>
+      </w:pPr>
+    </w:p>
+    <w:p>
+      <w:pPr>
+        <w:ind w:left="-567" w:right="-613"/>
         <w:rPr>
           <w:b/>
           <w:sz w:val="24"/>
@@ -3260,6 +3275,7 @@
     </w:p>
     <w:p>
       <w:pPr>
+        <w:ind w:left="-567" w:right="-613"/>
         <w:rPr>
           <w:b/>
           <w:color w:val="002060"/>
@@ -3299,6 +3315,7 @@
     </w:p>
     <w:p>
       <w:pPr>
+        <w:ind w:left="-567" w:right="-613"/>
         <w:rPr>
           <w:b/>
           <w:color w:val="C00000"/>
@@ -3362,6 +3379,7 @@
     </w:p>
     <w:p>
       <w:pPr>
+        <w:ind w:left="-567" w:right="-613"/>
         <w:jc w:val="center"/>
         <w:rPr>
           <w:b/>
@@ -3384,6 +3402,20 @@
     </w:p>
     <w:p>
       <w:pPr>
+        <w:ind w:left="-567" w:right="-613"/>
+        <w:jc w:val="center"/>
+        <w:rPr>
+          <w:b/>
+          <w:color w:val="385623" w:themeColor="accent6" w:themeShade="80"/>
+          <w:sz w:val="28"/>
+          <w:u w:val="single"/>
+          <w:lang w:val="en-US"/>
+        </w:rPr>
+      </w:pPr>
+    </w:p>
+    <w:p>
+      <w:pPr>
+        <w:ind w:left="-567" w:right="-613"/>
         <w:jc w:val="center"/>
         <w:rPr>
           <w:b/>
@@ -3407,6 +3439,7 @@
     </w:p>
     <w:p>
       <w:pPr>
+        <w:ind w:left="-567" w:right="-613"/>
         <w:rPr>
           <w:color w:val="000000" w:themeColor="text1"/>
           <w:sz w:val="28"/>
@@ -3419,58 +3452,70 @@
           <w:sz w:val="28"/>
           <w:lang w:val="en-US"/>
         </w:rPr>
-        <w:t>Using this we can iterate previous</w:t>
-      </w:r>
-      <w:r>
-        <w:rPr>
+        <w:t>Using this we can iterate previous values also of columns/rows.</w:t>
+      </w:r>
+    </w:p>
+    <w:p>
+      <w:pPr>
+        <w:ind w:left="-567" w:right="-613"/>
+        <w:rPr>
+          <w:b/>
           <w:color w:val="000000" w:themeColor="text1"/>
           <w:sz w:val="28"/>
           <w:lang w:val="en-US"/>
         </w:rPr>
-        <w:t xml:space="preserve"> values</w:t>
-      </w:r>
-      <w:r>
-        <w:rPr>
+      </w:pPr>
+      <w:r>
+        <w:rPr>
+          <w:b/>
           <w:color w:val="000000" w:themeColor="text1"/>
           <w:sz w:val="28"/>
           <w:lang w:val="en-US"/>
         </w:rPr>
-        <w:t xml:space="preserve"> </w:t>
-      </w:r>
-      <w:r>
-        <w:rPr>
+        <w:t>=</w:t>
+      </w:r>
+      <w:proofErr w:type="gramStart"/>
+      <w:r>
+        <w:rPr>
+          <w:b/>
           <w:color w:val="000000" w:themeColor="text1"/>
           <w:sz w:val="28"/>
           <w:lang w:val="en-US"/>
         </w:rPr>
-        <w:t xml:space="preserve">also of </w:t>
-      </w:r>
-      <w:r>
-        <w:rPr>
+        <w:t>XLOOKUP(</w:t>
+      </w:r>
+      <w:proofErr w:type="spellStart"/>
+      <w:proofErr w:type="gramEnd"/>
+      <w:r>
+        <w:rPr>
+          <w:b/>
           <w:color w:val="000000" w:themeColor="text1"/>
           <w:sz w:val="28"/>
           <w:lang w:val="en-US"/>
         </w:rPr>
-        <w:t>columns/rows</w:t>
-      </w:r>
-      <w:r>
-        <w:rPr>
+        <w:t>lookup_value</w:t>
+      </w:r>
+      <w:proofErr w:type="spellEnd"/>
+      <w:r>
+        <w:rPr>
+          <w:b/>
           <w:color w:val="000000" w:themeColor="text1"/>
           <w:sz w:val="28"/>
           <w:lang w:val="en-US"/>
         </w:rPr>
-        <w:t>.</w:t>
-      </w:r>
-    </w:p>
-    <w:p>
-      <w:pPr>
+        <w:t xml:space="preserve">, </w:t>
+      </w:r>
+      <w:proofErr w:type="spellStart"/>
+      <w:r>
         <w:rPr>
           <w:b/>
           <w:color w:val="000000" w:themeColor="text1"/>
           <w:sz w:val="28"/>
           <w:lang w:val="en-US"/>
         </w:rPr>
-      </w:pPr>
+        <w:t>lookup_array</w:t>
+      </w:r>
+      <w:proofErr w:type="spellEnd"/>
       <w:r>
         <w:rPr>
           <w:b/>
@@ -3478,9 +3523,9 @@
           <w:sz w:val="28"/>
           <w:lang w:val="en-US"/>
         </w:rPr>
-        <w:t>=</w:t>
-      </w:r>
-      <w:proofErr w:type="gramStart"/>
+        <w:t xml:space="preserve">, </w:t>
+      </w:r>
+      <w:proofErr w:type="spellStart"/>
       <w:r>
         <w:rPr>
           <w:b/>
@@ -3488,10 +3533,9 @@
           <w:sz w:val="28"/>
           <w:lang w:val="en-US"/>
         </w:rPr>
-        <w:t>XLOOKUP(</w:t>
-      </w:r>
-      <w:proofErr w:type="spellStart"/>
-      <w:proofErr w:type="gramEnd"/>
+        <w:t>return_array</w:t>
+      </w:r>
+      <w:proofErr w:type="spellEnd"/>
       <w:r>
         <w:rPr>
           <w:b/>
@@ -3499,9 +3543,9 @@
           <w:sz w:val="28"/>
           <w:lang w:val="en-US"/>
         </w:rPr>
-        <w:t>lookup_value</w:t>
-      </w:r>
-      <w:proofErr w:type="spellEnd"/>
+        <w:t>, [</w:t>
+      </w:r>
+      <w:proofErr w:type="spellStart"/>
       <w:r>
         <w:rPr>
           <w:b/>
@@ -3509,9 +3553,9 @@
           <w:sz w:val="28"/>
           <w:lang w:val="en-US"/>
         </w:rPr>
-        <w:t xml:space="preserve">, </w:t>
-      </w:r>
-      <w:proofErr w:type="spellStart"/>
+        <w:t>if_not_found</w:t>
+      </w:r>
+      <w:proofErr w:type="spellEnd"/>
       <w:r>
         <w:rPr>
           <w:b/>
@@ -3519,9 +3563,9 @@
           <w:sz w:val="28"/>
           <w:lang w:val="en-US"/>
         </w:rPr>
-        <w:t>lookup_array</w:t>
-      </w:r>
-      <w:proofErr w:type="spellEnd"/>
+        <w:t>], [</w:t>
+      </w:r>
+      <w:proofErr w:type="spellStart"/>
       <w:r>
         <w:rPr>
           <w:b/>
@@ -3529,9 +3573,9 @@
           <w:sz w:val="28"/>
           <w:lang w:val="en-US"/>
         </w:rPr>
-        <w:t xml:space="preserve">, </w:t>
-      </w:r>
-      <w:proofErr w:type="spellStart"/>
+        <w:t>match_mode</w:t>
+      </w:r>
+      <w:proofErr w:type="spellEnd"/>
       <w:r>
         <w:rPr>
           <w:b/>
@@ -3539,9 +3583,9 @@
           <w:sz w:val="28"/>
           <w:lang w:val="en-US"/>
         </w:rPr>
-        <w:t>return_array</w:t>
-      </w:r>
-      <w:proofErr w:type="spellEnd"/>
+        <w:t>], [</w:t>
+      </w:r>
+      <w:proofErr w:type="spellStart"/>
       <w:r>
         <w:rPr>
           <w:b/>
@@ -3549,9 +3593,9 @@
           <w:sz w:val="28"/>
           <w:lang w:val="en-US"/>
         </w:rPr>
-        <w:t>, [</w:t>
-      </w:r>
-      <w:proofErr w:type="spellStart"/>
+        <w:t>search_mode</w:t>
+      </w:r>
+      <w:proofErr w:type="spellEnd"/>
       <w:r>
         <w:rPr>
           <w:b/>
@@ -3559,49 +3603,49 @@
           <w:sz w:val="28"/>
           <w:lang w:val="en-US"/>
         </w:rPr>
-        <w:t>if_not_found</w:t>
-      </w:r>
-      <w:proofErr w:type="spellEnd"/>
-      <w:r>
+        <w:t>])</w:t>
+      </w:r>
+    </w:p>
+    <w:p>
+      <w:pPr>
+        <w:ind w:left="-567" w:right="-613"/>
         <w:rPr>
           <w:b/>
           <w:color w:val="000000" w:themeColor="text1"/>
           <w:sz w:val="28"/>
           <w:lang w:val="en-US"/>
         </w:rPr>
-        <w:t>], [</w:t>
-      </w:r>
-      <w:proofErr w:type="spellStart"/>
-      <w:r>
+      </w:pPr>
+    </w:p>
+    <w:p>
+      <w:pPr>
+        <w:ind w:left="-567" w:right="-613"/>
         <w:rPr>
           <w:b/>
           <w:color w:val="000000" w:themeColor="text1"/>
           <w:sz w:val="28"/>
           <w:lang w:val="en-US"/>
         </w:rPr>
-        <w:t>match_mode</w:t>
-      </w:r>
-      <w:proofErr w:type="spellEnd"/>
-      <w:r>
+      </w:pPr>
+    </w:p>
+    <w:p>
+      <w:pPr>
+        <w:ind w:left="-567" w:right="-613"/>
         <w:rPr>
           <w:b/>
           <w:color w:val="000000" w:themeColor="text1"/>
           <w:sz w:val="28"/>
           <w:lang w:val="en-US"/>
         </w:rPr>
-        <w:t>], [</w:t>
-      </w:r>
-      <w:proofErr w:type="spellStart"/>
-      <w:r>
-        <w:rPr>
-          <w:b/>
+      </w:pPr>
+      <w:r>
+        <w:rPr>
           <w:color w:val="000000" w:themeColor="text1"/>
           <w:sz w:val="28"/>
           <w:lang w:val="en-US"/>
         </w:rPr>
-        <w:t>search_mode</w:t>
-      </w:r>
-      <w:proofErr w:type="spellEnd"/>
+        <w:t>Example</w:t>
+      </w:r>
       <w:r>
         <w:rPr>
           <w:b/>
@@ -3609,111 +3653,50 @@
           <w:sz w:val="28"/>
           <w:lang w:val="en-US"/>
         </w:rPr>
-        <w:t>])</w:t>
-      </w:r>
-    </w:p>
-    <w:p>
-      <w:pPr>
-        <w:rPr>
-          <w:b/>
+        <w:t>-</w:t>
+      </w:r>
+    </w:p>
+    <w:p>
+      <w:pPr>
+        <w:pStyle w:val="ListParagraph"/>
+        <w:ind w:left="-567" w:right="-613"/>
+        <w:rPr>
           <w:color w:val="000000" w:themeColor="text1"/>
           <w:sz w:val="28"/>
           <w:lang w:val="en-US"/>
         </w:rPr>
       </w:pPr>
-    </w:p>
-    <w:p>
-      <w:pPr>
-        <w:rPr>
-          <w:b/>
+      <w:r>
+        <w:rPr>
           <w:color w:val="000000" w:themeColor="text1"/>
           <w:sz w:val="28"/>
           <w:lang w:val="en-US"/>
         </w:rPr>
-      </w:pPr>
-    </w:p>
-    <w:p>
-      <w:pPr>
-        <w:rPr>
-          <w:b/>
+        <w:t>=</w:t>
+      </w:r>
+      <w:proofErr w:type="gramStart"/>
+      <w:r>
+        <w:rPr>
           <w:color w:val="000000" w:themeColor="text1"/>
           <w:sz w:val="28"/>
           <w:lang w:val="en-US"/>
         </w:rPr>
-      </w:pPr>
+        <w:t>XLOOKUP(</w:t>
+      </w:r>
+      <w:proofErr w:type="gramEnd"/>
       <w:r>
         <w:rPr>
           <w:color w:val="000000" w:themeColor="text1"/>
           <w:sz w:val="28"/>
           <w:lang w:val="en-US"/>
         </w:rPr>
-        <w:t>Example</w:t>
-      </w:r>
-      <w:r>
-        <w:rPr>
-          <w:b/>
-          <w:color w:val="000000" w:themeColor="text1"/>
-          <w:sz w:val="28"/>
-          <w:lang w:val="en-US"/>
-        </w:rPr>
-        <w:t>-</w:t>
+        <w:t>A1, $A$1:$G$7, $A$1:$G$7, “NOT FOUND”, 0)</w:t>
       </w:r>
     </w:p>
     <w:p>
       <w:pPr>
         <w:pStyle w:val="ListParagraph"/>
-        <w:rPr>
-          <w:color w:val="000000" w:themeColor="text1"/>
-          <w:sz w:val="28"/>
-          <w:lang w:val="en-US"/>
-        </w:rPr>
-      </w:pPr>
-      <w:r>
-        <w:rPr>
-          <w:color w:val="000000" w:themeColor="text1"/>
-          <w:sz w:val="28"/>
-          <w:lang w:val="en-US"/>
-        </w:rPr>
-        <w:t>=</w:t>
-      </w:r>
-      <w:proofErr w:type="gramStart"/>
-      <w:r>
-        <w:rPr>
-          <w:color w:val="000000" w:themeColor="text1"/>
-          <w:sz w:val="28"/>
-          <w:lang w:val="en-US"/>
-        </w:rPr>
-        <w:t>XLOOKUP(</w:t>
-      </w:r>
-      <w:proofErr w:type="gramEnd"/>
-      <w:r>
-        <w:rPr>
-          <w:color w:val="000000" w:themeColor="text1"/>
-          <w:sz w:val="28"/>
-          <w:lang w:val="en-US"/>
-        </w:rPr>
-        <w:t xml:space="preserve">A1, $A$1:$G$7, </w:t>
-      </w:r>
-      <w:r>
-        <w:rPr>
-          <w:color w:val="000000" w:themeColor="text1"/>
-          <w:sz w:val="28"/>
-          <w:lang w:val="en-US"/>
-        </w:rPr>
-        <w:t>$A$1:$G$7</w:t>
-      </w:r>
-      <w:r>
-        <w:rPr>
-          <w:color w:val="000000" w:themeColor="text1"/>
-          <w:sz w:val="28"/>
-          <w:lang w:val="en-US"/>
-        </w:rPr>
-        <w:t>, “NOT FOUND”, 0)</w:t>
-      </w:r>
-    </w:p>
-    <w:p>
-      <w:pPr>
-        <w:pStyle w:val="ListParagraph"/>
+        <w:ind w:left="-567" w:right="-613"/>
         <w:rPr>
           <w:color w:val="000000" w:themeColor="text1"/>
           <w:sz w:val="28"/>
@@ -3728,6 +3711,7 @@
           <w:ilvl w:val="0"/>
           <w:numId w:val="4"/>
         </w:numPr>
+        <w:ind w:left="-567" w:right="-472" w:firstLine="0"/>
         <w:rPr>
           <w:color w:val="000000" w:themeColor="text1"/>
           <w:sz w:val="28"/>
@@ -3804,6 +3788,7 @@
           <w:ilvl w:val="0"/>
           <w:numId w:val="4"/>
         </w:numPr>
+        <w:ind w:left="-567" w:right="-613" w:firstLine="0"/>
         <w:rPr>
           <w:color w:val="000000" w:themeColor="text1"/>
           <w:sz w:val="28"/>
@@ -3818,8 +3803,1422 @@
         </w:rPr>
         <w:t>Now we can drag this to any direction left/right/top/bottom.</w:t>
       </w:r>
+    </w:p>
+    <w:p>
+      <w:pPr>
+        <w:ind w:left="-567" w:right="-613"/>
+        <w:rPr>
+          <w:color w:val="000000" w:themeColor="text1"/>
+          <w:sz w:val="28"/>
+          <w:lang w:val="en-US"/>
+        </w:rPr>
+      </w:pPr>
+    </w:p>
+    <w:p>
+      <w:pPr>
+        <w:ind w:left="-567" w:right="-613"/>
+        <w:rPr>
+          <w:color w:val="000000" w:themeColor="text1"/>
+          <w:sz w:val="28"/>
+          <w:lang w:val="en-US"/>
+        </w:rPr>
+      </w:pPr>
+    </w:p>
+    <w:p>
+      <w:pPr>
+        <w:ind w:left="-567" w:right="-613"/>
+        <w:rPr>
+          <w:color w:val="000000" w:themeColor="text1"/>
+          <w:sz w:val="28"/>
+          <w:lang w:val="en-US"/>
+        </w:rPr>
+      </w:pPr>
+    </w:p>
+    <w:p>
+      <w:pPr>
+        <w:ind w:left="-567" w:right="-613"/>
+        <w:rPr>
+          <w:color w:val="000000" w:themeColor="text1"/>
+          <w:sz w:val="28"/>
+          <w:lang w:val="en-US"/>
+        </w:rPr>
+      </w:pPr>
+    </w:p>
+    <w:p>
+      <w:pPr>
+        <w:pStyle w:val="Heading3"/>
+        <w:ind w:left="-567" w:right="-613"/>
+      </w:pPr>
+      <w:r>
+        <w:t>1. Relative References</w:t>
+      </w:r>
+    </w:p>
+    <w:p>
+      <w:pPr>
+        <w:numPr>
+          <w:ilvl w:val="0"/>
+          <w:numId w:val="5"/>
+        </w:numPr>
+        <w:spacing w:after="100" w:afterAutospacing="1" w:line="240" w:lineRule="auto"/>
+        <w:ind w:left="142" w:right="-613"/>
+        <w:rPr>
+          <w:rFonts w:ascii="Times New Roman" w:eastAsia="Times New Roman" w:hAnsi="Times New Roman" w:cs="Times New Roman"/>
+          <w:sz w:val="24"/>
+          <w:szCs w:val="24"/>
+          <w:lang w:eastAsia="en-IN"/>
+        </w:rPr>
+      </w:pPr>
+      <w:r>
+        <w:rPr>
+          <w:rFonts w:ascii="Times New Roman" w:eastAsia="Times New Roman" w:hAnsi="Times New Roman" w:cs="Times New Roman"/>
+          <w:b/>
+          <w:bCs/>
+          <w:sz w:val="24"/>
+          <w:szCs w:val="24"/>
+          <w:lang w:eastAsia="en-IN"/>
+        </w:rPr>
+        <w:t>Definition</w:t>
+      </w:r>
+      <w:r>
+        <w:rPr>
+          <w:rFonts w:ascii="Times New Roman" w:eastAsia="Times New Roman" w:hAnsi="Times New Roman" w:cs="Times New Roman"/>
+          <w:sz w:val="24"/>
+          <w:szCs w:val="24"/>
+          <w:lang w:eastAsia="en-IN"/>
+        </w:rPr>
+        <w:t>: A relative reference changes when the formula is copied or moved to another cell. It is based on the relative position of the cell being referenced.</w:t>
+      </w:r>
+    </w:p>
+    <w:p>
+      <w:pPr>
+        <w:numPr>
+          <w:ilvl w:val="0"/>
+          <w:numId w:val="5"/>
+        </w:numPr>
+        <w:spacing w:after="100" w:afterAutospacing="1" w:line="240" w:lineRule="auto"/>
+        <w:ind w:left="142" w:right="-613"/>
+        <w:rPr>
+          <w:rFonts w:ascii="Times New Roman" w:eastAsia="Times New Roman" w:hAnsi="Times New Roman" w:cs="Times New Roman"/>
+          <w:sz w:val="24"/>
+          <w:szCs w:val="24"/>
+          <w:lang w:eastAsia="en-IN"/>
+        </w:rPr>
+      </w:pPr>
+      <w:r>
+        <w:rPr>
+          <w:rFonts w:ascii="Times New Roman" w:eastAsia="Times New Roman" w:hAnsi="Times New Roman" w:cs="Times New Roman"/>
+          <w:b/>
+          <w:bCs/>
+          <w:sz w:val="24"/>
+          <w:szCs w:val="24"/>
+          <w:lang w:eastAsia="en-IN"/>
+        </w:rPr>
+        <w:t>Example</w:t>
+      </w:r>
+      <w:r>
+        <w:rPr>
+          <w:rFonts w:ascii="Times New Roman" w:eastAsia="Times New Roman" w:hAnsi="Times New Roman" w:cs="Times New Roman"/>
+          <w:sz w:val="24"/>
+          <w:szCs w:val="24"/>
+          <w:lang w:eastAsia="en-IN"/>
+        </w:rPr>
+        <w:t>: If you have a formula in cell </w:t>
+      </w:r>
+      <w:r>
+        <w:rPr>
+          <w:rFonts w:ascii="var(--ds-font-family-code)" w:eastAsia="Times New Roman" w:hAnsi="var(--ds-font-family-code)" w:cs="Courier New"/>
+          <w:sz w:val="21"/>
+          <w:szCs w:val="21"/>
+          <w:lang w:eastAsia="en-IN"/>
+        </w:rPr>
+        <w:t>B2</w:t>
+      </w:r>
+      <w:r>
+        <w:rPr>
+          <w:rFonts w:ascii="Times New Roman" w:eastAsia="Times New Roman" w:hAnsi="Times New Roman" w:cs="Times New Roman"/>
+          <w:sz w:val="24"/>
+          <w:szCs w:val="24"/>
+          <w:lang w:eastAsia="en-IN"/>
+        </w:rPr>
+        <w:t> that references cell </w:t>
+      </w:r>
+      <w:r>
+        <w:rPr>
+          <w:rFonts w:ascii="var(--ds-font-family-code)" w:eastAsia="Times New Roman" w:hAnsi="var(--ds-font-family-code)" w:cs="Courier New"/>
+          <w:sz w:val="21"/>
+          <w:szCs w:val="21"/>
+          <w:lang w:eastAsia="en-IN"/>
+        </w:rPr>
+        <w:t>A2</w:t>
+      </w:r>
+      <w:r>
+        <w:rPr>
+          <w:rFonts w:ascii="Times New Roman" w:eastAsia="Times New Roman" w:hAnsi="Times New Roman" w:cs="Times New Roman"/>
+          <w:sz w:val="24"/>
+          <w:szCs w:val="24"/>
+          <w:lang w:eastAsia="en-IN"/>
+        </w:rPr>
+        <w:t> (e.g., </w:t>
+      </w:r>
+      <w:r>
+        <w:rPr>
+          <w:rFonts w:ascii="var(--ds-font-family-code)" w:eastAsia="Times New Roman" w:hAnsi="var(--ds-font-family-code)" w:cs="Courier New"/>
+          <w:sz w:val="21"/>
+          <w:szCs w:val="21"/>
+          <w:lang w:eastAsia="en-IN"/>
+        </w:rPr>
+        <w:t>=A2</w:t>
+      </w:r>
+      <w:r>
+        <w:rPr>
+          <w:rFonts w:ascii="Times New Roman" w:eastAsia="Times New Roman" w:hAnsi="Times New Roman" w:cs="Times New Roman"/>
+          <w:sz w:val="24"/>
+          <w:szCs w:val="24"/>
+          <w:lang w:eastAsia="en-IN"/>
+        </w:rPr>
+        <w:t>), and you copy the formula to cell </w:t>
+      </w:r>
+      <w:r>
+        <w:rPr>
+          <w:rFonts w:ascii="var(--ds-font-family-code)" w:eastAsia="Times New Roman" w:hAnsi="var(--ds-font-family-code)" w:cs="Courier New"/>
+          <w:sz w:val="21"/>
+          <w:szCs w:val="21"/>
+          <w:lang w:eastAsia="en-IN"/>
+        </w:rPr>
+        <w:t>B3</w:t>
+      </w:r>
+      <w:r>
+        <w:rPr>
+          <w:rFonts w:ascii="Times New Roman" w:eastAsia="Times New Roman" w:hAnsi="Times New Roman" w:cs="Times New Roman"/>
+          <w:sz w:val="24"/>
+          <w:szCs w:val="24"/>
+          <w:lang w:eastAsia="en-IN"/>
+        </w:rPr>
+        <w:t>, the reference will automatically adjust to </w:t>
+      </w:r>
+      <w:r>
+        <w:rPr>
+          <w:rFonts w:ascii="var(--ds-font-family-code)" w:eastAsia="Times New Roman" w:hAnsi="var(--ds-font-family-code)" w:cs="Courier New"/>
+          <w:sz w:val="21"/>
+          <w:szCs w:val="21"/>
+          <w:lang w:eastAsia="en-IN"/>
+        </w:rPr>
+        <w:t>A3</w:t>
+      </w:r>
+      <w:r>
+        <w:rPr>
+          <w:rFonts w:ascii="Times New Roman" w:eastAsia="Times New Roman" w:hAnsi="Times New Roman" w:cs="Times New Roman"/>
+          <w:sz w:val="24"/>
+          <w:szCs w:val="24"/>
+          <w:lang w:eastAsia="en-IN"/>
+        </w:rPr>
+        <w:t>.</w:t>
+      </w:r>
+    </w:p>
+    <w:p>
+      <w:pPr>
+        <w:numPr>
+          <w:ilvl w:val="0"/>
+          <w:numId w:val="5"/>
+        </w:numPr>
+        <w:spacing w:after="100" w:afterAutospacing="1" w:line="240" w:lineRule="auto"/>
+        <w:ind w:left="142" w:right="-613"/>
+        <w:rPr>
+          <w:rFonts w:ascii="Times New Roman" w:eastAsia="Times New Roman" w:hAnsi="Times New Roman" w:cs="Times New Roman"/>
+          <w:sz w:val="24"/>
+          <w:szCs w:val="24"/>
+          <w:lang w:eastAsia="en-IN"/>
+        </w:rPr>
+      </w:pPr>
+      <w:r>
+        <w:rPr>
+          <w:rFonts w:ascii="Times New Roman" w:eastAsia="Times New Roman" w:hAnsi="Times New Roman" w:cs="Times New Roman"/>
+          <w:b/>
+          <w:bCs/>
+          <w:sz w:val="24"/>
+          <w:szCs w:val="24"/>
+          <w:lang w:eastAsia="en-IN"/>
+        </w:rPr>
+        <w:t>Use Case</w:t>
+      </w:r>
+      <w:r>
+        <w:rPr>
+          <w:rFonts w:ascii="Times New Roman" w:eastAsia="Times New Roman" w:hAnsi="Times New Roman" w:cs="Times New Roman"/>
+          <w:sz w:val="24"/>
+          <w:szCs w:val="24"/>
+          <w:lang w:eastAsia="en-IN"/>
+        </w:rPr>
+        <w:t>: Relative references are useful when you want to apply the same calculation or operation across multiple rows or columns.</w:t>
+      </w:r>
+    </w:p>
+    <w:p>
+      <w:pPr>
+        <w:spacing w:after="0" w:line="240" w:lineRule="auto"/>
+        <w:ind w:left="-567" w:right="-613"/>
+        <w:rPr>
+          <w:rFonts w:ascii="Times New Roman" w:eastAsia="Times New Roman" w:hAnsi="Times New Roman" w:cs="Times New Roman"/>
+          <w:sz w:val="24"/>
+          <w:szCs w:val="24"/>
+          <w:lang w:eastAsia="en-IN"/>
+        </w:rPr>
+      </w:pPr>
+      <w:r>
+        <w:rPr>
+          <w:rFonts w:ascii="Times New Roman" w:eastAsia="Times New Roman" w:hAnsi="Times New Roman" w:cs="Times New Roman"/>
+          <w:sz w:val="24"/>
+          <w:szCs w:val="24"/>
+          <w:lang w:eastAsia="en-IN"/>
+        </w:rPr>
+        <w:pict w14:anchorId="1B3952D9">
+          <v:rect id="_x0000_i1148" style="width:0;height:.75pt" o:hralign="center" o:hrstd="t" o:hr="t" fillcolor="#a0a0a0" stroked="f"/>
+        </w:pict>
+      </w:r>
+    </w:p>
+    <w:p>
+      <w:pPr>
+        <w:spacing w:before="100" w:beforeAutospacing="1" w:after="100" w:afterAutospacing="1" w:line="240" w:lineRule="auto"/>
+        <w:ind w:left="-567" w:right="-613"/>
+        <w:outlineLvl w:val="2"/>
+        <w:rPr>
+          <w:rFonts w:ascii="Times New Roman" w:eastAsia="Times New Roman" w:hAnsi="Times New Roman" w:cs="Times New Roman"/>
+          <w:b/>
+          <w:bCs/>
+          <w:sz w:val="27"/>
+          <w:szCs w:val="27"/>
+          <w:lang w:eastAsia="en-IN"/>
+        </w:rPr>
+      </w:pPr>
+      <w:r>
+        <w:rPr>
+          <w:rFonts w:ascii="Times New Roman" w:eastAsia="Times New Roman" w:hAnsi="Times New Roman" w:cs="Times New Roman"/>
+          <w:b/>
+          <w:bCs/>
+          <w:sz w:val="27"/>
+          <w:szCs w:val="27"/>
+          <w:lang w:eastAsia="en-IN"/>
+        </w:rPr>
+        <w:t>2. Absolute References</w:t>
+      </w:r>
+    </w:p>
+    <w:p>
+      <w:pPr>
+        <w:numPr>
+          <w:ilvl w:val="0"/>
+          <w:numId w:val="6"/>
+        </w:numPr>
+        <w:spacing w:after="100" w:afterAutospacing="1" w:line="240" w:lineRule="auto"/>
+        <w:ind w:left="142" w:right="-613"/>
+        <w:rPr>
+          <w:rFonts w:ascii="Times New Roman" w:eastAsia="Times New Roman" w:hAnsi="Times New Roman" w:cs="Times New Roman"/>
+          <w:sz w:val="24"/>
+          <w:szCs w:val="24"/>
+          <w:lang w:eastAsia="en-IN"/>
+        </w:rPr>
+      </w:pPr>
+      <w:r>
+        <w:rPr>
+          <w:rFonts w:ascii="Times New Roman" w:eastAsia="Times New Roman" w:hAnsi="Times New Roman" w:cs="Times New Roman"/>
+          <w:b/>
+          <w:bCs/>
+          <w:sz w:val="24"/>
+          <w:szCs w:val="24"/>
+          <w:lang w:eastAsia="en-IN"/>
+        </w:rPr>
+        <w:t>Definition</w:t>
+      </w:r>
+      <w:r>
+        <w:rPr>
+          <w:rFonts w:ascii="Times New Roman" w:eastAsia="Times New Roman" w:hAnsi="Times New Roman" w:cs="Times New Roman"/>
+          <w:sz w:val="24"/>
+          <w:szCs w:val="24"/>
+          <w:lang w:eastAsia="en-IN"/>
+        </w:rPr>
+        <w:t>: An absolute reference does not change when the formula is copied or moved. It always refers to the same cell, regardless of where the formula is copied.</w:t>
+      </w:r>
+    </w:p>
+    <w:p>
+      <w:pPr>
+        <w:numPr>
+          <w:ilvl w:val="0"/>
+          <w:numId w:val="6"/>
+        </w:numPr>
+        <w:spacing w:after="100" w:afterAutospacing="1" w:line="240" w:lineRule="auto"/>
+        <w:ind w:left="142" w:right="-613"/>
+        <w:rPr>
+          <w:rFonts w:ascii="Times New Roman" w:eastAsia="Times New Roman" w:hAnsi="Times New Roman" w:cs="Times New Roman"/>
+          <w:sz w:val="24"/>
+          <w:szCs w:val="24"/>
+          <w:lang w:eastAsia="en-IN"/>
+        </w:rPr>
+      </w:pPr>
+      <w:r>
+        <w:rPr>
+          <w:rFonts w:ascii="Times New Roman" w:eastAsia="Times New Roman" w:hAnsi="Times New Roman" w:cs="Times New Roman"/>
+          <w:b/>
+          <w:bCs/>
+          <w:sz w:val="24"/>
+          <w:szCs w:val="24"/>
+          <w:lang w:eastAsia="en-IN"/>
+        </w:rPr>
+        <w:t>Syntax</w:t>
+      </w:r>
+      <w:r>
+        <w:rPr>
+          <w:rFonts w:ascii="Times New Roman" w:eastAsia="Times New Roman" w:hAnsi="Times New Roman" w:cs="Times New Roman"/>
+          <w:sz w:val="24"/>
+          <w:szCs w:val="24"/>
+          <w:lang w:eastAsia="en-IN"/>
+        </w:rPr>
+        <w:t>: In Excel and Google Sheets, you make a reference absolute by adding dollar signs (</w:t>
+      </w:r>
+      <w:r>
+        <w:rPr>
+          <w:rFonts w:ascii="var(--ds-font-family-code)" w:eastAsia="Times New Roman" w:hAnsi="var(--ds-font-family-code)" w:cs="Courier New"/>
+          <w:sz w:val="21"/>
+          <w:szCs w:val="21"/>
+          <w:lang w:eastAsia="en-IN"/>
+        </w:rPr>
+        <w:t>$</w:t>
+      </w:r>
+      <w:r>
+        <w:rPr>
+          <w:rFonts w:ascii="Times New Roman" w:eastAsia="Times New Roman" w:hAnsi="Times New Roman" w:cs="Times New Roman"/>
+          <w:sz w:val="24"/>
+          <w:szCs w:val="24"/>
+          <w:lang w:eastAsia="en-IN"/>
+        </w:rPr>
+        <w:t>) to the column letter and row number (e.g., </w:t>
+      </w:r>
+      <w:r>
+        <w:rPr>
+          <w:rFonts w:ascii="var(--ds-font-family-code)" w:eastAsia="Times New Roman" w:hAnsi="var(--ds-font-family-code)" w:cs="Courier New"/>
+          <w:sz w:val="21"/>
+          <w:szCs w:val="21"/>
+          <w:lang w:eastAsia="en-IN"/>
+        </w:rPr>
+        <w:t>$A$2</w:t>
+      </w:r>
+      <w:r>
+        <w:rPr>
+          <w:rFonts w:ascii="Times New Roman" w:eastAsia="Times New Roman" w:hAnsi="Times New Roman" w:cs="Times New Roman"/>
+          <w:sz w:val="24"/>
+          <w:szCs w:val="24"/>
+          <w:lang w:eastAsia="en-IN"/>
+        </w:rPr>
+        <w:t>).</w:t>
+      </w:r>
+    </w:p>
+    <w:p>
+      <w:pPr>
+        <w:numPr>
+          <w:ilvl w:val="0"/>
+          <w:numId w:val="6"/>
+        </w:numPr>
+        <w:spacing w:after="100" w:afterAutospacing="1" w:line="240" w:lineRule="auto"/>
+        <w:ind w:left="142" w:right="-613"/>
+        <w:rPr>
+          <w:rFonts w:ascii="Times New Roman" w:eastAsia="Times New Roman" w:hAnsi="Times New Roman" w:cs="Times New Roman"/>
+          <w:sz w:val="24"/>
+          <w:szCs w:val="24"/>
+          <w:lang w:eastAsia="en-IN"/>
+        </w:rPr>
+      </w:pPr>
+      <w:r>
+        <w:rPr>
+          <w:rFonts w:ascii="Times New Roman" w:eastAsia="Times New Roman" w:hAnsi="Times New Roman" w:cs="Times New Roman"/>
+          <w:b/>
+          <w:bCs/>
+          <w:sz w:val="24"/>
+          <w:szCs w:val="24"/>
+          <w:lang w:eastAsia="en-IN"/>
+        </w:rPr>
+        <w:t>Example</w:t>
+      </w:r>
+      <w:r>
+        <w:rPr>
+          <w:rFonts w:ascii="Times New Roman" w:eastAsia="Times New Roman" w:hAnsi="Times New Roman" w:cs="Times New Roman"/>
+          <w:sz w:val="24"/>
+          <w:szCs w:val="24"/>
+          <w:lang w:eastAsia="en-IN"/>
+        </w:rPr>
+        <w:t>: If you have a formula in cell </w:t>
+      </w:r>
+      <w:r>
+        <w:rPr>
+          <w:rFonts w:ascii="var(--ds-font-family-code)" w:eastAsia="Times New Roman" w:hAnsi="var(--ds-font-family-code)" w:cs="Courier New"/>
+          <w:sz w:val="21"/>
+          <w:szCs w:val="21"/>
+          <w:lang w:eastAsia="en-IN"/>
+        </w:rPr>
+        <w:t>B2</w:t>
+      </w:r>
+      <w:r>
+        <w:rPr>
+          <w:rFonts w:ascii="Times New Roman" w:eastAsia="Times New Roman" w:hAnsi="Times New Roman" w:cs="Times New Roman"/>
+          <w:sz w:val="24"/>
+          <w:szCs w:val="24"/>
+          <w:lang w:eastAsia="en-IN"/>
+        </w:rPr>
+        <w:t> that references cell </w:t>
+      </w:r>
+      <w:r>
+        <w:rPr>
+          <w:rFonts w:ascii="var(--ds-font-family-code)" w:eastAsia="Times New Roman" w:hAnsi="var(--ds-font-family-code)" w:cs="Courier New"/>
+          <w:sz w:val="21"/>
+          <w:szCs w:val="21"/>
+          <w:lang w:eastAsia="en-IN"/>
+        </w:rPr>
+        <w:t>$A$2</w:t>
+      </w:r>
+      <w:r>
+        <w:rPr>
+          <w:rFonts w:ascii="Times New Roman" w:eastAsia="Times New Roman" w:hAnsi="Times New Roman" w:cs="Times New Roman"/>
+          <w:sz w:val="24"/>
+          <w:szCs w:val="24"/>
+          <w:lang w:eastAsia="en-IN"/>
+        </w:rPr>
+        <w:t> (e.g., </w:t>
+      </w:r>
+      <w:r>
+        <w:rPr>
+          <w:rFonts w:ascii="var(--ds-font-family-code)" w:eastAsia="Times New Roman" w:hAnsi="var(--ds-font-family-code)" w:cs="Courier New"/>
+          <w:sz w:val="21"/>
+          <w:szCs w:val="21"/>
+          <w:lang w:eastAsia="en-IN"/>
+        </w:rPr>
+        <w:t>=$A$2</w:t>
+      </w:r>
+      <w:r>
+        <w:rPr>
+          <w:rFonts w:ascii="Times New Roman" w:eastAsia="Times New Roman" w:hAnsi="Times New Roman" w:cs="Times New Roman"/>
+          <w:sz w:val="24"/>
+          <w:szCs w:val="24"/>
+          <w:lang w:eastAsia="en-IN"/>
+        </w:rPr>
+        <w:t>), and you copy the formula to cell </w:t>
+      </w:r>
+      <w:r>
+        <w:rPr>
+          <w:rFonts w:ascii="var(--ds-font-family-code)" w:eastAsia="Times New Roman" w:hAnsi="var(--ds-font-family-code)" w:cs="Courier New"/>
+          <w:sz w:val="21"/>
+          <w:szCs w:val="21"/>
+          <w:lang w:eastAsia="en-IN"/>
+        </w:rPr>
+        <w:t>B3</w:t>
+      </w:r>
+      <w:r>
+        <w:rPr>
+          <w:rFonts w:ascii="Times New Roman" w:eastAsia="Times New Roman" w:hAnsi="Times New Roman" w:cs="Times New Roman"/>
+          <w:sz w:val="24"/>
+          <w:szCs w:val="24"/>
+          <w:lang w:eastAsia="en-IN"/>
+        </w:rPr>
+        <w:t>, the reference will still point to </w:t>
+      </w:r>
+      <w:r>
+        <w:rPr>
+          <w:rFonts w:ascii="var(--ds-font-family-code)" w:eastAsia="Times New Roman" w:hAnsi="var(--ds-font-family-code)" w:cs="Courier New"/>
+          <w:sz w:val="21"/>
+          <w:szCs w:val="21"/>
+          <w:lang w:eastAsia="en-IN"/>
+        </w:rPr>
+        <w:t>$A$2</w:t>
+      </w:r>
+      <w:r>
+        <w:rPr>
+          <w:rFonts w:ascii="Times New Roman" w:eastAsia="Times New Roman" w:hAnsi="Times New Roman" w:cs="Times New Roman"/>
+          <w:sz w:val="24"/>
+          <w:szCs w:val="24"/>
+          <w:lang w:eastAsia="en-IN"/>
+        </w:rPr>
+        <w:t>.</w:t>
+      </w:r>
+    </w:p>
+    <w:p>
+      <w:pPr>
+        <w:numPr>
+          <w:ilvl w:val="0"/>
+          <w:numId w:val="6"/>
+        </w:numPr>
+        <w:spacing w:after="100" w:afterAutospacing="1" w:line="240" w:lineRule="auto"/>
+        <w:ind w:left="142" w:right="-613"/>
+        <w:rPr>
+          <w:rFonts w:ascii="Times New Roman" w:eastAsia="Times New Roman" w:hAnsi="Times New Roman" w:cs="Times New Roman"/>
+          <w:sz w:val="24"/>
+          <w:szCs w:val="24"/>
+          <w:lang w:eastAsia="en-IN"/>
+        </w:rPr>
+      </w:pPr>
+      <w:r>
+        <w:rPr>
+          <w:rFonts w:ascii="Times New Roman" w:eastAsia="Times New Roman" w:hAnsi="Times New Roman" w:cs="Times New Roman"/>
+          <w:b/>
+          <w:bCs/>
+          <w:sz w:val="24"/>
+          <w:szCs w:val="24"/>
+          <w:lang w:eastAsia="en-IN"/>
+        </w:rPr>
+        <w:t>Use Case</w:t>
+      </w:r>
+      <w:r>
+        <w:rPr>
+          <w:rFonts w:ascii="Times New Roman" w:eastAsia="Times New Roman" w:hAnsi="Times New Roman" w:cs="Times New Roman"/>
+          <w:sz w:val="24"/>
+          <w:szCs w:val="24"/>
+          <w:lang w:eastAsia="en-IN"/>
+        </w:rPr>
+        <w:t>: Absolute references are useful when you want to refer to a fixed value or cell (e.g., a constant, tax rate, or specific data point).</w:t>
+      </w:r>
+    </w:p>
+    <w:p>
+      <w:pPr>
+        <w:spacing w:after="0" w:line="240" w:lineRule="auto"/>
+        <w:ind w:left="-567" w:right="-613"/>
+        <w:rPr>
+          <w:rFonts w:ascii="Times New Roman" w:eastAsia="Times New Roman" w:hAnsi="Times New Roman" w:cs="Times New Roman"/>
+          <w:sz w:val="24"/>
+          <w:szCs w:val="24"/>
+          <w:lang w:eastAsia="en-IN"/>
+        </w:rPr>
+      </w:pPr>
+      <w:r>
+        <w:rPr>
+          <w:rFonts w:ascii="Times New Roman" w:eastAsia="Times New Roman" w:hAnsi="Times New Roman" w:cs="Times New Roman"/>
+          <w:sz w:val="24"/>
+          <w:szCs w:val="24"/>
+          <w:lang w:eastAsia="en-IN"/>
+        </w:rPr>
+        <w:pict w14:anchorId="012C08E8">
+          <v:rect id="_x0000_i1147" style="width:0;height:.75pt" o:hralign="center" o:hrstd="t" o:hr="t" fillcolor="#a0a0a0" stroked="f"/>
+        </w:pict>
+      </w:r>
+    </w:p>
+    <w:p>
+      <w:pPr>
+        <w:spacing w:before="100" w:beforeAutospacing="1" w:after="100" w:afterAutospacing="1" w:line="240" w:lineRule="auto"/>
+        <w:ind w:left="-567" w:right="-613"/>
+        <w:outlineLvl w:val="2"/>
+        <w:rPr>
+          <w:rFonts w:ascii="Times New Roman" w:eastAsia="Times New Roman" w:hAnsi="Times New Roman" w:cs="Times New Roman"/>
+          <w:b/>
+          <w:bCs/>
+          <w:sz w:val="27"/>
+          <w:szCs w:val="27"/>
+          <w:lang w:eastAsia="en-IN"/>
+        </w:rPr>
+      </w:pPr>
+      <w:r>
+        <w:rPr>
+          <w:rFonts w:ascii="Times New Roman" w:eastAsia="Times New Roman" w:hAnsi="Times New Roman" w:cs="Times New Roman"/>
+          <w:b/>
+          <w:bCs/>
+          <w:sz w:val="27"/>
+          <w:szCs w:val="27"/>
+          <w:lang w:eastAsia="en-IN"/>
+        </w:rPr>
+        <w:lastRenderedPageBreak/>
+        <w:t>3. Mixed References</w:t>
+      </w:r>
+    </w:p>
+    <w:p>
+      <w:pPr>
+        <w:numPr>
+          <w:ilvl w:val="0"/>
+          <w:numId w:val="7"/>
+        </w:numPr>
+        <w:spacing w:after="100" w:afterAutospacing="1" w:line="240" w:lineRule="auto"/>
+        <w:ind w:left="142" w:right="-613" w:hanging="284"/>
+        <w:rPr>
+          <w:rFonts w:ascii="Times New Roman" w:eastAsia="Times New Roman" w:hAnsi="Times New Roman" w:cs="Times New Roman"/>
+          <w:sz w:val="24"/>
+          <w:szCs w:val="24"/>
+          <w:lang w:eastAsia="en-IN"/>
+        </w:rPr>
+      </w:pPr>
+      <w:r>
+        <w:rPr>
+          <w:rFonts w:ascii="Times New Roman" w:eastAsia="Times New Roman" w:hAnsi="Times New Roman" w:cs="Times New Roman"/>
+          <w:b/>
+          <w:bCs/>
+          <w:sz w:val="24"/>
+          <w:szCs w:val="24"/>
+          <w:lang w:eastAsia="en-IN"/>
+        </w:rPr>
+        <w:t>Definition</w:t>
+      </w:r>
+      <w:r>
+        <w:rPr>
+          <w:rFonts w:ascii="Times New Roman" w:eastAsia="Times New Roman" w:hAnsi="Times New Roman" w:cs="Times New Roman"/>
+          <w:sz w:val="24"/>
+          <w:szCs w:val="24"/>
+          <w:lang w:eastAsia="en-IN"/>
+        </w:rPr>
+        <w:t>: A mixed reference is a combination of relative and absolute references. You can fix either the row or the column while allowing the other to change.</w:t>
+      </w:r>
+    </w:p>
+    <w:p>
+      <w:pPr>
+        <w:numPr>
+          <w:ilvl w:val="0"/>
+          <w:numId w:val="7"/>
+        </w:numPr>
+        <w:spacing w:after="60" w:line="240" w:lineRule="auto"/>
+        <w:ind w:left="142" w:right="-613" w:hanging="284"/>
+        <w:rPr>
+          <w:rFonts w:ascii="Times New Roman" w:eastAsia="Times New Roman" w:hAnsi="Times New Roman" w:cs="Times New Roman"/>
+          <w:sz w:val="24"/>
+          <w:szCs w:val="24"/>
+          <w:lang w:eastAsia="en-IN"/>
+        </w:rPr>
+      </w:pPr>
+      <w:r>
+        <w:rPr>
+          <w:rFonts w:ascii="Times New Roman" w:eastAsia="Times New Roman" w:hAnsi="Times New Roman" w:cs="Times New Roman"/>
+          <w:b/>
+          <w:bCs/>
+          <w:sz w:val="24"/>
+          <w:szCs w:val="24"/>
+          <w:lang w:eastAsia="en-IN"/>
+        </w:rPr>
+        <w:t>Syntax</w:t>
+      </w:r>
+      <w:r>
+        <w:rPr>
+          <w:rFonts w:ascii="Times New Roman" w:eastAsia="Times New Roman" w:hAnsi="Times New Roman" w:cs="Times New Roman"/>
+          <w:sz w:val="24"/>
+          <w:szCs w:val="24"/>
+          <w:lang w:eastAsia="en-IN"/>
+        </w:rPr>
+        <w:t>:</w:t>
+      </w:r>
+    </w:p>
+    <w:p>
+      <w:pPr>
+        <w:numPr>
+          <w:ilvl w:val="1"/>
+          <w:numId w:val="7"/>
+        </w:numPr>
+        <w:spacing w:after="100" w:afterAutospacing="1" w:line="240" w:lineRule="auto"/>
+        <w:ind w:left="142" w:right="-613" w:hanging="284"/>
+        <w:rPr>
+          <w:rFonts w:ascii="Times New Roman" w:eastAsia="Times New Roman" w:hAnsi="Times New Roman" w:cs="Times New Roman"/>
+          <w:sz w:val="24"/>
+          <w:szCs w:val="24"/>
+          <w:lang w:eastAsia="en-IN"/>
+        </w:rPr>
+      </w:pPr>
+      <w:r>
+        <w:rPr>
+          <w:rFonts w:ascii="Times New Roman" w:eastAsia="Times New Roman" w:hAnsi="Times New Roman" w:cs="Times New Roman"/>
+          <w:sz w:val="24"/>
+          <w:szCs w:val="24"/>
+          <w:lang w:eastAsia="en-IN"/>
+        </w:rPr>
+        <w:t>Fix the column: </w:t>
+      </w:r>
+      <w:r>
+        <w:rPr>
+          <w:rFonts w:ascii="var(--ds-font-family-code)" w:eastAsia="Times New Roman" w:hAnsi="var(--ds-font-family-code)" w:cs="Courier New"/>
+          <w:sz w:val="21"/>
+          <w:szCs w:val="21"/>
+          <w:lang w:eastAsia="en-IN"/>
+        </w:rPr>
+        <w:t>$A2</w:t>
+      </w:r>
+      <w:r>
+        <w:rPr>
+          <w:rFonts w:ascii="Times New Roman" w:eastAsia="Times New Roman" w:hAnsi="Times New Roman" w:cs="Times New Roman"/>
+          <w:sz w:val="24"/>
+          <w:szCs w:val="24"/>
+          <w:lang w:eastAsia="en-IN"/>
+        </w:rPr>
+        <w:t> (column </w:t>
+      </w:r>
+      <w:r>
+        <w:rPr>
+          <w:rFonts w:ascii="var(--ds-font-family-code)" w:eastAsia="Times New Roman" w:hAnsi="var(--ds-font-family-code)" w:cs="Courier New"/>
+          <w:sz w:val="21"/>
+          <w:szCs w:val="21"/>
+          <w:lang w:eastAsia="en-IN"/>
+        </w:rPr>
+        <w:t>A</w:t>
+      </w:r>
+      <w:r>
+        <w:rPr>
+          <w:rFonts w:ascii="Times New Roman" w:eastAsia="Times New Roman" w:hAnsi="Times New Roman" w:cs="Times New Roman"/>
+          <w:sz w:val="24"/>
+          <w:szCs w:val="24"/>
+          <w:lang w:eastAsia="en-IN"/>
+        </w:rPr>
+        <w:t> is absolute, row </w:t>
+      </w:r>
+      <w:r>
+        <w:rPr>
+          <w:rFonts w:ascii="var(--ds-font-family-code)" w:eastAsia="Times New Roman" w:hAnsi="var(--ds-font-family-code)" w:cs="Courier New"/>
+          <w:sz w:val="21"/>
+          <w:szCs w:val="21"/>
+          <w:lang w:eastAsia="en-IN"/>
+        </w:rPr>
+        <w:t>2</w:t>
+      </w:r>
+      <w:r>
+        <w:rPr>
+          <w:rFonts w:ascii="Times New Roman" w:eastAsia="Times New Roman" w:hAnsi="Times New Roman" w:cs="Times New Roman"/>
+          <w:sz w:val="24"/>
+          <w:szCs w:val="24"/>
+          <w:lang w:eastAsia="en-IN"/>
+        </w:rPr>
+        <w:t> is relative).</w:t>
+      </w:r>
+    </w:p>
+    <w:p>
+      <w:pPr>
+        <w:numPr>
+          <w:ilvl w:val="1"/>
+          <w:numId w:val="7"/>
+        </w:numPr>
+        <w:spacing w:after="100" w:afterAutospacing="1" w:line="240" w:lineRule="auto"/>
+        <w:ind w:left="142" w:right="-613" w:hanging="284"/>
+        <w:rPr>
+          <w:rFonts w:ascii="Times New Roman" w:eastAsia="Times New Roman" w:hAnsi="Times New Roman" w:cs="Times New Roman"/>
+          <w:sz w:val="24"/>
+          <w:szCs w:val="24"/>
+          <w:lang w:eastAsia="en-IN"/>
+        </w:rPr>
+      </w:pPr>
+      <w:r>
+        <w:rPr>
+          <w:rFonts w:ascii="Times New Roman" w:eastAsia="Times New Roman" w:hAnsi="Times New Roman" w:cs="Times New Roman"/>
+          <w:sz w:val="24"/>
+          <w:szCs w:val="24"/>
+          <w:lang w:eastAsia="en-IN"/>
+        </w:rPr>
+        <w:t>Fix the row: </w:t>
+      </w:r>
+      <w:r>
+        <w:rPr>
+          <w:rFonts w:ascii="var(--ds-font-family-code)" w:eastAsia="Times New Roman" w:hAnsi="var(--ds-font-family-code)" w:cs="Courier New"/>
+          <w:sz w:val="21"/>
+          <w:szCs w:val="21"/>
+          <w:lang w:eastAsia="en-IN"/>
+        </w:rPr>
+        <w:t>A$2</w:t>
+      </w:r>
+      <w:r>
+        <w:rPr>
+          <w:rFonts w:ascii="Times New Roman" w:eastAsia="Times New Roman" w:hAnsi="Times New Roman" w:cs="Times New Roman"/>
+          <w:sz w:val="24"/>
+          <w:szCs w:val="24"/>
+          <w:lang w:eastAsia="en-IN"/>
+        </w:rPr>
+        <w:t> (column </w:t>
+      </w:r>
+      <w:r>
+        <w:rPr>
+          <w:rFonts w:ascii="var(--ds-font-family-code)" w:eastAsia="Times New Roman" w:hAnsi="var(--ds-font-family-code)" w:cs="Courier New"/>
+          <w:sz w:val="21"/>
+          <w:szCs w:val="21"/>
+          <w:lang w:eastAsia="en-IN"/>
+        </w:rPr>
+        <w:t>A</w:t>
+      </w:r>
+      <w:r>
+        <w:rPr>
+          <w:rFonts w:ascii="Times New Roman" w:eastAsia="Times New Roman" w:hAnsi="Times New Roman" w:cs="Times New Roman"/>
+          <w:sz w:val="24"/>
+          <w:szCs w:val="24"/>
+          <w:lang w:eastAsia="en-IN"/>
+        </w:rPr>
+        <w:t> is relative, row </w:t>
+      </w:r>
+      <w:r>
+        <w:rPr>
+          <w:rFonts w:ascii="var(--ds-font-family-code)" w:eastAsia="Times New Roman" w:hAnsi="var(--ds-font-family-code)" w:cs="Courier New"/>
+          <w:sz w:val="21"/>
+          <w:szCs w:val="21"/>
+          <w:lang w:eastAsia="en-IN"/>
+        </w:rPr>
+        <w:t>2</w:t>
+      </w:r>
+      <w:r>
+        <w:rPr>
+          <w:rFonts w:ascii="Times New Roman" w:eastAsia="Times New Roman" w:hAnsi="Times New Roman" w:cs="Times New Roman"/>
+          <w:sz w:val="24"/>
+          <w:szCs w:val="24"/>
+          <w:lang w:eastAsia="en-IN"/>
+        </w:rPr>
+        <w:t> is absolute).</w:t>
+      </w:r>
+    </w:p>
+    <w:p>
+      <w:pPr>
+        <w:numPr>
+          <w:ilvl w:val="0"/>
+          <w:numId w:val="7"/>
+        </w:numPr>
+        <w:spacing w:after="100" w:afterAutospacing="1" w:line="240" w:lineRule="auto"/>
+        <w:ind w:left="142" w:right="-613" w:hanging="284"/>
+        <w:rPr>
+          <w:rFonts w:ascii="Times New Roman" w:eastAsia="Times New Roman" w:hAnsi="Times New Roman" w:cs="Times New Roman"/>
+          <w:sz w:val="24"/>
+          <w:szCs w:val="24"/>
+          <w:lang w:eastAsia="en-IN"/>
+        </w:rPr>
+      </w:pPr>
+      <w:r>
+        <w:rPr>
+          <w:rFonts w:ascii="Times New Roman" w:eastAsia="Times New Roman" w:hAnsi="Times New Roman" w:cs="Times New Roman"/>
+          <w:b/>
+          <w:bCs/>
+          <w:sz w:val="24"/>
+          <w:szCs w:val="24"/>
+          <w:lang w:eastAsia="en-IN"/>
+        </w:rPr>
+        <w:t>Example</w:t>
+      </w:r>
+      <w:r>
+        <w:rPr>
+          <w:rFonts w:ascii="Times New Roman" w:eastAsia="Times New Roman" w:hAnsi="Times New Roman" w:cs="Times New Roman"/>
+          <w:sz w:val="24"/>
+          <w:szCs w:val="24"/>
+          <w:lang w:eastAsia="en-IN"/>
+        </w:rPr>
+        <w:t>: If you have a formula in cell </w:t>
+      </w:r>
+      <w:r>
+        <w:rPr>
+          <w:rFonts w:ascii="var(--ds-font-family-code)" w:eastAsia="Times New Roman" w:hAnsi="var(--ds-font-family-code)" w:cs="Courier New"/>
+          <w:sz w:val="21"/>
+          <w:szCs w:val="21"/>
+          <w:lang w:eastAsia="en-IN"/>
+        </w:rPr>
+        <w:t>B2</w:t>
+      </w:r>
+      <w:r>
+        <w:rPr>
+          <w:rFonts w:ascii="Times New Roman" w:eastAsia="Times New Roman" w:hAnsi="Times New Roman" w:cs="Times New Roman"/>
+          <w:sz w:val="24"/>
+          <w:szCs w:val="24"/>
+          <w:lang w:eastAsia="en-IN"/>
+        </w:rPr>
+        <w:t> that references </w:t>
+      </w:r>
+      <w:r>
+        <w:rPr>
+          <w:rFonts w:ascii="var(--ds-font-family-code)" w:eastAsia="Times New Roman" w:hAnsi="var(--ds-font-family-code)" w:cs="Courier New"/>
+          <w:sz w:val="21"/>
+          <w:szCs w:val="21"/>
+          <w:lang w:eastAsia="en-IN"/>
+        </w:rPr>
+        <w:t>$A2</w:t>
+      </w:r>
+      <w:r>
+        <w:rPr>
+          <w:rFonts w:ascii="Times New Roman" w:eastAsia="Times New Roman" w:hAnsi="Times New Roman" w:cs="Times New Roman"/>
+          <w:sz w:val="24"/>
+          <w:szCs w:val="24"/>
+          <w:lang w:eastAsia="en-IN"/>
+        </w:rPr>
+        <w:t>, and you copy the formula to cell </w:t>
+      </w:r>
+      <w:r>
+        <w:rPr>
+          <w:rFonts w:ascii="var(--ds-font-family-code)" w:eastAsia="Times New Roman" w:hAnsi="var(--ds-font-family-code)" w:cs="Courier New"/>
+          <w:sz w:val="21"/>
+          <w:szCs w:val="21"/>
+          <w:lang w:eastAsia="en-IN"/>
+        </w:rPr>
+        <w:t>C3</w:t>
+      </w:r>
+      <w:r>
+        <w:rPr>
+          <w:rFonts w:ascii="Times New Roman" w:eastAsia="Times New Roman" w:hAnsi="Times New Roman" w:cs="Times New Roman"/>
+          <w:sz w:val="24"/>
+          <w:szCs w:val="24"/>
+          <w:lang w:eastAsia="en-IN"/>
+        </w:rPr>
+        <w:t>, the reference will adjust to </w:t>
+      </w:r>
+      <w:r>
+        <w:rPr>
+          <w:rFonts w:ascii="var(--ds-font-family-code)" w:eastAsia="Times New Roman" w:hAnsi="var(--ds-font-family-code)" w:cs="Courier New"/>
+          <w:sz w:val="21"/>
+          <w:szCs w:val="21"/>
+          <w:lang w:eastAsia="en-IN"/>
+        </w:rPr>
+        <w:t>$A3</w:t>
+      </w:r>
+      <w:r>
+        <w:rPr>
+          <w:rFonts w:ascii="Times New Roman" w:eastAsia="Times New Roman" w:hAnsi="Times New Roman" w:cs="Times New Roman"/>
+          <w:sz w:val="24"/>
+          <w:szCs w:val="24"/>
+          <w:lang w:eastAsia="en-IN"/>
+        </w:rPr>
+        <w:t> (column </w:t>
+      </w:r>
+      <w:r>
+        <w:rPr>
+          <w:rFonts w:ascii="var(--ds-font-family-code)" w:eastAsia="Times New Roman" w:hAnsi="var(--ds-font-family-code)" w:cs="Courier New"/>
+          <w:sz w:val="21"/>
+          <w:szCs w:val="21"/>
+          <w:lang w:eastAsia="en-IN"/>
+        </w:rPr>
+        <w:t>A</w:t>
+      </w:r>
+      <w:r>
+        <w:rPr>
+          <w:rFonts w:ascii="Times New Roman" w:eastAsia="Times New Roman" w:hAnsi="Times New Roman" w:cs="Times New Roman"/>
+          <w:sz w:val="24"/>
+          <w:szCs w:val="24"/>
+          <w:lang w:eastAsia="en-IN"/>
+        </w:rPr>
+        <w:t> remains fixed, but the row changes).</w:t>
+      </w:r>
+    </w:p>
+    <w:p>
+      <w:pPr>
+        <w:spacing w:after="0" w:line="240" w:lineRule="auto"/>
+        <w:ind w:left="-567" w:right="-613"/>
+        <w:rPr>
+          <w:rFonts w:ascii="Times New Roman" w:eastAsia="Times New Roman" w:hAnsi="Times New Roman" w:cs="Times New Roman"/>
+          <w:sz w:val="24"/>
+          <w:szCs w:val="24"/>
+          <w:lang w:eastAsia="en-IN"/>
+        </w:rPr>
+      </w:pPr>
+      <w:r>
+        <w:rPr>
+          <w:rFonts w:ascii="Times New Roman" w:eastAsia="Times New Roman" w:hAnsi="Times New Roman" w:cs="Times New Roman"/>
+          <w:sz w:val="24"/>
+          <w:szCs w:val="24"/>
+          <w:lang w:eastAsia="en-IN"/>
+        </w:rPr>
+        <w:pict w14:anchorId="115E56FE">
+          <v:rect id="_x0000_i1145" style="width:0;height:.75pt" o:hralign="center" o:hrstd="t" o:hr="t" fillcolor="#a0a0a0" stroked="f"/>
+        </w:pict>
+      </w:r>
+    </w:p>
+    <w:p>
+      <w:pPr>
+        <w:spacing w:before="100" w:beforeAutospacing="1" w:after="100" w:afterAutospacing="1" w:line="240" w:lineRule="auto"/>
+        <w:ind w:left="-567" w:right="-613"/>
+        <w:outlineLvl w:val="2"/>
+        <w:rPr>
+          <w:rFonts w:ascii="Times New Roman" w:eastAsia="Times New Roman" w:hAnsi="Times New Roman" w:cs="Times New Roman"/>
+          <w:b/>
+          <w:bCs/>
+          <w:sz w:val="27"/>
+          <w:szCs w:val="27"/>
+          <w:lang w:eastAsia="en-IN"/>
+        </w:rPr>
+      </w:pPr>
+      <w:r>
+        <w:rPr>
+          <w:rFonts w:ascii="Times New Roman" w:eastAsia="Times New Roman" w:hAnsi="Times New Roman" w:cs="Times New Roman"/>
+          <w:b/>
+          <w:bCs/>
+          <w:sz w:val="27"/>
+          <w:szCs w:val="27"/>
+          <w:lang w:eastAsia="en-IN"/>
+        </w:rPr>
+        <w:t>Example in Practice</w:t>
+      </w:r>
+    </w:p>
+    <w:p>
+      <w:pPr>
+        <w:numPr>
+          <w:ilvl w:val="0"/>
+          <w:numId w:val="8"/>
+        </w:numPr>
+        <w:spacing w:after="100" w:afterAutospacing="1" w:line="240" w:lineRule="auto"/>
+        <w:ind w:left="142" w:right="-613" w:hanging="284"/>
+        <w:rPr>
+          <w:rFonts w:ascii="Times New Roman" w:eastAsia="Times New Roman" w:hAnsi="Times New Roman" w:cs="Times New Roman"/>
+          <w:sz w:val="24"/>
+          <w:szCs w:val="24"/>
+          <w:lang w:eastAsia="en-IN"/>
+        </w:rPr>
+      </w:pPr>
+      <w:r>
+        <w:rPr>
+          <w:rFonts w:ascii="Times New Roman" w:eastAsia="Times New Roman" w:hAnsi="Times New Roman" w:cs="Times New Roman"/>
+          <w:b/>
+          <w:bCs/>
+          <w:sz w:val="24"/>
+          <w:szCs w:val="24"/>
+          <w:lang w:eastAsia="en-IN"/>
+        </w:rPr>
+        <w:t>Relative</w:t>
+      </w:r>
+      <w:r>
+        <w:rPr>
+          <w:rFonts w:ascii="Times New Roman" w:eastAsia="Times New Roman" w:hAnsi="Times New Roman" w:cs="Times New Roman"/>
+          <w:sz w:val="24"/>
+          <w:szCs w:val="24"/>
+          <w:lang w:eastAsia="en-IN"/>
+        </w:rPr>
+        <w:t>: </w:t>
+      </w:r>
+      <w:r>
+        <w:rPr>
+          <w:rFonts w:ascii="var(--ds-font-family-code)" w:eastAsia="Times New Roman" w:hAnsi="var(--ds-font-family-code)" w:cs="Courier New"/>
+          <w:sz w:val="21"/>
+          <w:szCs w:val="21"/>
+          <w:lang w:eastAsia="en-IN"/>
+        </w:rPr>
+        <w:t>=A2+B2</w:t>
+      </w:r>
+      <w:r>
+        <w:rPr>
+          <w:rFonts w:ascii="Times New Roman" w:eastAsia="Times New Roman" w:hAnsi="Times New Roman" w:cs="Times New Roman"/>
+          <w:sz w:val="24"/>
+          <w:szCs w:val="24"/>
+          <w:lang w:eastAsia="en-IN"/>
+        </w:rPr>
+        <w:t> (copied from </w:t>
+      </w:r>
+      <w:r>
+        <w:rPr>
+          <w:rFonts w:ascii="var(--ds-font-family-code)" w:eastAsia="Times New Roman" w:hAnsi="var(--ds-font-family-code)" w:cs="Courier New"/>
+          <w:sz w:val="21"/>
+          <w:szCs w:val="21"/>
+          <w:lang w:eastAsia="en-IN"/>
+        </w:rPr>
+        <w:t>C2</w:t>
+      </w:r>
+      <w:r>
+        <w:rPr>
+          <w:rFonts w:ascii="Times New Roman" w:eastAsia="Times New Roman" w:hAnsi="Times New Roman" w:cs="Times New Roman"/>
+          <w:sz w:val="24"/>
+          <w:szCs w:val="24"/>
+          <w:lang w:eastAsia="en-IN"/>
+        </w:rPr>
+        <w:t> to </w:t>
+      </w:r>
+      <w:r>
+        <w:rPr>
+          <w:rFonts w:ascii="var(--ds-font-family-code)" w:eastAsia="Times New Roman" w:hAnsi="var(--ds-font-family-code)" w:cs="Courier New"/>
+          <w:sz w:val="21"/>
+          <w:szCs w:val="21"/>
+          <w:lang w:eastAsia="en-IN"/>
+        </w:rPr>
+        <w:t>C3</w:t>
+      </w:r>
+      <w:r>
+        <w:rPr>
+          <w:rFonts w:ascii="Times New Roman" w:eastAsia="Times New Roman" w:hAnsi="Times New Roman" w:cs="Times New Roman"/>
+          <w:sz w:val="24"/>
+          <w:szCs w:val="24"/>
+          <w:lang w:eastAsia="en-IN"/>
+        </w:rPr>
+        <w:t> becomes </w:t>
+      </w:r>
+      <w:r>
+        <w:rPr>
+          <w:rFonts w:ascii="var(--ds-font-family-code)" w:eastAsia="Times New Roman" w:hAnsi="var(--ds-font-family-code)" w:cs="Courier New"/>
+          <w:sz w:val="21"/>
+          <w:szCs w:val="21"/>
+          <w:lang w:eastAsia="en-IN"/>
+        </w:rPr>
+        <w:t>=A3+B3</w:t>
+      </w:r>
+      <w:r>
+        <w:rPr>
+          <w:rFonts w:ascii="Times New Roman" w:eastAsia="Times New Roman" w:hAnsi="Times New Roman" w:cs="Times New Roman"/>
+          <w:sz w:val="24"/>
+          <w:szCs w:val="24"/>
+          <w:lang w:eastAsia="en-IN"/>
+        </w:rPr>
+        <w:t>).</w:t>
+      </w:r>
+    </w:p>
+    <w:p>
+      <w:pPr>
+        <w:numPr>
+          <w:ilvl w:val="0"/>
+          <w:numId w:val="8"/>
+        </w:numPr>
+        <w:spacing w:after="100" w:afterAutospacing="1" w:line="240" w:lineRule="auto"/>
+        <w:ind w:left="142" w:right="-613" w:hanging="284"/>
+        <w:rPr>
+          <w:rFonts w:ascii="Times New Roman" w:eastAsia="Times New Roman" w:hAnsi="Times New Roman" w:cs="Times New Roman"/>
+          <w:sz w:val="24"/>
+          <w:szCs w:val="24"/>
+          <w:lang w:eastAsia="en-IN"/>
+        </w:rPr>
+      </w:pPr>
+      <w:r>
+        <w:rPr>
+          <w:rFonts w:ascii="Times New Roman" w:eastAsia="Times New Roman" w:hAnsi="Times New Roman" w:cs="Times New Roman"/>
+          <w:b/>
+          <w:bCs/>
+          <w:sz w:val="24"/>
+          <w:szCs w:val="24"/>
+          <w:lang w:eastAsia="en-IN"/>
+        </w:rPr>
+        <w:t>Absolute</w:t>
+      </w:r>
+      <w:r>
+        <w:rPr>
+          <w:rFonts w:ascii="Times New Roman" w:eastAsia="Times New Roman" w:hAnsi="Times New Roman" w:cs="Times New Roman"/>
+          <w:sz w:val="24"/>
+          <w:szCs w:val="24"/>
+          <w:lang w:eastAsia="en-IN"/>
+        </w:rPr>
+        <w:t>: </w:t>
+      </w:r>
+      <w:r>
+        <w:rPr>
+          <w:rFonts w:ascii="var(--ds-font-family-code)" w:eastAsia="Times New Roman" w:hAnsi="var(--ds-font-family-code)" w:cs="Courier New"/>
+          <w:sz w:val="21"/>
+          <w:szCs w:val="21"/>
+          <w:lang w:eastAsia="en-IN"/>
+        </w:rPr>
+        <w:t>=$A$2+$B$2</w:t>
+      </w:r>
+      <w:r>
+        <w:rPr>
+          <w:rFonts w:ascii="Times New Roman" w:eastAsia="Times New Roman" w:hAnsi="Times New Roman" w:cs="Times New Roman"/>
+          <w:sz w:val="24"/>
+          <w:szCs w:val="24"/>
+          <w:lang w:eastAsia="en-IN"/>
+        </w:rPr>
+        <w:t> (copied from </w:t>
+      </w:r>
+      <w:r>
+        <w:rPr>
+          <w:rFonts w:ascii="var(--ds-font-family-code)" w:eastAsia="Times New Roman" w:hAnsi="var(--ds-font-family-code)" w:cs="Courier New"/>
+          <w:sz w:val="21"/>
+          <w:szCs w:val="21"/>
+          <w:lang w:eastAsia="en-IN"/>
+        </w:rPr>
+        <w:t>C2</w:t>
+      </w:r>
+      <w:r>
+        <w:rPr>
+          <w:rFonts w:ascii="Times New Roman" w:eastAsia="Times New Roman" w:hAnsi="Times New Roman" w:cs="Times New Roman"/>
+          <w:sz w:val="24"/>
+          <w:szCs w:val="24"/>
+          <w:lang w:eastAsia="en-IN"/>
+        </w:rPr>
+        <w:t> to </w:t>
+      </w:r>
+      <w:r>
+        <w:rPr>
+          <w:rFonts w:ascii="var(--ds-font-family-code)" w:eastAsia="Times New Roman" w:hAnsi="var(--ds-font-family-code)" w:cs="Courier New"/>
+          <w:sz w:val="21"/>
+          <w:szCs w:val="21"/>
+          <w:lang w:eastAsia="en-IN"/>
+        </w:rPr>
+        <w:t>C3</w:t>
+      </w:r>
+      <w:r>
+        <w:rPr>
+          <w:rFonts w:ascii="Times New Roman" w:eastAsia="Times New Roman" w:hAnsi="Times New Roman" w:cs="Times New Roman"/>
+          <w:sz w:val="24"/>
+          <w:szCs w:val="24"/>
+          <w:lang w:eastAsia="en-IN"/>
+        </w:rPr>
+        <w:t> remains </w:t>
+      </w:r>
+      <w:r>
+        <w:rPr>
+          <w:rFonts w:ascii="var(--ds-font-family-code)" w:eastAsia="Times New Roman" w:hAnsi="var(--ds-font-family-code)" w:cs="Courier New"/>
+          <w:sz w:val="21"/>
+          <w:szCs w:val="21"/>
+          <w:lang w:eastAsia="en-IN"/>
+        </w:rPr>
+        <w:t>=$A$2+$B$2</w:t>
+      </w:r>
+      <w:r>
+        <w:rPr>
+          <w:rFonts w:ascii="Times New Roman" w:eastAsia="Times New Roman" w:hAnsi="Times New Roman" w:cs="Times New Roman"/>
+          <w:sz w:val="24"/>
+          <w:szCs w:val="24"/>
+          <w:lang w:eastAsia="en-IN"/>
+        </w:rPr>
+        <w:t>).</w:t>
+      </w:r>
+    </w:p>
+    <w:p>
+      <w:pPr>
+        <w:numPr>
+          <w:ilvl w:val="0"/>
+          <w:numId w:val="8"/>
+        </w:numPr>
+        <w:spacing w:after="100" w:afterAutospacing="1" w:line="240" w:lineRule="auto"/>
+        <w:ind w:left="142" w:right="-613" w:hanging="284"/>
+        <w:rPr>
+          <w:rFonts w:ascii="Times New Roman" w:eastAsia="Times New Roman" w:hAnsi="Times New Roman" w:cs="Times New Roman"/>
+          <w:sz w:val="24"/>
+          <w:szCs w:val="24"/>
+          <w:lang w:eastAsia="en-IN"/>
+        </w:rPr>
+      </w:pPr>
+      <w:r>
+        <w:rPr>
+          <w:rFonts w:ascii="Times New Roman" w:eastAsia="Times New Roman" w:hAnsi="Times New Roman" w:cs="Times New Roman"/>
+          <w:b/>
+          <w:bCs/>
+          <w:sz w:val="24"/>
+          <w:szCs w:val="24"/>
+          <w:lang w:eastAsia="en-IN"/>
+        </w:rPr>
+        <w:t>Mixed</w:t>
+      </w:r>
+      <w:r>
+        <w:rPr>
+          <w:rFonts w:ascii="Times New Roman" w:eastAsia="Times New Roman" w:hAnsi="Times New Roman" w:cs="Times New Roman"/>
+          <w:sz w:val="24"/>
+          <w:szCs w:val="24"/>
+          <w:lang w:eastAsia="en-IN"/>
+        </w:rPr>
+        <w:t>: </w:t>
+      </w:r>
+      <w:r>
+        <w:rPr>
+          <w:rFonts w:ascii="var(--ds-font-family-code)" w:eastAsia="Times New Roman" w:hAnsi="var(--ds-font-family-code)" w:cs="Courier New"/>
+          <w:sz w:val="21"/>
+          <w:szCs w:val="21"/>
+          <w:lang w:eastAsia="en-IN"/>
+        </w:rPr>
+        <w:t>=$A2+B$2</w:t>
+      </w:r>
+      <w:r>
+        <w:rPr>
+          <w:rFonts w:ascii="Times New Roman" w:eastAsia="Times New Roman" w:hAnsi="Times New Roman" w:cs="Times New Roman"/>
+          <w:sz w:val="24"/>
+          <w:szCs w:val="24"/>
+          <w:lang w:eastAsia="en-IN"/>
+        </w:rPr>
+        <w:t> (copied from </w:t>
+      </w:r>
+      <w:r>
+        <w:rPr>
+          <w:rFonts w:ascii="var(--ds-font-family-code)" w:eastAsia="Times New Roman" w:hAnsi="var(--ds-font-family-code)" w:cs="Courier New"/>
+          <w:sz w:val="21"/>
+          <w:szCs w:val="21"/>
+          <w:lang w:eastAsia="en-IN"/>
+        </w:rPr>
+        <w:t>C2</w:t>
+      </w:r>
+      <w:r>
+        <w:rPr>
+          <w:rFonts w:ascii="Times New Roman" w:eastAsia="Times New Roman" w:hAnsi="Times New Roman" w:cs="Times New Roman"/>
+          <w:sz w:val="24"/>
+          <w:szCs w:val="24"/>
+          <w:lang w:eastAsia="en-IN"/>
+        </w:rPr>
+        <w:t> to </w:t>
+      </w:r>
+      <w:r>
+        <w:rPr>
+          <w:rFonts w:ascii="var(--ds-font-family-code)" w:eastAsia="Times New Roman" w:hAnsi="var(--ds-font-family-code)" w:cs="Courier New"/>
+          <w:sz w:val="21"/>
+          <w:szCs w:val="21"/>
+          <w:lang w:eastAsia="en-IN"/>
+        </w:rPr>
+        <w:t>C3</w:t>
+      </w:r>
+      <w:r>
+        <w:rPr>
+          <w:rFonts w:ascii="Times New Roman" w:eastAsia="Times New Roman" w:hAnsi="Times New Roman" w:cs="Times New Roman"/>
+          <w:sz w:val="24"/>
+          <w:szCs w:val="24"/>
+          <w:lang w:eastAsia="en-IN"/>
+        </w:rPr>
+        <w:t> becomes </w:t>
+      </w:r>
+      <w:r>
+        <w:rPr>
+          <w:rFonts w:ascii="var(--ds-font-family-code)" w:eastAsia="Times New Roman" w:hAnsi="var(--ds-font-family-code)" w:cs="Courier New"/>
+          <w:sz w:val="21"/>
+          <w:szCs w:val="21"/>
+          <w:lang w:eastAsia="en-IN"/>
+        </w:rPr>
+        <w:t>=$A3+B$2</w:t>
+      </w:r>
+      <w:r>
+        <w:rPr>
+          <w:rFonts w:ascii="Times New Roman" w:eastAsia="Times New Roman" w:hAnsi="Times New Roman" w:cs="Times New Roman"/>
+          <w:sz w:val="24"/>
+          <w:szCs w:val="24"/>
+          <w:lang w:eastAsia="en-IN"/>
+        </w:rPr>
+        <w:t>).</w:t>
+      </w:r>
+    </w:p>
+    <w:p>
+      <w:pPr>
+        <w:spacing w:before="100" w:beforeAutospacing="1" w:after="100" w:afterAutospacing="1" w:line="240" w:lineRule="auto"/>
+        <w:ind w:left="-567" w:right="-613"/>
+        <w:rPr>
+          <w:rFonts w:ascii="Times New Roman" w:eastAsia="Times New Roman" w:hAnsi="Times New Roman" w:cs="Times New Roman"/>
+          <w:sz w:val="24"/>
+          <w:szCs w:val="24"/>
+          <w:lang w:eastAsia="en-IN"/>
+        </w:rPr>
+      </w:pPr>
+      <w:r>
+        <w:rPr>
+          <w:rFonts w:ascii="Times New Roman" w:eastAsia="Times New Roman" w:hAnsi="Times New Roman" w:cs="Times New Roman"/>
+          <w:sz w:val="24"/>
+          <w:szCs w:val="24"/>
+          <w:lang w:eastAsia="en-IN"/>
+        </w:rPr>
+        <w:t>Understanding these refe</w:t>
+      </w:r>
       <w:bookmarkStart w:id="0" w:name="_GoBack"/>
       <w:bookmarkEnd w:id="0"/>
+      <w:r>
+        <w:rPr>
+          <w:rFonts w:ascii="Times New Roman" w:eastAsia="Times New Roman" w:hAnsi="Times New Roman" w:cs="Times New Roman"/>
+          <w:sz w:val="24"/>
+          <w:szCs w:val="24"/>
+          <w:lang w:eastAsia="en-IN"/>
+        </w:rPr>
+        <w:t>rences is crucial for creating efficient and accurate spreadsheets!</w:t>
+      </w:r>
+    </w:p>
+    <w:p>
+      <w:pPr>
+        <w:ind w:left="-567" w:right="-613"/>
+        <w:rPr>
+          <w:b/>
+          <w:sz w:val="24"/>
+          <w:lang w:val="en-US"/>
+        </w:rPr>
+      </w:pPr>
+    </w:p>
+    <w:p>
+      <w:pPr>
+        <w:ind w:left="-567" w:right="-613"/>
+        <w:rPr>
+          <w:color w:val="000000" w:themeColor="text1"/>
+          <w:sz w:val="28"/>
+          <w:lang w:val="en-US"/>
+        </w:rPr>
+      </w:pPr>
+    </w:p>
+    <w:p>
+      <w:pPr>
+        <w:pStyle w:val="Heading3"/>
+        <w:ind w:left="-567" w:right="-613"/>
+        <w:rPr>
+          <w:b w:val="0"/>
+          <w:sz w:val="24"/>
+          <w:lang w:val="en-US"/>
+        </w:rPr>
+      </w:pPr>
+      <w:r>
+        <w:rPr>
+          <w:b w:val="0"/>
+          <w:sz w:val="24"/>
+          <w:lang w:val="en-US"/>
+        </w:rPr>
+        <w:br w:type="page"/>
+      </w:r>
     </w:p>
     <w:sectPr>
       <w:pgSz w:w="11906" w:h="16838"/>
@@ -3947,6 +5346,155 @@
     </w:lvl>
   </w:abstractNum>
   <w:abstractNum w:abstractNumId="1" w15:restartNumberingAfterBreak="0">
+    <w:nsid w:val="1B7166E3"/>
+    <w:multiLevelType w:val="multilevel"/>
+    <w:tmpl w:val="A960591C"/>
+    <w:lvl w:ilvl="0">
+      <w:start w:val="1"/>
+      <w:numFmt w:val="bullet"/>
+      <w:lvlText w:val=""/>
+      <w:lvlJc w:val="left"/>
+      <w:pPr>
+        <w:tabs>
+          <w:tab w:val="num" w:pos="720"/>
+        </w:tabs>
+        <w:ind w:left="720" w:hanging="360"/>
+      </w:pPr>
+      <w:rPr>
+        <w:rFonts w:ascii="Symbol" w:hAnsi="Symbol" w:hint="default"/>
+        <w:sz w:val="20"/>
+      </w:rPr>
+    </w:lvl>
+    <w:lvl w:ilvl="1" w:tentative="1">
+      <w:start w:val="1"/>
+      <w:numFmt w:val="bullet"/>
+      <w:lvlText w:val="o"/>
+      <w:lvlJc w:val="left"/>
+      <w:pPr>
+        <w:tabs>
+          <w:tab w:val="num" w:pos="1440"/>
+        </w:tabs>
+        <w:ind w:left="1440" w:hanging="360"/>
+      </w:pPr>
+      <w:rPr>
+        <w:rFonts w:ascii="Courier New" w:hAnsi="Courier New" w:hint="default"/>
+        <w:sz w:val="20"/>
+      </w:rPr>
+    </w:lvl>
+    <w:lvl w:ilvl="2" w:tentative="1">
+      <w:start w:val="1"/>
+      <w:numFmt w:val="bullet"/>
+      <w:lvlText w:val=""/>
+      <w:lvlJc w:val="left"/>
+      <w:pPr>
+        <w:tabs>
+          <w:tab w:val="num" w:pos="2160"/>
+        </w:tabs>
+        <w:ind w:left="2160" w:hanging="360"/>
+      </w:pPr>
+      <w:rPr>
+        <w:rFonts w:ascii="Wingdings" w:hAnsi="Wingdings" w:hint="default"/>
+        <w:sz w:val="20"/>
+      </w:rPr>
+    </w:lvl>
+    <w:lvl w:ilvl="3" w:tentative="1">
+      <w:start w:val="1"/>
+      <w:numFmt w:val="bullet"/>
+      <w:lvlText w:val=""/>
+      <w:lvlJc w:val="left"/>
+      <w:pPr>
+        <w:tabs>
+          <w:tab w:val="num" w:pos="2880"/>
+        </w:tabs>
+        <w:ind w:left="2880" w:hanging="360"/>
+      </w:pPr>
+      <w:rPr>
+        <w:rFonts w:ascii="Wingdings" w:hAnsi="Wingdings" w:hint="default"/>
+        <w:sz w:val="20"/>
+      </w:rPr>
+    </w:lvl>
+    <w:lvl w:ilvl="4" w:tentative="1">
+      <w:start w:val="1"/>
+      <w:numFmt w:val="bullet"/>
+      <w:lvlText w:val=""/>
+      <w:lvlJc w:val="left"/>
+      <w:pPr>
+        <w:tabs>
+          <w:tab w:val="num" w:pos="3600"/>
+        </w:tabs>
+        <w:ind w:left="3600" w:hanging="360"/>
+      </w:pPr>
+      <w:rPr>
+        <w:rFonts w:ascii="Wingdings" w:hAnsi="Wingdings" w:hint="default"/>
+        <w:sz w:val="20"/>
+      </w:rPr>
+    </w:lvl>
+    <w:lvl w:ilvl="5" w:tentative="1">
+      <w:start w:val="1"/>
+      <w:numFmt w:val="bullet"/>
+      <w:lvlText w:val=""/>
+      <w:lvlJc w:val="left"/>
+      <w:pPr>
+        <w:tabs>
+          <w:tab w:val="num" w:pos="4320"/>
+        </w:tabs>
+        <w:ind w:left="4320" w:hanging="360"/>
+      </w:pPr>
+      <w:rPr>
+        <w:rFonts w:ascii="Wingdings" w:hAnsi="Wingdings" w:hint="default"/>
+        <w:sz w:val="20"/>
+      </w:rPr>
+    </w:lvl>
+    <w:lvl w:ilvl="6" w:tentative="1">
+      <w:start w:val="1"/>
+      <w:numFmt w:val="bullet"/>
+      <w:lvlText w:val=""/>
+      <w:lvlJc w:val="left"/>
+      <w:pPr>
+        <w:tabs>
+          <w:tab w:val="num" w:pos="5040"/>
+        </w:tabs>
+        <w:ind w:left="5040" w:hanging="360"/>
+      </w:pPr>
+      <w:rPr>
+        <w:rFonts w:ascii="Wingdings" w:hAnsi="Wingdings" w:hint="default"/>
+        <w:sz w:val="20"/>
+      </w:rPr>
+    </w:lvl>
+    <w:lvl w:ilvl="7" w:tentative="1">
+      <w:start w:val="1"/>
+      <w:numFmt w:val="bullet"/>
+      <w:lvlText w:val=""/>
+      <w:lvlJc w:val="left"/>
+      <w:pPr>
+        <w:tabs>
+          <w:tab w:val="num" w:pos="5760"/>
+        </w:tabs>
+        <w:ind w:left="5760" w:hanging="360"/>
+      </w:pPr>
+      <w:rPr>
+        <w:rFonts w:ascii="Wingdings" w:hAnsi="Wingdings" w:hint="default"/>
+        <w:sz w:val="20"/>
+      </w:rPr>
+    </w:lvl>
+    <w:lvl w:ilvl="8" w:tentative="1">
+      <w:start w:val="1"/>
+      <w:numFmt w:val="bullet"/>
+      <w:lvlText w:val=""/>
+      <w:lvlJc w:val="left"/>
+      <w:pPr>
+        <w:tabs>
+          <w:tab w:val="num" w:pos="6480"/>
+        </w:tabs>
+        <w:ind w:left="6480" w:hanging="360"/>
+      </w:pPr>
+      <w:rPr>
+        <w:rFonts w:ascii="Wingdings" w:hAnsi="Wingdings" w:hint="default"/>
+        <w:sz w:val="20"/>
+      </w:rPr>
+    </w:lvl>
+  </w:abstractNum>
+  <w:abstractNum w:abstractNumId="2" w15:restartNumberingAfterBreak="0">
     <w:nsid w:val="28C428CD"/>
     <w:multiLevelType w:val="hybridMultilevel"/>
     <w:tmpl w:val="53126C96"/>
@@ -4032,7 +5580,156 @@
       </w:pPr>
     </w:lvl>
   </w:abstractNum>
-  <w:abstractNum w:abstractNumId="2" w15:restartNumberingAfterBreak="0">
+  <w:abstractNum w:abstractNumId="3" w15:restartNumberingAfterBreak="0">
+    <w:nsid w:val="33CC50A0"/>
+    <w:multiLevelType w:val="multilevel"/>
+    <w:tmpl w:val="7BE210BA"/>
+    <w:lvl w:ilvl="0">
+      <w:start w:val="1"/>
+      <w:numFmt w:val="bullet"/>
+      <w:lvlText w:val=""/>
+      <w:lvlJc w:val="left"/>
+      <w:pPr>
+        <w:tabs>
+          <w:tab w:val="num" w:pos="720"/>
+        </w:tabs>
+        <w:ind w:left="720" w:hanging="360"/>
+      </w:pPr>
+      <w:rPr>
+        <w:rFonts w:ascii="Symbol" w:hAnsi="Symbol" w:hint="default"/>
+        <w:sz w:val="20"/>
+      </w:rPr>
+    </w:lvl>
+    <w:lvl w:ilvl="1" w:tentative="1">
+      <w:start w:val="1"/>
+      <w:numFmt w:val="bullet"/>
+      <w:lvlText w:val="o"/>
+      <w:lvlJc w:val="left"/>
+      <w:pPr>
+        <w:tabs>
+          <w:tab w:val="num" w:pos="1440"/>
+        </w:tabs>
+        <w:ind w:left="1440" w:hanging="360"/>
+      </w:pPr>
+      <w:rPr>
+        <w:rFonts w:ascii="Courier New" w:hAnsi="Courier New" w:hint="default"/>
+        <w:sz w:val="20"/>
+      </w:rPr>
+    </w:lvl>
+    <w:lvl w:ilvl="2" w:tentative="1">
+      <w:start w:val="1"/>
+      <w:numFmt w:val="bullet"/>
+      <w:lvlText w:val=""/>
+      <w:lvlJc w:val="left"/>
+      <w:pPr>
+        <w:tabs>
+          <w:tab w:val="num" w:pos="2160"/>
+        </w:tabs>
+        <w:ind w:left="2160" w:hanging="360"/>
+      </w:pPr>
+      <w:rPr>
+        <w:rFonts w:ascii="Wingdings" w:hAnsi="Wingdings" w:hint="default"/>
+        <w:sz w:val="20"/>
+      </w:rPr>
+    </w:lvl>
+    <w:lvl w:ilvl="3" w:tentative="1">
+      <w:start w:val="1"/>
+      <w:numFmt w:val="bullet"/>
+      <w:lvlText w:val=""/>
+      <w:lvlJc w:val="left"/>
+      <w:pPr>
+        <w:tabs>
+          <w:tab w:val="num" w:pos="2880"/>
+        </w:tabs>
+        <w:ind w:left="2880" w:hanging="360"/>
+      </w:pPr>
+      <w:rPr>
+        <w:rFonts w:ascii="Wingdings" w:hAnsi="Wingdings" w:hint="default"/>
+        <w:sz w:val="20"/>
+      </w:rPr>
+    </w:lvl>
+    <w:lvl w:ilvl="4" w:tentative="1">
+      <w:start w:val="1"/>
+      <w:numFmt w:val="bullet"/>
+      <w:lvlText w:val=""/>
+      <w:lvlJc w:val="left"/>
+      <w:pPr>
+        <w:tabs>
+          <w:tab w:val="num" w:pos="3600"/>
+        </w:tabs>
+        <w:ind w:left="3600" w:hanging="360"/>
+      </w:pPr>
+      <w:rPr>
+        <w:rFonts w:ascii="Wingdings" w:hAnsi="Wingdings" w:hint="default"/>
+        <w:sz w:val="20"/>
+      </w:rPr>
+    </w:lvl>
+    <w:lvl w:ilvl="5" w:tentative="1">
+      <w:start w:val="1"/>
+      <w:numFmt w:val="bullet"/>
+      <w:lvlText w:val=""/>
+      <w:lvlJc w:val="left"/>
+      <w:pPr>
+        <w:tabs>
+          <w:tab w:val="num" w:pos="4320"/>
+        </w:tabs>
+        <w:ind w:left="4320" w:hanging="360"/>
+      </w:pPr>
+      <w:rPr>
+        <w:rFonts w:ascii="Wingdings" w:hAnsi="Wingdings" w:hint="default"/>
+        <w:sz w:val="20"/>
+      </w:rPr>
+    </w:lvl>
+    <w:lvl w:ilvl="6" w:tentative="1">
+      <w:start w:val="1"/>
+      <w:numFmt w:val="bullet"/>
+      <w:lvlText w:val=""/>
+      <w:lvlJc w:val="left"/>
+      <w:pPr>
+        <w:tabs>
+          <w:tab w:val="num" w:pos="5040"/>
+        </w:tabs>
+        <w:ind w:left="5040" w:hanging="360"/>
+      </w:pPr>
+      <w:rPr>
+        <w:rFonts w:ascii="Wingdings" w:hAnsi="Wingdings" w:hint="default"/>
+        <w:sz w:val="20"/>
+      </w:rPr>
+    </w:lvl>
+    <w:lvl w:ilvl="7" w:tentative="1">
+      <w:start w:val="1"/>
+      <w:numFmt w:val="bullet"/>
+      <w:lvlText w:val=""/>
+      <w:lvlJc w:val="left"/>
+      <w:pPr>
+        <w:tabs>
+          <w:tab w:val="num" w:pos="5760"/>
+        </w:tabs>
+        <w:ind w:left="5760" w:hanging="360"/>
+      </w:pPr>
+      <w:rPr>
+        <w:rFonts w:ascii="Wingdings" w:hAnsi="Wingdings" w:hint="default"/>
+        <w:sz w:val="20"/>
+      </w:rPr>
+    </w:lvl>
+    <w:lvl w:ilvl="8" w:tentative="1">
+      <w:start w:val="1"/>
+      <w:numFmt w:val="bullet"/>
+      <w:lvlText w:val=""/>
+      <w:lvlJc w:val="left"/>
+      <w:pPr>
+        <w:tabs>
+          <w:tab w:val="num" w:pos="6480"/>
+        </w:tabs>
+        <w:ind w:left="6480" w:hanging="360"/>
+      </w:pPr>
+      <w:rPr>
+        <w:rFonts w:ascii="Wingdings" w:hAnsi="Wingdings" w:hint="default"/>
+        <w:sz w:val="20"/>
+      </w:rPr>
+    </w:lvl>
+  </w:abstractNum>
+  <w:abstractNum w:abstractNumId="4" w15:restartNumberingAfterBreak="0">
     <w:nsid w:val="34A67114"/>
     <w:multiLevelType w:val="hybridMultilevel"/>
     <w:tmpl w:val="9768EAC4"/>
@@ -4145,7 +5842,7 @@
       </w:rPr>
     </w:lvl>
   </w:abstractNum>
-  <w:abstractNum w:abstractNumId="3" w15:restartNumberingAfterBreak="0">
+  <w:abstractNum w:abstractNumId="5" w15:restartNumberingAfterBreak="0">
     <w:nsid w:val="4D1266A3"/>
     <w:multiLevelType w:val="hybridMultilevel"/>
     <w:tmpl w:val="A8289DC4"/>
@@ -4258,17 +5955,327 @@
       </w:rPr>
     </w:lvl>
   </w:abstractNum>
+  <w:abstractNum w:abstractNumId="6" w15:restartNumberingAfterBreak="0">
+    <w:nsid w:val="562932D6"/>
+    <w:multiLevelType w:val="multilevel"/>
+    <w:tmpl w:val="0A6C0B02"/>
+    <w:lvl w:ilvl="0">
+      <w:start w:val="1"/>
+      <w:numFmt w:val="bullet"/>
+      <w:lvlText w:val=""/>
+      <w:lvlJc w:val="left"/>
+      <w:pPr>
+        <w:tabs>
+          <w:tab w:val="num" w:pos="720"/>
+        </w:tabs>
+        <w:ind w:left="720" w:hanging="360"/>
+      </w:pPr>
+      <w:rPr>
+        <w:rFonts w:ascii="Symbol" w:hAnsi="Symbol" w:hint="default"/>
+        <w:sz w:val="20"/>
+      </w:rPr>
+    </w:lvl>
+    <w:lvl w:ilvl="1" w:tentative="1">
+      <w:start w:val="1"/>
+      <w:numFmt w:val="bullet"/>
+      <w:lvlText w:val="o"/>
+      <w:lvlJc w:val="left"/>
+      <w:pPr>
+        <w:tabs>
+          <w:tab w:val="num" w:pos="1440"/>
+        </w:tabs>
+        <w:ind w:left="1440" w:hanging="360"/>
+      </w:pPr>
+      <w:rPr>
+        <w:rFonts w:ascii="Courier New" w:hAnsi="Courier New" w:hint="default"/>
+        <w:sz w:val="20"/>
+      </w:rPr>
+    </w:lvl>
+    <w:lvl w:ilvl="2" w:tentative="1">
+      <w:start w:val="1"/>
+      <w:numFmt w:val="bullet"/>
+      <w:lvlText w:val=""/>
+      <w:lvlJc w:val="left"/>
+      <w:pPr>
+        <w:tabs>
+          <w:tab w:val="num" w:pos="2160"/>
+        </w:tabs>
+        <w:ind w:left="2160" w:hanging="360"/>
+      </w:pPr>
+      <w:rPr>
+        <w:rFonts w:ascii="Wingdings" w:hAnsi="Wingdings" w:hint="default"/>
+        <w:sz w:val="20"/>
+      </w:rPr>
+    </w:lvl>
+    <w:lvl w:ilvl="3" w:tentative="1">
+      <w:start w:val="1"/>
+      <w:numFmt w:val="bullet"/>
+      <w:lvlText w:val=""/>
+      <w:lvlJc w:val="left"/>
+      <w:pPr>
+        <w:tabs>
+          <w:tab w:val="num" w:pos="2880"/>
+        </w:tabs>
+        <w:ind w:left="2880" w:hanging="360"/>
+      </w:pPr>
+      <w:rPr>
+        <w:rFonts w:ascii="Wingdings" w:hAnsi="Wingdings" w:hint="default"/>
+        <w:sz w:val="20"/>
+      </w:rPr>
+    </w:lvl>
+    <w:lvl w:ilvl="4" w:tentative="1">
+      <w:start w:val="1"/>
+      <w:numFmt w:val="bullet"/>
+      <w:lvlText w:val=""/>
+      <w:lvlJc w:val="left"/>
+      <w:pPr>
+        <w:tabs>
+          <w:tab w:val="num" w:pos="3600"/>
+        </w:tabs>
+        <w:ind w:left="3600" w:hanging="360"/>
+      </w:pPr>
+      <w:rPr>
+        <w:rFonts w:ascii="Wingdings" w:hAnsi="Wingdings" w:hint="default"/>
+        <w:sz w:val="20"/>
+      </w:rPr>
+    </w:lvl>
+    <w:lvl w:ilvl="5" w:tentative="1">
+      <w:start w:val="1"/>
+      <w:numFmt w:val="bullet"/>
+      <w:lvlText w:val=""/>
+      <w:lvlJc w:val="left"/>
+      <w:pPr>
+        <w:tabs>
+          <w:tab w:val="num" w:pos="4320"/>
+        </w:tabs>
+        <w:ind w:left="4320" w:hanging="360"/>
+      </w:pPr>
+      <w:rPr>
+        <w:rFonts w:ascii="Wingdings" w:hAnsi="Wingdings" w:hint="default"/>
+        <w:sz w:val="20"/>
+      </w:rPr>
+    </w:lvl>
+    <w:lvl w:ilvl="6" w:tentative="1">
+      <w:start w:val="1"/>
+      <w:numFmt w:val="bullet"/>
+      <w:lvlText w:val=""/>
+      <w:lvlJc w:val="left"/>
+      <w:pPr>
+        <w:tabs>
+          <w:tab w:val="num" w:pos="5040"/>
+        </w:tabs>
+        <w:ind w:left="5040" w:hanging="360"/>
+      </w:pPr>
+      <w:rPr>
+        <w:rFonts w:ascii="Wingdings" w:hAnsi="Wingdings" w:hint="default"/>
+        <w:sz w:val="20"/>
+      </w:rPr>
+    </w:lvl>
+    <w:lvl w:ilvl="7" w:tentative="1">
+      <w:start w:val="1"/>
+      <w:numFmt w:val="bullet"/>
+      <w:lvlText w:val=""/>
+      <w:lvlJc w:val="left"/>
+      <w:pPr>
+        <w:tabs>
+          <w:tab w:val="num" w:pos="5760"/>
+        </w:tabs>
+        <w:ind w:left="5760" w:hanging="360"/>
+      </w:pPr>
+      <w:rPr>
+        <w:rFonts w:ascii="Wingdings" w:hAnsi="Wingdings" w:hint="default"/>
+        <w:sz w:val="20"/>
+      </w:rPr>
+    </w:lvl>
+    <w:lvl w:ilvl="8" w:tentative="1">
+      <w:start w:val="1"/>
+      <w:numFmt w:val="bullet"/>
+      <w:lvlText w:val=""/>
+      <w:lvlJc w:val="left"/>
+      <w:pPr>
+        <w:tabs>
+          <w:tab w:val="num" w:pos="6480"/>
+        </w:tabs>
+        <w:ind w:left="6480" w:hanging="360"/>
+      </w:pPr>
+      <w:rPr>
+        <w:rFonts w:ascii="Wingdings" w:hAnsi="Wingdings" w:hint="default"/>
+        <w:sz w:val="20"/>
+      </w:rPr>
+    </w:lvl>
+  </w:abstractNum>
+  <w:abstractNum w:abstractNumId="7" w15:restartNumberingAfterBreak="0">
+    <w:nsid w:val="7C9E13E0"/>
+    <w:multiLevelType w:val="multilevel"/>
+    <w:tmpl w:val="7332B772"/>
+    <w:lvl w:ilvl="0">
+      <w:start w:val="1"/>
+      <w:numFmt w:val="bullet"/>
+      <w:lvlText w:val=""/>
+      <w:lvlJc w:val="left"/>
+      <w:pPr>
+        <w:tabs>
+          <w:tab w:val="num" w:pos="720"/>
+        </w:tabs>
+        <w:ind w:left="720" w:hanging="360"/>
+      </w:pPr>
+      <w:rPr>
+        <w:rFonts w:ascii="Symbol" w:hAnsi="Symbol" w:hint="default"/>
+        <w:sz w:val="20"/>
+      </w:rPr>
+    </w:lvl>
+    <w:lvl w:ilvl="1">
+      <w:start w:val="1"/>
+      <w:numFmt w:val="bullet"/>
+      <w:lvlText w:val="o"/>
+      <w:lvlJc w:val="left"/>
+      <w:pPr>
+        <w:tabs>
+          <w:tab w:val="num" w:pos="1440"/>
+        </w:tabs>
+        <w:ind w:left="1440" w:hanging="360"/>
+      </w:pPr>
+      <w:rPr>
+        <w:rFonts w:ascii="Courier New" w:hAnsi="Courier New" w:hint="default"/>
+        <w:sz w:val="20"/>
+      </w:rPr>
+    </w:lvl>
+    <w:lvl w:ilvl="2" w:tentative="1">
+      <w:start w:val="1"/>
+      <w:numFmt w:val="bullet"/>
+      <w:lvlText w:val=""/>
+      <w:lvlJc w:val="left"/>
+      <w:pPr>
+        <w:tabs>
+          <w:tab w:val="num" w:pos="2160"/>
+        </w:tabs>
+        <w:ind w:left="2160" w:hanging="360"/>
+      </w:pPr>
+      <w:rPr>
+        <w:rFonts w:ascii="Wingdings" w:hAnsi="Wingdings" w:hint="default"/>
+        <w:sz w:val="20"/>
+      </w:rPr>
+    </w:lvl>
+    <w:lvl w:ilvl="3" w:tentative="1">
+      <w:start w:val="1"/>
+      <w:numFmt w:val="bullet"/>
+      <w:lvlText w:val=""/>
+      <w:lvlJc w:val="left"/>
+      <w:pPr>
+        <w:tabs>
+          <w:tab w:val="num" w:pos="2880"/>
+        </w:tabs>
+        <w:ind w:left="2880" w:hanging="360"/>
+      </w:pPr>
+      <w:rPr>
+        <w:rFonts w:ascii="Wingdings" w:hAnsi="Wingdings" w:hint="default"/>
+        <w:sz w:val="20"/>
+      </w:rPr>
+    </w:lvl>
+    <w:lvl w:ilvl="4" w:tentative="1">
+      <w:start w:val="1"/>
+      <w:numFmt w:val="bullet"/>
+      <w:lvlText w:val=""/>
+      <w:lvlJc w:val="left"/>
+      <w:pPr>
+        <w:tabs>
+          <w:tab w:val="num" w:pos="3600"/>
+        </w:tabs>
+        <w:ind w:left="3600" w:hanging="360"/>
+      </w:pPr>
+      <w:rPr>
+        <w:rFonts w:ascii="Wingdings" w:hAnsi="Wingdings" w:hint="default"/>
+        <w:sz w:val="20"/>
+      </w:rPr>
+    </w:lvl>
+    <w:lvl w:ilvl="5" w:tentative="1">
+      <w:start w:val="1"/>
+      <w:numFmt w:val="bullet"/>
+      <w:lvlText w:val=""/>
+      <w:lvlJc w:val="left"/>
+      <w:pPr>
+        <w:tabs>
+          <w:tab w:val="num" w:pos="4320"/>
+        </w:tabs>
+        <w:ind w:left="4320" w:hanging="360"/>
+      </w:pPr>
+      <w:rPr>
+        <w:rFonts w:ascii="Wingdings" w:hAnsi="Wingdings" w:hint="default"/>
+        <w:sz w:val="20"/>
+      </w:rPr>
+    </w:lvl>
+    <w:lvl w:ilvl="6" w:tentative="1">
+      <w:start w:val="1"/>
+      <w:numFmt w:val="bullet"/>
+      <w:lvlText w:val=""/>
+      <w:lvlJc w:val="left"/>
+      <w:pPr>
+        <w:tabs>
+          <w:tab w:val="num" w:pos="5040"/>
+        </w:tabs>
+        <w:ind w:left="5040" w:hanging="360"/>
+      </w:pPr>
+      <w:rPr>
+        <w:rFonts w:ascii="Wingdings" w:hAnsi="Wingdings" w:hint="default"/>
+        <w:sz w:val="20"/>
+      </w:rPr>
+    </w:lvl>
+    <w:lvl w:ilvl="7" w:tentative="1">
+      <w:start w:val="1"/>
+      <w:numFmt w:val="bullet"/>
+      <w:lvlText w:val=""/>
+      <w:lvlJc w:val="left"/>
+      <w:pPr>
+        <w:tabs>
+          <w:tab w:val="num" w:pos="5760"/>
+        </w:tabs>
+        <w:ind w:left="5760" w:hanging="360"/>
+      </w:pPr>
+      <w:rPr>
+        <w:rFonts w:ascii="Wingdings" w:hAnsi="Wingdings" w:hint="default"/>
+        <w:sz w:val="20"/>
+      </w:rPr>
+    </w:lvl>
+    <w:lvl w:ilvl="8" w:tentative="1">
+      <w:start w:val="1"/>
+      <w:numFmt w:val="bullet"/>
+      <w:lvlText w:val=""/>
+      <w:lvlJc w:val="left"/>
+      <w:pPr>
+        <w:tabs>
+          <w:tab w:val="num" w:pos="6480"/>
+        </w:tabs>
+        <w:ind w:left="6480" w:hanging="360"/>
+      </w:pPr>
+      <w:rPr>
+        <w:rFonts w:ascii="Wingdings" w:hAnsi="Wingdings" w:hint="default"/>
+        <w:sz w:val="20"/>
+      </w:rPr>
+    </w:lvl>
+  </w:abstractNum>
   <w:num w:numId="1">
-    <w:abstractNumId w:val="1"/>
+    <w:abstractNumId w:val="2"/>
   </w:num>
   <w:num w:numId="2">
     <w:abstractNumId w:val="0"/>
   </w:num>
   <w:num w:numId="3">
+    <w:abstractNumId w:val="5"/>
+  </w:num>
+  <w:num w:numId="4">
+    <w:abstractNumId w:val="4"/>
+  </w:num>
+  <w:num w:numId="5">
     <w:abstractNumId w:val="3"/>
   </w:num>
-  <w:num w:numId="4">
-    <w:abstractNumId w:val="2"/>
+  <w:num w:numId="6">
+    <w:abstractNumId w:val="1"/>
+  </w:num>
+  <w:num w:numId="7">
+    <w:abstractNumId w:val="7"/>
+  </w:num>
+  <w:num w:numId="8">
+    <w:abstractNumId w:val="6"/>
   </w:num>
 </w:numbering>
 </file>
@@ -4671,9 +6678,30 @@
     <w:name w:val="Normal"/>
     <w:qFormat/>
   </w:style>
+  <w:style w:type="paragraph" w:styleId="Heading3">
+    <w:name w:val="heading 3"/>
+    <w:basedOn w:val="Normal"/>
+    <w:link w:val="Heading3Char"/>
+    <w:uiPriority w:val="9"/>
+    <w:qFormat/>
+    <w:rsid w:val="007C070F"/>
+    <w:pPr>
+      <w:spacing w:before="100" w:beforeAutospacing="1" w:after="100" w:afterAutospacing="1" w:line="240" w:lineRule="auto"/>
+      <w:outlineLvl w:val="2"/>
+    </w:pPr>
+    <w:rPr>
+      <w:rFonts w:ascii="Times New Roman" w:eastAsia="Times New Roman" w:hAnsi="Times New Roman" w:cs="Times New Roman"/>
+      <w:b/>
+      <w:bCs/>
+      <w:sz w:val="27"/>
+      <w:szCs w:val="27"/>
+      <w:lang w:eastAsia="en-IN"/>
+    </w:rPr>
+  </w:style>
   <w:style w:type="character" w:default="1" w:styleId="DefaultParagraphFont">
     <w:name w:val="Default Paragraph Font"/>
     <w:uiPriority w:val="1"/>
+    <w:semiHidden/>
     <w:unhideWhenUsed/>
   </w:style>
   <w:style w:type="table" w:default="1" w:styleId="TableNormal">
@@ -4707,6 +6735,62 @@
       <w:ind w:left="720"/>
       <w:contextualSpacing/>
     </w:pPr>
+  </w:style>
+  <w:style w:type="character" w:customStyle="1" w:styleId="Heading3Char">
+    <w:name w:val="Heading 3 Char"/>
+    <w:basedOn w:val="DefaultParagraphFont"/>
+    <w:link w:val="Heading3"/>
+    <w:uiPriority w:val="9"/>
+    <w:rsid w:val="007C070F"/>
+    <w:rPr>
+      <w:rFonts w:ascii="Times New Roman" w:eastAsia="Times New Roman" w:hAnsi="Times New Roman" w:cs="Times New Roman"/>
+      <w:b/>
+      <w:bCs/>
+      <w:sz w:val="27"/>
+      <w:szCs w:val="27"/>
+      <w:lang w:eastAsia="en-IN"/>
+    </w:rPr>
+  </w:style>
+  <w:style w:type="character" w:styleId="Strong">
+    <w:name w:val="Strong"/>
+    <w:basedOn w:val="DefaultParagraphFont"/>
+    <w:uiPriority w:val="22"/>
+    <w:qFormat/>
+    <w:rsid w:val="007C070F"/>
+    <w:rPr>
+      <w:b/>
+      <w:bCs/>
+    </w:rPr>
+  </w:style>
+  <w:style w:type="paragraph" w:styleId="NormalWeb">
+    <w:name w:val="Normal (Web)"/>
+    <w:basedOn w:val="Normal"/>
+    <w:uiPriority w:val="99"/>
+    <w:semiHidden/>
+    <w:unhideWhenUsed/>
+    <w:rsid w:val="007C070F"/>
+    <w:pPr>
+      <w:spacing w:before="100" w:beforeAutospacing="1" w:after="100" w:afterAutospacing="1" w:line="240" w:lineRule="auto"/>
+    </w:pPr>
+    <w:rPr>
+      <w:rFonts w:ascii="Times New Roman" w:eastAsia="Times New Roman" w:hAnsi="Times New Roman" w:cs="Times New Roman"/>
+      <w:sz w:val="24"/>
+      <w:szCs w:val="24"/>
+      <w:lang w:eastAsia="en-IN"/>
+    </w:rPr>
+  </w:style>
+  <w:style w:type="character" w:styleId="HTMLCode">
+    <w:name w:val="HTML Code"/>
+    <w:basedOn w:val="DefaultParagraphFont"/>
+    <w:uiPriority w:val="99"/>
+    <w:semiHidden/>
+    <w:unhideWhenUsed/>
+    <w:rsid w:val="007C070F"/>
+    <w:rPr>
+      <w:rFonts w:ascii="Courier New" w:eastAsia="Times New Roman" w:hAnsi="Courier New" w:cs="Courier New"/>
+      <w:sz w:val="20"/>
+      <w:szCs w:val="20"/>
+    </w:rPr>
   </w:style>
 </w:styles>
 </file>

</xml_diff>

<commit_message>
Stop tracking micro-frontends-in-action-code directory
</commit_message>
<xml_diff>
--- a/advanced_Excel.docx
+++ b/advanced_Excel.docx
@@ -712,6 +712,8 @@
         </w:rPr>
         <w:t>lookup_value</w:t>
       </w:r>
+      <w:bookmarkStart w:id="0" w:name="_GoBack"/>
+      <w:bookmarkEnd w:id="0"/>
       <w:proofErr w:type="spellEnd"/>
     </w:p>
     <w:p>
@@ -750,23 +752,45 @@
       <w:tblPr>
         <w:tblW w:w="9940" w:type="dxa"/>
         <w:tblLook w:val="04A0" w:firstRow="1" w:lastRow="0" w:firstColumn="1" w:lastColumn="0" w:noHBand="0" w:noVBand="1"/>
+        <w:tblPrChange w:id="1" w:author="admin" w:date="2025-03-06T17:29:00Z">
+          <w:tblPr>
+            <w:tblW w:w="9940" w:type="dxa"/>
+            <w:tblLook w:val="04A0" w:firstRow="1" w:lastRow="0" w:firstColumn="1" w:lastColumn="0" w:noHBand="0" w:noVBand="1"/>
+          </w:tblPr>
+        </w:tblPrChange>
       </w:tblPr>
       <w:tblGrid>
-        <w:gridCol w:w="1900"/>
-        <w:gridCol w:w="2240"/>
-        <w:gridCol w:w="1780"/>
-        <w:gridCol w:w="1240"/>
-        <w:gridCol w:w="700"/>
-        <w:gridCol w:w="1240"/>
-        <w:gridCol w:w="840"/>
+        <w:gridCol w:w="1833"/>
+        <w:gridCol w:w="1418"/>
+        <w:gridCol w:w="1417"/>
+        <w:gridCol w:w="1276"/>
+        <w:gridCol w:w="1134"/>
+        <w:gridCol w:w="1417"/>
+        <w:gridCol w:w="1445"/>
+        <w:tblGridChange w:id="2">
+          <w:tblGrid>
+            <w:gridCol w:w="1833"/>
+            <w:gridCol w:w="2307"/>
+            <w:gridCol w:w="1780"/>
+            <w:gridCol w:w="1240"/>
+            <w:gridCol w:w="700"/>
+            <w:gridCol w:w="1240"/>
+            <w:gridCol w:w="840"/>
+          </w:tblGrid>
+        </w:tblGridChange>
       </w:tblGrid>
       <w:tr>
         <w:trPr>
           <w:trHeight w:val="300"/>
+          <w:trPrChange w:id="3" w:author="admin" w:date="2025-03-06T17:29:00Z">
+            <w:trPr>
+              <w:trHeight w:val="300"/>
+            </w:trPr>
+          </w:trPrChange>
         </w:trPr>
         <w:tc>
           <w:tcPr>
-            <w:tcW w:w="1900" w:type="dxa"/>
+            <w:tcW w:w="1833" w:type="dxa"/>
             <w:tcBorders>
               <w:top w:val="single" w:sz="8" w:space="0" w:color="CCCCCC"/>
               <w:left w:val="single" w:sz="8" w:space="0" w:color="CCCCCC"/>
@@ -776,12 +800,26 @@
             <w:shd w:val="clear" w:color="000000" w:fill="999999"/>
             <w:vAlign w:val="bottom"/>
             <w:hideMark/>
+            <w:tcPrChange w:id="4" w:author="admin" w:date="2025-03-06T17:29:00Z">
+              <w:tcPr>
+                <w:tcW w:w="1833" w:type="dxa"/>
+                <w:tcBorders>
+                  <w:top w:val="single" w:sz="8" w:space="0" w:color="CCCCCC"/>
+                  <w:left w:val="single" w:sz="8" w:space="0" w:color="CCCCCC"/>
+                  <w:bottom w:val="single" w:sz="8" w:space="0" w:color="CCCCCC"/>
+                  <w:right w:val="single" w:sz="8" w:space="0" w:color="CCCCCC"/>
+                </w:tcBorders>
+                <w:shd w:val="clear" w:color="000000" w:fill="999999"/>
+                <w:vAlign w:val="bottom"/>
+                <w:hideMark/>
+              </w:tcPr>
+            </w:tcPrChange>
           </w:tcPr>
           <w:p>
             <w:pPr>
               <w:spacing w:after="0" w:line="240" w:lineRule="auto"/>
-              <w:ind w:left="-567" w:right="-613"/>
-              <w:jc w:val="right"/>
+              <w:ind w:left="-120" w:right="-103"/>
+              <w:jc w:val="center"/>
               <w:rPr>
                 <w:rFonts w:ascii="Georgia" w:eastAsia="Times New Roman" w:hAnsi="Georgia" w:cs="Calibri"/>
                 <w:b/>
@@ -791,8 +829,14 @@
                 <w:szCs w:val="20"/>
                 <w:lang w:eastAsia="en-IN"/>
               </w:rPr>
+              <w:pPrChange w:id="5" w:author="admin" w:date="2025-03-06T17:27:00Z">
+                <w:pPr>
+                  <w:spacing w:after="0" w:line="240" w:lineRule="auto"/>
+                  <w:ind w:left="-567" w:right="-103"/>
+                  <w:jc w:val="right"/>
+                </w:pPr>
+              </w:pPrChange>
             </w:pPr>
-            <w:proofErr w:type="spellStart"/>
             <w:r>
               <w:rPr>
                 <w:rFonts w:ascii="Georgia" w:eastAsia="Times New Roman" w:hAnsi="Georgia" w:cs="Calibri"/>
@@ -803,14 +847,37 @@
                 <w:szCs w:val="20"/>
                 <w:lang w:eastAsia="en-IN"/>
               </w:rPr>
-              <w:t>OrderDate</w:t>
+              <w:t>Order</w:t>
             </w:r>
-            <w:proofErr w:type="spellEnd"/>
+            <w:r>
+              <w:rPr>
+                <w:rFonts w:ascii="Georgia" w:eastAsia="Times New Roman" w:hAnsi="Georgia" w:cs="Calibri"/>
+                <w:b/>
+                <w:bCs/>
+                <w:color w:val="333333"/>
+                <w:sz w:val="20"/>
+                <w:szCs w:val="20"/>
+                <w:lang w:eastAsia="en-IN"/>
+              </w:rPr>
+              <w:t xml:space="preserve"> </w:t>
+            </w:r>
+            <w:r>
+              <w:rPr>
+                <w:rFonts w:ascii="Georgia" w:eastAsia="Times New Roman" w:hAnsi="Georgia" w:cs="Calibri"/>
+                <w:b/>
+                <w:bCs/>
+                <w:color w:val="333333"/>
+                <w:sz w:val="20"/>
+                <w:szCs w:val="20"/>
+                <w:lang w:eastAsia="en-IN"/>
+              </w:rPr>
+              <w:t>Date</w:t>
+            </w:r>
           </w:p>
         </w:tc>
         <w:tc>
           <w:tcPr>
-            <w:tcW w:w="2240" w:type="dxa"/>
+            <w:tcW w:w="1418" w:type="dxa"/>
             <w:tcBorders>
               <w:top w:val="single" w:sz="8" w:space="0" w:color="CCCCCC"/>
               <w:left w:val="nil"/>
@@ -820,6 +887,20 @@
             <w:shd w:val="clear" w:color="000000" w:fill="999999"/>
             <w:vAlign w:val="bottom"/>
             <w:hideMark/>
+            <w:tcPrChange w:id="6" w:author="admin" w:date="2025-03-06T17:29:00Z">
+              <w:tcPr>
+                <w:tcW w:w="2307" w:type="dxa"/>
+                <w:tcBorders>
+                  <w:top w:val="single" w:sz="8" w:space="0" w:color="CCCCCC"/>
+                  <w:left w:val="nil"/>
+                  <w:bottom w:val="single" w:sz="8" w:space="0" w:color="CCCCCC"/>
+                  <w:right w:val="single" w:sz="8" w:space="0" w:color="CCCCCC"/>
+                </w:tcBorders>
+                <w:shd w:val="clear" w:color="000000" w:fill="999999"/>
+                <w:vAlign w:val="bottom"/>
+                <w:hideMark/>
+              </w:tcPr>
+            </w:tcPrChange>
           </w:tcPr>
           <w:p>
             <w:pPr>
@@ -852,7 +933,7 @@
         </w:tc>
         <w:tc>
           <w:tcPr>
-            <w:tcW w:w="1780" w:type="dxa"/>
+            <w:tcW w:w="1417" w:type="dxa"/>
             <w:tcBorders>
               <w:top w:val="single" w:sz="8" w:space="0" w:color="CCCCCC"/>
               <w:left w:val="nil"/>
@@ -862,6 +943,20 @@
             <w:shd w:val="clear" w:color="000000" w:fill="999999"/>
             <w:vAlign w:val="bottom"/>
             <w:hideMark/>
+            <w:tcPrChange w:id="7" w:author="admin" w:date="2025-03-06T17:29:00Z">
+              <w:tcPr>
+                <w:tcW w:w="1780" w:type="dxa"/>
+                <w:tcBorders>
+                  <w:top w:val="single" w:sz="8" w:space="0" w:color="CCCCCC"/>
+                  <w:left w:val="nil"/>
+                  <w:bottom w:val="single" w:sz="8" w:space="0" w:color="CCCCCC"/>
+                  <w:right w:val="single" w:sz="8" w:space="0" w:color="CCCCCC"/>
+                </w:tcBorders>
+                <w:shd w:val="clear" w:color="000000" w:fill="999999"/>
+                <w:vAlign w:val="bottom"/>
+                <w:hideMark/>
+              </w:tcPr>
+            </w:tcPrChange>
           </w:tcPr>
           <w:p>
             <w:pPr>
@@ -894,7 +989,7 @@
         </w:tc>
         <w:tc>
           <w:tcPr>
-            <w:tcW w:w="1240" w:type="dxa"/>
+            <w:tcW w:w="1276" w:type="dxa"/>
             <w:tcBorders>
               <w:top w:val="single" w:sz="8" w:space="0" w:color="CCCCCC"/>
               <w:left w:val="nil"/>
@@ -904,6 +999,20 @@
             <w:shd w:val="clear" w:color="000000" w:fill="999999"/>
             <w:vAlign w:val="bottom"/>
             <w:hideMark/>
+            <w:tcPrChange w:id="8" w:author="admin" w:date="2025-03-06T17:29:00Z">
+              <w:tcPr>
+                <w:tcW w:w="1240" w:type="dxa"/>
+                <w:tcBorders>
+                  <w:top w:val="single" w:sz="8" w:space="0" w:color="CCCCCC"/>
+                  <w:left w:val="nil"/>
+                  <w:bottom w:val="single" w:sz="8" w:space="0" w:color="CCCCCC"/>
+                  <w:right w:val="single" w:sz="8" w:space="0" w:color="CCCCCC"/>
+                </w:tcBorders>
+                <w:shd w:val="clear" w:color="000000" w:fill="999999"/>
+                <w:vAlign w:val="bottom"/>
+                <w:hideMark/>
+              </w:tcPr>
+            </w:tcPrChange>
           </w:tcPr>
           <w:p>
             <w:pPr>
@@ -936,7 +1045,7 @@
         </w:tc>
         <w:tc>
           <w:tcPr>
-            <w:tcW w:w="700" w:type="dxa"/>
+            <w:tcW w:w="1134" w:type="dxa"/>
             <w:tcBorders>
               <w:top w:val="single" w:sz="8" w:space="0" w:color="CCCCCC"/>
               <w:left w:val="nil"/>
@@ -946,12 +1055,26 @@
             <w:shd w:val="clear" w:color="000000" w:fill="999999"/>
             <w:vAlign w:val="bottom"/>
             <w:hideMark/>
+            <w:tcPrChange w:id="9" w:author="admin" w:date="2025-03-06T17:29:00Z">
+              <w:tcPr>
+                <w:tcW w:w="700" w:type="dxa"/>
+                <w:tcBorders>
+                  <w:top w:val="single" w:sz="8" w:space="0" w:color="CCCCCC"/>
+                  <w:left w:val="nil"/>
+                  <w:bottom w:val="single" w:sz="8" w:space="0" w:color="CCCCCC"/>
+                  <w:right w:val="single" w:sz="8" w:space="0" w:color="CCCCCC"/>
+                </w:tcBorders>
+                <w:shd w:val="clear" w:color="000000" w:fill="999999"/>
+                <w:vAlign w:val="bottom"/>
+                <w:hideMark/>
+              </w:tcPr>
+            </w:tcPrChange>
           </w:tcPr>
           <w:p>
             <w:pPr>
               <w:spacing w:after="0" w:line="240" w:lineRule="auto"/>
-              <w:ind w:left="-567" w:right="-613"/>
-              <w:jc w:val="right"/>
+              <w:ind w:left="-106" w:right="-111"/>
+              <w:jc w:val="center"/>
               <w:rPr>
                 <w:rFonts w:ascii="Georgia" w:eastAsia="Times New Roman" w:hAnsi="Georgia" w:cs="Calibri"/>
                 <w:b/>
@@ -961,6 +1084,13 @@
                 <w:szCs w:val="20"/>
                 <w:lang w:eastAsia="en-IN"/>
               </w:rPr>
+              <w:pPrChange w:id="10" w:author="admin" w:date="2025-03-06T17:28:00Z">
+                <w:pPr>
+                  <w:spacing w:after="0" w:line="240" w:lineRule="auto"/>
+                  <w:ind w:left="-567" w:right="-613"/>
+                  <w:jc w:val="right"/>
+                </w:pPr>
+              </w:pPrChange>
             </w:pPr>
             <w:r>
               <w:rPr>
@@ -978,7 +1108,7 @@
         </w:tc>
         <w:tc>
           <w:tcPr>
-            <w:tcW w:w="1240" w:type="dxa"/>
+            <w:tcW w:w="1417" w:type="dxa"/>
             <w:tcBorders>
               <w:top w:val="single" w:sz="8" w:space="0" w:color="CCCCCC"/>
               <w:left w:val="nil"/>
@@ -988,12 +1118,26 @@
             <w:shd w:val="clear" w:color="000000" w:fill="999999"/>
             <w:vAlign w:val="bottom"/>
             <w:hideMark/>
+            <w:tcPrChange w:id="11" w:author="admin" w:date="2025-03-06T17:29:00Z">
+              <w:tcPr>
+                <w:tcW w:w="1240" w:type="dxa"/>
+                <w:tcBorders>
+                  <w:top w:val="single" w:sz="8" w:space="0" w:color="CCCCCC"/>
+                  <w:left w:val="nil"/>
+                  <w:bottom w:val="single" w:sz="8" w:space="0" w:color="CCCCCC"/>
+                  <w:right w:val="single" w:sz="8" w:space="0" w:color="CCCCCC"/>
+                </w:tcBorders>
+                <w:shd w:val="clear" w:color="000000" w:fill="999999"/>
+                <w:vAlign w:val="bottom"/>
+                <w:hideMark/>
+              </w:tcPr>
+            </w:tcPrChange>
           </w:tcPr>
           <w:p>
             <w:pPr>
               <w:spacing w:after="0" w:line="240" w:lineRule="auto"/>
-              <w:ind w:left="-567" w:right="-613"/>
-              <w:jc w:val="right"/>
+              <w:ind w:left="-105" w:right="-72"/>
+              <w:jc w:val="center"/>
               <w:rPr>
                 <w:rFonts w:ascii="Georgia" w:eastAsia="Times New Roman" w:hAnsi="Georgia" w:cs="Calibri"/>
                 <w:b/>
@@ -1003,8 +1147,14 @@
                 <w:szCs w:val="20"/>
                 <w:lang w:eastAsia="en-IN"/>
               </w:rPr>
+              <w:pPrChange w:id="12" w:author="admin" w:date="2025-03-06T17:29:00Z">
+                <w:pPr>
+                  <w:spacing w:after="0" w:line="240" w:lineRule="auto"/>
+                  <w:ind w:left="-567" w:right="-613"/>
+                  <w:jc w:val="right"/>
+                </w:pPr>
+              </w:pPrChange>
             </w:pPr>
-            <w:proofErr w:type="spellStart"/>
             <w:r>
               <w:rPr>
                 <w:rFonts w:ascii="Georgia" w:eastAsia="Times New Roman" w:hAnsi="Georgia" w:cs="Calibri"/>
@@ -1015,14 +1165,39 @@
                 <w:szCs w:val="20"/>
                 <w:lang w:eastAsia="en-IN"/>
               </w:rPr>
-              <w:t>UnitCost</w:t>
+              <w:t>Unit</w:t>
             </w:r>
-            <w:proofErr w:type="spellEnd"/>
+            <w:ins w:id="13" w:author="admin" w:date="2025-03-06T17:29:00Z">
+              <w:r>
+                <w:rPr>
+                  <w:rFonts w:ascii="Georgia" w:eastAsia="Times New Roman" w:hAnsi="Georgia" w:cs="Calibri"/>
+                  <w:b/>
+                  <w:bCs/>
+                  <w:color w:val="333333"/>
+                  <w:sz w:val="20"/>
+                  <w:szCs w:val="20"/>
+                  <w:lang w:eastAsia="en-IN"/>
+                </w:rPr>
+                <w:t xml:space="preserve"> </w:t>
+              </w:r>
+            </w:ins>
+            <w:r>
+              <w:rPr>
+                <w:rFonts w:ascii="Georgia" w:eastAsia="Times New Roman" w:hAnsi="Georgia" w:cs="Calibri"/>
+                <w:b/>
+                <w:bCs/>
+                <w:color w:val="333333"/>
+                <w:sz w:val="20"/>
+                <w:szCs w:val="20"/>
+                <w:lang w:eastAsia="en-IN"/>
+              </w:rPr>
+              <w:t>Cost</w:t>
+            </w:r>
           </w:p>
         </w:tc>
         <w:tc>
           <w:tcPr>
-            <w:tcW w:w="840" w:type="dxa"/>
+            <w:tcW w:w="1445" w:type="dxa"/>
             <w:tcBorders>
               <w:top w:val="single" w:sz="8" w:space="0" w:color="CCCCCC"/>
               <w:left w:val="nil"/>
@@ -1032,12 +1207,26 @@
             <w:shd w:val="clear" w:color="000000" w:fill="999999"/>
             <w:vAlign w:val="bottom"/>
             <w:hideMark/>
+            <w:tcPrChange w:id="14" w:author="admin" w:date="2025-03-06T17:29:00Z">
+              <w:tcPr>
+                <w:tcW w:w="840" w:type="dxa"/>
+                <w:tcBorders>
+                  <w:top w:val="single" w:sz="8" w:space="0" w:color="CCCCCC"/>
+                  <w:left w:val="nil"/>
+                  <w:bottom w:val="single" w:sz="8" w:space="0" w:color="CCCCCC"/>
+                  <w:right w:val="single" w:sz="8" w:space="0" w:color="CCCCCC"/>
+                </w:tcBorders>
+                <w:shd w:val="clear" w:color="000000" w:fill="999999"/>
+                <w:vAlign w:val="bottom"/>
+                <w:hideMark/>
+              </w:tcPr>
+            </w:tcPrChange>
           </w:tcPr>
           <w:p>
             <w:pPr>
               <w:spacing w:after="0" w:line="240" w:lineRule="auto"/>
-              <w:ind w:left="-567" w:right="-613"/>
-              <w:jc w:val="right"/>
+              <w:ind w:left="-111" w:right="-83"/>
+              <w:jc w:val="center"/>
               <w:rPr>
                 <w:rFonts w:ascii="Georgia" w:eastAsia="Times New Roman" w:hAnsi="Georgia" w:cs="Calibri"/>
                 <w:b/>
@@ -1047,6 +1236,13 @@
                 <w:szCs w:val="20"/>
                 <w:lang w:eastAsia="en-IN"/>
               </w:rPr>
+              <w:pPrChange w:id="15" w:author="admin" w:date="2025-03-06T17:29:00Z">
+                <w:pPr>
+                  <w:spacing w:after="0" w:line="240" w:lineRule="auto"/>
+                  <w:ind w:left="-567" w:right="-613"/>
+                  <w:jc w:val="right"/>
+                </w:pPr>
+              </w:pPrChange>
             </w:pPr>
             <w:r>
               <w:rPr>
@@ -1066,10 +1262,15 @@
       <w:tr>
         <w:trPr>
           <w:trHeight w:val="300"/>
+          <w:trPrChange w:id="16" w:author="admin" w:date="2025-03-06T17:29:00Z">
+            <w:trPr>
+              <w:trHeight w:val="300"/>
+            </w:trPr>
+          </w:trPrChange>
         </w:trPr>
         <w:tc>
           <w:tcPr>
-            <w:tcW w:w="1900" w:type="dxa"/>
+            <w:tcW w:w="1833" w:type="dxa"/>
             <w:tcBorders>
               <w:top w:val="nil"/>
               <w:left w:val="single" w:sz="8" w:space="0" w:color="CCCCCC"/>
@@ -1079,12 +1280,25 @@
             <w:shd w:val="clear" w:color="000000" w:fill="FFFFFF"/>
             <w:vAlign w:val="bottom"/>
             <w:hideMark/>
+            <w:tcPrChange w:id="17" w:author="admin" w:date="2025-03-06T17:29:00Z">
+              <w:tcPr>
+                <w:tcW w:w="1833" w:type="dxa"/>
+                <w:tcBorders>
+                  <w:top w:val="nil"/>
+                  <w:left w:val="single" w:sz="8" w:space="0" w:color="CCCCCC"/>
+                  <w:bottom w:val="single" w:sz="8" w:space="0" w:color="CCCCCC"/>
+                  <w:right w:val="single" w:sz="8" w:space="0" w:color="CCCCCC"/>
+                </w:tcBorders>
+                <w:shd w:val="clear" w:color="000000" w:fill="FFFFFF"/>
+                <w:vAlign w:val="bottom"/>
+                <w:hideMark/>
+              </w:tcPr>
+            </w:tcPrChange>
           </w:tcPr>
           <w:p>
             <w:pPr>
               <w:spacing w:after="0" w:line="240" w:lineRule="auto"/>
-              <w:ind w:left="-567" w:right="-613"/>
-              <w:jc w:val="right"/>
+              <w:ind w:right="-108"/>
               <w:rPr>
                 <w:rFonts w:ascii="Georgia" w:eastAsia="Times New Roman" w:hAnsi="Georgia" w:cs="Calibri"/>
                 <w:color w:val="333333"/>
@@ -1092,6 +1306,13 @@
                 <w:szCs w:val="20"/>
                 <w:lang w:eastAsia="en-IN"/>
               </w:rPr>
+              <w:pPrChange w:id="18" w:author="admin" w:date="2025-03-06T17:27:00Z">
+                <w:pPr>
+                  <w:spacing w:after="0" w:line="240" w:lineRule="auto"/>
+                  <w:ind w:left="-567" w:right="-108"/>
+                  <w:jc w:val="right"/>
+                </w:pPr>
+              </w:pPrChange>
             </w:pPr>
             <w:r>
               <w:rPr>
@@ -1107,7 +1328,7 @@
         </w:tc>
         <w:tc>
           <w:tcPr>
-            <w:tcW w:w="2240" w:type="dxa"/>
+            <w:tcW w:w="1418" w:type="dxa"/>
             <w:tcBorders>
               <w:top w:val="single" w:sz="8" w:space="0" w:color="CCCCCC"/>
               <w:left w:val="single" w:sz="8" w:space="0" w:color="CCCCCC"/>
@@ -1117,6 +1338,20 @@
             <w:shd w:val="clear" w:color="000000" w:fill="FFC7CE"/>
             <w:vAlign w:val="bottom"/>
             <w:hideMark/>
+            <w:tcPrChange w:id="19" w:author="admin" w:date="2025-03-06T17:29:00Z">
+              <w:tcPr>
+                <w:tcW w:w="2307" w:type="dxa"/>
+                <w:tcBorders>
+                  <w:top w:val="single" w:sz="8" w:space="0" w:color="CCCCCC"/>
+                  <w:left w:val="single" w:sz="8" w:space="0" w:color="CCCCCC"/>
+                  <w:bottom w:val="single" w:sz="8" w:space="0" w:color="CCCCCC"/>
+                  <w:right w:val="single" w:sz="8" w:space="0" w:color="CCCCCC"/>
+                </w:tcBorders>
+                <w:shd w:val="clear" w:color="000000" w:fill="FFC7CE"/>
+                <w:vAlign w:val="bottom"/>
+                <w:hideMark/>
+              </w:tcPr>
+            </w:tcPrChange>
           </w:tcPr>
           <w:p>
             <w:pPr>
@@ -1145,7 +1380,7 @@
         </w:tc>
         <w:tc>
           <w:tcPr>
-            <w:tcW w:w="1780" w:type="dxa"/>
+            <w:tcW w:w="1417" w:type="dxa"/>
             <w:tcBorders>
               <w:top w:val="single" w:sz="8" w:space="0" w:color="CCCCCC"/>
               <w:left w:val="single" w:sz="8" w:space="0" w:color="CCCCCC"/>
@@ -1155,6 +1390,20 @@
             <w:shd w:val="clear" w:color="000000" w:fill="FFC7CE"/>
             <w:vAlign w:val="bottom"/>
             <w:hideMark/>
+            <w:tcPrChange w:id="20" w:author="admin" w:date="2025-03-06T17:29:00Z">
+              <w:tcPr>
+                <w:tcW w:w="1780" w:type="dxa"/>
+                <w:tcBorders>
+                  <w:top w:val="single" w:sz="8" w:space="0" w:color="CCCCCC"/>
+                  <w:left w:val="single" w:sz="8" w:space="0" w:color="CCCCCC"/>
+                  <w:bottom w:val="single" w:sz="8" w:space="0" w:color="CCCCCC"/>
+                  <w:right w:val="single" w:sz="8" w:space="0" w:color="CCCCCC"/>
+                </w:tcBorders>
+                <w:shd w:val="clear" w:color="000000" w:fill="FFC7CE"/>
+                <w:vAlign w:val="bottom"/>
+                <w:hideMark/>
+              </w:tcPr>
+            </w:tcPrChange>
           </w:tcPr>
           <w:p>
             <w:pPr>
@@ -1183,7 +1432,7 @@
         </w:tc>
         <w:tc>
           <w:tcPr>
-            <w:tcW w:w="1240" w:type="dxa"/>
+            <w:tcW w:w="1276" w:type="dxa"/>
             <w:tcBorders>
               <w:top w:val="single" w:sz="8" w:space="0" w:color="CCCCCC"/>
               <w:left w:val="single" w:sz="8" w:space="0" w:color="CCCCCC"/>
@@ -1193,6 +1442,20 @@
             <w:shd w:val="clear" w:color="000000" w:fill="FFC7CE"/>
             <w:vAlign w:val="bottom"/>
             <w:hideMark/>
+            <w:tcPrChange w:id="21" w:author="admin" w:date="2025-03-06T17:29:00Z">
+              <w:tcPr>
+                <w:tcW w:w="1240" w:type="dxa"/>
+                <w:tcBorders>
+                  <w:top w:val="single" w:sz="8" w:space="0" w:color="CCCCCC"/>
+                  <w:left w:val="single" w:sz="8" w:space="0" w:color="CCCCCC"/>
+                  <w:bottom w:val="single" w:sz="8" w:space="0" w:color="CCCCCC"/>
+                  <w:right w:val="single" w:sz="8" w:space="0" w:color="CCCCCC"/>
+                </w:tcBorders>
+                <w:shd w:val="clear" w:color="000000" w:fill="FFC7CE"/>
+                <w:vAlign w:val="bottom"/>
+                <w:hideMark/>
+              </w:tcPr>
+            </w:tcPrChange>
           </w:tcPr>
           <w:p>
             <w:pPr>
@@ -1221,7 +1484,7 @@
         </w:tc>
         <w:tc>
           <w:tcPr>
-            <w:tcW w:w="700" w:type="dxa"/>
+            <w:tcW w:w="1134" w:type="dxa"/>
             <w:tcBorders>
               <w:top w:val="nil"/>
               <w:left w:val="nil"/>
@@ -1231,12 +1494,26 @@
             <w:shd w:val="clear" w:color="000000" w:fill="FFFFFF"/>
             <w:vAlign w:val="bottom"/>
             <w:hideMark/>
+            <w:tcPrChange w:id="22" w:author="admin" w:date="2025-03-06T17:29:00Z">
+              <w:tcPr>
+                <w:tcW w:w="700" w:type="dxa"/>
+                <w:tcBorders>
+                  <w:top w:val="nil"/>
+                  <w:left w:val="nil"/>
+                  <w:bottom w:val="single" w:sz="8" w:space="0" w:color="CCCCCC"/>
+                  <w:right w:val="single" w:sz="8" w:space="0" w:color="CCCCCC"/>
+                </w:tcBorders>
+                <w:shd w:val="clear" w:color="000000" w:fill="FFFFFF"/>
+                <w:vAlign w:val="bottom"/>
+                <w:hideMark/>
+              </w:tcPr>
+            </w:tcPrChange>
           </w:tcPr>
           <w:p>
             <w:pPr>
               <w:spacing w:after="0" w:line="240" w:lineRule="auto"/>
-              <w:ind w:left="-567" w:right="-613"/>
-              <w:jc w:val="right"/>
+              <w:ind w:left="-106" w:right="-111"/>
+              <w:jc w:val="center"/>
               <w:rPr>
                 <w:rFonts w:ascii="Georgia" w:eastAsia="Times New Roman" w:hAnsi="Georgia" w:cs="Calibri"/>
                 <w:color w:val="333333"/>
@@ -1244,6 +1521,13 @@
                 <w:szCs w:val="20"/>
                 <w:lang w:eastAsia="en-IN"/>
               </w:rPr>
+              <w:pPrChange w:id="23" w:author="admin" w:date="2025-03-06T17:29:00Z">
+                <w:pPr>
+                  <w:spacing w:after="0" w:line="240" w:lineRule="auto"/>
+                  <w:ind w:left="-567" w:right="-613"/>
+                  <w:jc w:val="right"/>
+                </w:pPr>
+              </w:pPrChange>
             </w:pPr>
             <w:r>
               <w:rPr>
@@ -1259,7 +1543,7 @@
         </w:tc>
         <w:tc>
           <w:tcPr>
-            <w:tcW w:w="1240" w:type="dxa"/>
+            <w:tcW w:w="1417" w:type="dxa"/>
             <w:tcBorders>
               <w:top w:val="nil"/>
               <w:left w:val="nil"/>
@@ -1269,12 +1553,26 @@
             <w:shd w:val="clear" w:color="000000" w:fill="FFFFFF"/>
             <w:vAlign w:val="bottom"/>
             <w:hideMark/>
+            <w:tcPrChange w:id="24" w:author="admin" w:date="2025-03-06T17:29:00Z">
+              <w:tcPr>
+                <w:tcW w:w="1240" w:type="dxa"/>
+                <w:tcBorders>
+                  <w:top w:val="nil"/>
+                  <w:left w:val="nil"/>
+                  <w:bottom w:val="single" w:sz="8" w:space="0" w:color="CCCCCC"/>
+                  <w:right w:val="single" w:sz="8" w:space="0" w:color="CCCCCC"/>
+                </w:tcBorders>
+                <w:shd w:val="clear" w:color="000000" w:fill="FFFFFF"/>
+                <w:vAlign w:val="bottom"/>
+                <w:hideMark/>
+              </w:tcPr>
+            </w:tcPrChange>
           </w:tcPr>
           <w:p>
             <w:pPr>
               <w:spacing w:after="0" w:line="240" w:lineRule="auto"/>
-              <w:ind w:left="-567" w:right="-613"/>
-              <w:jc w:val="right"/>
+              <w:ind w:left="-105" w:right="-72"/>
+              <w:jc w:val="center"/>
               <w:rPr>
                 <w:rFonts w:ascii="Georgia" w:eastAsia="Times New Roman" w:hAnsi="Georgia" w:cs="Calibri"/>
                 <w:color w:val="333333"/>
@@ -1282,6 +1580,13 @@
                 <w:szCs w:val="20"/>
                 <w:lang w:eastAsia="en-IN"/>
               </w:rPr>
+              <w:pPrChange w:id="25" w:author="admin" w:date="2025-03-06T17:29:00Z">
+                <w:pPr>
+                  <w:spacing w:after="0" w:line="240" w:lineRule="auto"/>
+                  <w:ind w:left="-567" w:right="-613"/>
+                  <w:jc w:val="right"/>
+                </w:pPr>
+              </w:pPrChange>
             </w:pPr>
             <w:r>
               <w:rPr>
@@ -1297,7 +1602,7 @@
         </w:tc>
         <w:tc>
           <w:tcPr>
-            <w:tcW w:w="840" w:type="dxa"/>
+            <w:tcW w:w="1445" w:type="dxa"/>
             <w:tcBorders>
               <w:top w:val="nil"/>
               <w:left w:val="nil"/>
@@ -1307,12 +1612,26 @@
             <w:shd w:val="clear" w:color="000000" w:fill="FFFFFF"/>
             <w:vAlign w:val="bottom"/>
             <w:hideMark/>
+            <w:tcPrChange w:id="26" w:author="admin" w:date="2025-03-06T17:29:00Z">
+              <w:tcPr>
+                <w:tcW w:w="840" w:type="dxa"/>
+                <w:tcBorders>
+                  <w:top w:val="nil"/>
+                  <w:left w:val="nil"/>
+                  <w:bottom w:val="single" w:sz="8" w:space="0" w:color="CCCCCC"/>
+                  <w:right w:val="single" w:sz="8" w:space="0" w:color="CCCCCC"/>
+                </w:tcBorders>
+                <w:shd w:val="clear" w:color="000000" w:fill="FFFFFF"/>
+                <w:vAlign w:val="bottom"/>
+                <w:hideMark/>
+              </w:tcPr>
+            </w:tcPrChange>
           </w:tcPr>
           <w:p>
             <w:pPr>
               <w:spacing w:after="0" w:line="240" w:lineRule="auto"/>
-              <w:ind w:left="-567" w:right="-613"/>
-              <w:jc w:val="right"/>
+              <w:ind w:left="-111" w:right="-83"/>
+              <w:jc w:val="center"/>
               <w:rPr>
                 <w:rFonts w:ascii="Georgia" w:eastAsia="Times New Roman" w:hAnsi="Georgia" w:cs="Calibri"/>
                 <w:color w:val="333333"/>
@@ -1320,6 +1639,13 @@
                 <w:szCs w:val="20"/>
                 <w:lang w:eastAsia="en-IN"/>
               </w:rPr>
+              <w:pPrChange w:id="27" w:author="admin" w:date="2025-03-06T17:29:00Z">
+                <w:pPr>
+                  <w:spacing w:after="0" w:line="240" w:lineRule="auto"/>
+                  <w:ind w:left="-567" w:right="-613"/>
+                  <w:jc w:val="right"/>
+                </w:pPr>
+              </w:pPrChange>
             </w:pPr>
             <w:r>
               <w:rPr>
@@ -1337,10 +1663,15 @@
       <w:tr>
         <w:trPr>
           <w:trHeight w:val="300"/>
+          <w:trPrChange w:id="28" w:author="admin" w:date="2025-03-06T17:29:00Z">
+            <w:trPr>
+              <w:trHeight w:val="300"/>
+            </w:trPr>
+          </w:trPrChange>
         </w:trPr>
         <w:tc>
           <w:tcPr>
-            <w:tcW w:w="1900" w:type="dxa"/>
+            <w:tcW w:w="1833" w:type="dxa"/>
             <w:tcBorders>
               <w:top w:val="nil"/>
               <w:left w:val="single" w:sz="8" w:space="0" w:color="CCCCCC"/>
@@ -1350,12 +1681,25 @@
             <w:shd w:val="clear" w:color="000000" w:fill="FFFFFF"/>
             <w:vAlign w:val="bottom"/>
             <w:hideMark/>
+            <w:tcPrChange w:id="29" w:author="admin" w:date="2025-03-06T17:29:00Z">
+              <w:tcPr>
+                <w:tcW w:w="1833" w:type="dxa"/>
+                <w:tcBorders>
+                  <w:top w:val="nil"/>
+                  <w:left w:val="single" w:sz="8" w:space="0" w:color="CCCCCC"/>
+                  <w:bottom w:val="single" w:sz="8" w:space="0" w:color="CCCCCC"/>
+                  <w:right w:val="single" w:sz="8" w:space="0" w:color="CCCCCC"/>
+                </w:tcBorders>
+                <w:shd w:val="clear" w:color="000000" w:fill="FFFFFF"/>
+                <w:vAlign w:val="bottom"/>
+                <w:hideMark/>
+              </w:tcPr>
+            </w:tcPrChange>
           </w:tcPr>
           <w:p>
             <w:pPr>
               <w:spacing w:after="0" w:line="240" w:lineRule="auto"/>
-              <w:ind w:left="-567" w:right="-613"/>
-              <w:jc w:val="right"/>
+              <w:ind w:right="-108"/>
               <w:rPr>
                 <w:rFonts w:ascii="Georgia" w:eastAsia="Times New Roman" w:hAnsi="Georgia" w:cs="Calibri"/>
                 <w:color w:val="333333"/>
@@ -1363,6 +1707,13 @@
                 <w:szCs w:val="20"/>
                 <w:lang w:eastAsia="en-IN"/>
               </w:rPr>
+              <w:pPrChange w:id="30" w:author="admin" w:date="2025-03-06T17:27:00Z">
+                <w:pPr>
+                  <w:spacing w:after="0" w:line="240" w:lineRule="auto"/>
+                  <w:ind w:left="-567" w:right="-108"/>
+                  <w:jc w:val="right"/>
+                </w:pPr>
+              </w:pPrChange>
             </w:pPr>
             <w:r>
               <w:rPr>
@@ -1378,7 +1729,7 @@
         </w:tc>
         <w:tc>
           <w:tcPr>
-            <w:tcW w:w="2240" w:type="dxa"/>
+            <w:tcW w:w="1418" w:type="dxa"/>
             <w:tcBorders>
               <w:top w:val="single" w:sz="8" w:space="0" w:color="CCCCCC"/>
               <w:left w:val="single" w:sz="8" w:space="0" w:color="CCCCCC"/>
@@ -1388,6 +1739,20 @@
             <w:shd w:val="clear" w:color="000000" w:fill="FFC7CE"/>
             <w:vAlign w:val="bottom"/>
             <w:hideMark/>
+            <w:tcPrChange w:id="31" w:author="admin" w:date="2025-03-06T17:29:00Z">
+              <w:tcPr>
+                <w:tcW w:w="2307" w:type="dxa"/>
+                <w:tcBorders>
+                  <w:top w:val="single" w:sz="8" w:space="0" w:color="CCCCCC"/>
+                  <w:left w:val="single" w:sz="8" w:space="0" w:color="CCCCCC"/>
+                  <w:bottom w:val="single" w:sz="8" w:space="0" w:color="CCCCCC"/>
+                  <w:right w:val="single" w:sz="8" w:space="0" w:color="CCCCCC"/>
+                </w:tcBorders>
+                <w:shd w:val="clear" w:color="000000" w:fill="FFC7CE"/>
+                <w:vAlign w:val="bottom"/>
+                <w:hideMark/>
+              </w:tcPr>
+            </w:tcPrChange>
           </w:tcPr>
           <w:p>
             <w:pPr>
@@ -1416,7 +1781,7 @@
         </w:tc>
         <w:tc>
           <w:tcPr>
-            <w:tcW w:w="1780" w:type="dxa"/>
+            <w:tcW w:w="1417" w:type="dxa"/>
             <w:tcBorders>
               <w:top w:val="nil"/>
               <w:left w:val="nil"/>
@@ -1426,6 +1791,20 @@
             <w:shd w:val="clear" w:color="000000" w:fill="FFFFFF"/>
             <w:vAlign w:val="bottom"/>
             <w:hideMark/>
+            <w:tcPrChange w:id="32" w:author="admin" w:date="2025-03-06T17:29:00Z">
+              <w:tcPr>
+                <w:tcW w:w="1780" w:type="dxa"/>
+                <w:tcBorders>
+                  <w:top w:val="nil"/>
+                  <w:left w:val="nil"/>
+                  <w:bottom w:val="single" w:sz="8" w:space="0" w:color="CCCCCC"/>
+                  <w:right w:val="single" w:sz="8" w:space="0" w:color="CCCCCC"/>
+                </w:tcBorders>
+                <w:shd w:val="clear" w:color="000000" w:fill="FFFFFF"/>
+                <w:vAlign w:val="bottom"/>
+                <w:hideMark/>
+              </w:tcPr>
+            </w:tcPrChange>
           </w:tcPr>
           <w:p>
             <w:pPr>
@@ -1456,7 +1835,7 @@
         </w:tc>
         <w:tc>
           <w:tcPr>
-            <w:tcW w:w="1240" w:type="dxa"/>
+            <w:tcW w:w="1276" w:type="dxa"/>
             <w:tcBorders>
               <w:top w:val="single" w:sz="8" w:space="0" w:color="CCCCCC"/>
               <w:left w:val="single" w:sz="8" w:space="0" w:color="CCCCCC"/>
@@ -1466,6 +1845,20 @@
             <w:shd w:val="clear" w:color="000000" w:fill="FFC7CE"/>
             <w:vAlign w:val="bottom"/>
             <w:hideMark/>
+            <w:tcPrChange w:id="33" w:author="admin" w:date="2025-03-06T17:29:00Z">
+              <w:tcPr>
+                <w:tcW w:w="1240" w:type="dxa"/>
+                <w:tcBorders>
+                  <w:top w:val="single" w:sz="8" w:space="0" w:color="CCCCCC"/>
+                  <w:left w:val="single" w:sz="8" w:space="0" w:color="CCCCCC"/>
+                  <w:bottom w:val="single" w:sz="8" w:space="0" w:color="CCCCCC"/>
+                  <w:right w:val="single" w:sz="8" w:space="0" w:color="CCCCCC"/>
+                </w:tcBorders>
+                <w:shd w:val="clear" w:color="000000" w:fill="FFC7CE"/>
+                <w:vAlign w:val="bottom"/>
+                <w:hideMark/>
+              </w:tcPr>
+            </w:tcPrChange>
           </w:tcPr>
           <w:p>
             <w:pPr>
@@ -1494,7 +1887,7 @@
         </w:tc>
         <w:tc>
           <w:tcPr>
-            <w:tcW w:w="700" w:type="dxa"/>
+            <w:tcW w:w="1134" w:type="dxa"/>
             <w:tcBorders>
               <w:top w:val="nil"/>
               <w:left w:val="nil"/>
@@ -1504,12 +1897,26 @@
             <w:shd w:val="clear" w:color="000000" w:fill="FFFFFF"/>
             <w:vAlign w:val="bottom"/>
             <w:hideMark/>
+            <w:tcPrChange w:id="34" w:author="admin" w:date="2025-03-06T17:29:00Z">
+              <w:tcPr>
+                <w:tcW w:w="700" w:type="dxa"/>
+                <w:tcBorders>
+                  <w:top w:val="nil"/>
+                  <w:left w:val="nil"/>
+                  <w:bottom w:val="single" w:sz="8" w:space="0" w:color="CCCCCC"/>
+                  <w:right w:val="single" w:sz="8" w:space="0" w:color="CCCCCC"/>
+                </w:tcBorders>
+                <w:shd w:val="clear" w:color="000000" w:fill="FFFFFF"/>
+                <w:vAlign w:val="bottom"/>
+                <w:hideMark/>
+              </w:tcPr>
+            </w:tcPrChange>
           </w:tcPr>
           <w:p>
             <w:pPr>
               <w:spacing w:after="0" w:line="240" w:lineRule="auto"/>
-              <w:ind w:left="-567" w:right="-613"/>
-              <w:jc w:val="right"/>
+              <w:ind w:left="-106" w:right="-111"/>
+              <w:jc w:val="center"/>
               <w:rPr>
                 <w:rFonts w:ascii="Georgia" w:eastAsia="Times New Roman" w:hAnsi="Georgia" w:cs="Calibri"/>
                 <w:color w:val="333333"/>
@@ -1517,6 +1924,13 @@
                 <w:szCs w:val="20"/>
                 <w:lang w:eastAsia="en-IN"/>
               </w:rPr>
+              <w:pPrChange w:id="35" w:author="admin" w:date="2025-03-06T17:29:00Z">
+                <w:pPr>
+                  <w:spacing w:after="0" w:line="240" w:lineRule="auto"/>
+                  <w:ind w:left="-567" w:right="-613"/>
+                  <w:jc w:val="right"/>
+                </w:pPr>
+              </w:pPrChange>
             </w:pPr>
             <w:r>
               <w:rPr>
@@ -1532,7 +1946,7 @@
         </w:tc>
         <w:tc>
           <w:tcPr>
-            <w:tcW w:w="1240" w:type="dxa"/>
+            <w:tcW w:w="1417" w:type="dxa"/>
             <w:tcBorders>
               <w:top w:val="single" w:sz="8" w:space="0" w:color="CCCCCC"/>
               <w:left w:val="single" w:sz="8" w:space="0" w:color="CCCCCC"/>
@@ -1542,12 +1956,26 @@
             <w:shd w:val="clear" w:color="000000" w:fill="FFC7CE"/>
             <w:vAlign w:val="bottom"/>
             <w:hideMark/>
+            <w:tcPrChange w:id="36" w:author="admin" w:date="2025-03-06T17:29:00Z">
+              <w:tcPr>
+                <w:tcW w:w="1240" w:type="dxa"/>
+                <w:tcBorders>
+                  <w:top w:val="single" w:sz="8" w:space="0" w:color="CCCCCC"/>
+                  <w:left w:val="single" w:sz="8" w:space="0" w:color="CCCCCC"/>
+                  <w:bottom w:val="single" w:sz="8" w:space="0" w:color="CCCCCC"/>
+                  <w:right w:val="single" w:sz="8" w:space="0" w:color="CCCCCC"/>
+                </w:tcBorders>
+                <w:shd w:val="clear" w:color="000000" w:fill="FFC7CE"/>
+                <w:vAlign w:val="bottom"/>
+                <w:hideMark/>
+              </w:tcPr>
+            </w:tcPrChange>
           </w:tcPr>
           <w:p>
             <w:pPr>
               <w:spacing w:after="0" w:line="240" w:lineRule="auto"/>
-              <w:ind w:left="-567" w:right="-613"/>
-              <w:jc w:val="right"/>
+              <w:ind w:left="-105" w:right="-72"/>
+              <w:jc w:val="center"/>
               <w:rPr>
                 <w:rFonts w:ascii="Georgia" w:eastAsia="Times New Roman" w:hAnsi="Georgia" w:cs="Calibri"/>
                 <w:color w:val="9C0006"/>
@@ -1555,6 +1983,13 @@
                 <w:szCs w:val="20"/>
                 <w:lang w:eastAsia="en-IN"/>
               </w:rPr>
+              <w:pPrChange w:id="37" w:author="admin" w:date="2025-03-06T17:29:00Z">
+                <w:pPr>
+                  <w:spacing w:after="0" w:line="240" w:lineRule="auto"/>
+                  <w:ind w:left="-567" w:right="-613"/>
+                  <w:jc w:val="right"/>
+                </w:pPr>
+              </w:pPrChange>
             </w:pPr>
             <w:r>
               <w:rPr>
@@ -1570,7 +2005,7 @@
         </w:tc>
         <w:tc>
           <w:tcPr>
-            <w:tcW w:w="840" w:type="dxa"/>
+            <w:tcW w:w="1445" w:type="dxa"/>
             <w:tcBorders>
               <w:top w:val="nil"/>
               <w:left w:val="nil"/>
@@ -1580,12 +2015,26 @@
             <w:shd w:val="clear" w:color="000000" w:fill="FFFFFF"/>
             <w:vAlign w:val="bottom"/>
             <w:hideMark/>
+            <w:tcPrChange w:id="38" w:author="admin" w:date="2025-03-06T17:29:00Z">
+              <w:tcPr>
+                <w:tcW w:w="840" w:type="dxa"/>
+                <w:tcBorders>
+                  <w:top w:val="nil"/>
+                  <w:left w:val="nil"/>
+                  <w:bottom w:val="single" w:sz="8" w:space="0" w:color="CCCCCC"/>
+                  <w:right w:val="single" w:sz="8" w:space="0" w:color="CCCCCC"/>
+                </w:tcBorders>
+                <w:shd w:val="clear" w:color="000000" w:fill="FFFFFF"/>
+                <w:vAlign w:val="bottom"/>
+                <w:hideMark/>
+              </w:tcPr>
+            </w:tcPrChange>
           </w:tcPr>
           <w:p>
             <w:pPr>
               <w:spacing w:after="0" w:line="240" w:lineRule="auto"/>
-              <w:ind w:left="-567" w:right="-613"/>
-              <w:jc w:val="right"/>
+              <w:ind w:left="-111" w:right="-83"/>
+              <w:jc w:val="center"/>
               <w:rPr>
                 <w:rFonts w:ascii="Georgia" w:eastAsia="Times New Roman" w:hAnsi="Georgia" w:cs="Calibri"/>
                 <w:color w:val="333333"/>
@@ -1593,6 +2042,13 @@
                 <w:szCs w:val="20"/>
                 <w:lang w:eastAsia="en-IN"/>
               </w:rPr>
+              <w:pPrChange w:id="39" w:author="admin" w:date="2025-03-06T17:29:00Z">
+                <w:pPr>
+                  <w:spacing w:after="0" w:line="240" w:lineRule="auto"/>
+                  <w:ind w:left="-567" w:right="-613"/>
+                  <w:jc w:val="right"/>
+                </w:pPr>
+              </w:pPrChange>
             </w:pPr>
             <w:r>
               <w:rPr>
@@ -1610,10 +2066,15 @@
       <w:tr>
         <w:trPr>
           <w:trHeight w:val="300"/>
+          <w:trPrChange w:id="40" w:author="admin" w:date="2025-03-06T17:29:00Z">
+            <w:trPr>
+              <w:trHeight w:val="300"/>
+            </w:trPr>
+          </w:trPrChange>
         </w:trPr>
         <w:tc>
           <w:tcPr>
-            <w:tcW w:w="1900" w:type="dxa"/>
+            <w:tcW w:w="1833" w:type="dxa"/>
             <w:tcBorders>
               <w:top w:val="nil"/>
               <w:left w:val="single" w:sz="8" w:space="0" w:color="CCCCCC"/>
@@ -1623,12 +2084,25 @@
             <w:shd w:val="clear" w:color="000000" w:fill="FFFFFF"/>
             <w:vAlign w:val="bottom"/>
             <w:hideMark/>
+            <w:tcPrChange w:id="41" w:author="admin" w:date="2025-03-06T17:29:00Z">
+              <w:tcPr>
+                <w:tcW w:w="1833" w:type="dxa"/>
+                <w:tcBorders>
+                  <w:top w:val="nil"/>
+                  <w:left w:val="single" w:sz="8" w:space="0" w:color="CCCCCC"/>
+                  <w:bottom w:val="single" w:sz="8" w:space="0" w:color="CCCCCC"/>
+                  <w:right w:val="single" w:sz="8" w:space="0" w:color="CCCCCC"/>
+                </w:tcBorders>
+                <w:shd w:val="clear" w:color="000000" w:fill="FFFFFF"/>
+                <w:vAlign w:val="bottom"/>
+                <w:hideMark/>
+              </w:tcPr>
+            </w:tcPrChange>
           </w:tcPr>
           <w:p>
             <w:pPr>
               <w:spacing w:after="0" w:line="240" w:lineRule="auto"/>
-              <w:ind w:left="-567" w:right="-613"/>
-              <w:jc w:val="right"/>
+              <w:ind w:right="-108"/>
               <w:rPr>
                 <w:rFonts w:ascii="Georgia" w:eastAsia="Times New Roman" w:hAnsi="Georgia" w:cs="Calibri"/>
                 <w:color w:val="333333"/>
@@ -1636,6 +2110,13 @@
                 <w:szCs w:val="20"/>
                 <w:lang w:eastAsia="en-IN"/>
               </w:rPr>
+              <w:pPrChange w:id="42" w:author="admin" w:date="2025-03-06T17:27:00Z">
+                <w:pPr>
+                  <w:spacing w:after="0" w:line="240" w:lineRule="auto"/>
+                  <w:ind w:left="-567" w:right="-108"/>
+                  <w:jc w:val="right"/>
+                </w:pPr>
+              </w:pPrChange>
             </w:pPr>
             <w:r>
               <w:rPr>
@@ -1651,7 +2132,7 @@
         </w:tc>
         <w:tc>
           <w:tcPr>
-            <w:tcW w:w="2240" w:type="dxa"/>
+            <w:tcW w:w="1418" w:type="dxa"/>
             <w:tcBorders>
               <w:top w:val="single" w:sz="8" w:space="0" w:color="CCCCCC"/>
               <w:left w:val="single" w:sz="8" w:space="0" w:color="CCCCCC"/>
@@ -1661,6 +2142,20 @@
             <w:shd w:val="clear" w:color="000000" w:fill="FFC7CE"/>
             <w:vAlign w:val="bottom"/>
             <w:hideMark/>
+            <w:tcPrChange w:id="43" w:author="admin" w:date="2025-03-06T17:29:00Z">
+              <w:tcPr>
+                <w:tcW w:w="2307" w:type="dxa"/>
+                <w:tcBorders>
+                  <w:top w:val="single" w:sz="8" w:space="0" w:color="CCCCCC"/>
+                  <w:left w:val="single" w:sz="8" w:space="0" w:color="CCCCCC"/>
+                  <w:bottom w:val="single" w:sz="8" w:space="0" w:color="CCCCCC"/>
+                  <w:right w:val="single" w:sz="8" w:space="0" w:color="CCCCCC"/>
+                </w:tcBorders>
+                <w:shd w:val="clear" w:color="000000" w:fill="FFC7CE"/>
+                <w:vAlign w:val="bottom"/>
+                <w:hideMark/>
+              </w:tcPr>
+            </w:tcPrChange>
           </w:tcPr>
           <w:p>
             <w:pPr>
@@ -1689,7 +2184,7 @@
         </w:tc>
         <w:tc>
           <w:tcPr>
-            <w:tcW w:w="1780" w:type="dxa"/>
+            <w:tcW w:w="1417" w:type="dxa"/>
             <w:tcBorders>
               <w:top w:val="nil"/>
               <w:left w:val="nil"/>
@@ -1699,6 +2194,20 @@
             <w:shd w:val="clear" w:color="000000" w:fill="FFFFFF"/>
             <w:vAlign w:val="bottom"/>
             <w:hideMark/>
+            <w:tcPrChange w:id="44" w:author="admin" w:date="2025-03-06T17:29:00Z">
+              <w:tcPr>
+                <w:tcW w:w="1780" w:type="dxa"/>
+                <w:tcBorders>
+                  <w:top w:val="nil"/>
+                  <w:left w:val="nil"/>
+                  <w:bottom w:val="single" w:sz="8" w:space="0" w:color="CCCCCC"/>
+                  <w:right w:val="single" w:sz="8" w:space="0" w:color="CCCCCC"/>
+                </w:tcBorders>
+                <w:shd w:val="clear" w:color="000000" w:fill="FFFFFF"/>
+                <w:vAlign w:val="bottom"/>
+                <w:hideMark/>
+              </w:tcPr>
+            </w:tcPrChange>
           </w:tcPr>
           <w:p>
             <w:pPr>
@@ -1727,7 +2236,7 @@
         </w:tc>
         <w:tc>
           <w:tcPr>
-            <w:tcW w:w="1240" w:type="dxa"/>
+            <w:tcW w:w="1276" w:type="dxa"/>
             <w:tcBorders>
               <w:top w:val="single" w:sz="8" w:space="0" w:color="CCCCCC"/>
               <w:left w:val="single" w:sz="8" w:space="0" w:color="CCCCCC"/>
@@ -1737,6 +2246,20 @@
             <w:shd w:val="clear" w:color="000000" w:fill="FFC7CE"/>
             <w:vAlign w:val="bottom"/>
             <w:hideMark/>
+            <w:tcPrChange w:id="45" w:author="admin" w:date="2025-03-06T17:29:00Z">
+              <w:tcPr>
+                <w:tcW w:w="1240" w:type="dxa"/>
+                <w:tcBorders>
+                  <w:top w:val="single" w:sz="8" w:space="0" w:color="CCCCCC"/>
+                  <w:left w:val="single" w:sz="8" w:space="0" w:color="CCCCCC"/>
+                  <w:bottom w:val="single" w:sz="8" w:space="0" w:color="CCCCCC"/>
+                  <w:right w:val="single" w:sz="8" w:space="0" w:color="CCCCCC"/>
+                </w:tcBorders>
+                <w:shd w:val="clear" w:color="000000" w:fill="FFC7CE"/>
+                <w:vAlign w:val="bottom"/>
+                <w:hideMark/>
+              </w:tcPr>
+            </w:tcPrChange>
           </w:tcPr>
           <w:p>
             <w:pPr>
@@ -1765,7 +2288,7 @@
         </w:tc>
         <w:tc>
           <w:tcPr>
-            <w:tcW w:w="700" w:type="dxa"/>
+            <w:tcW w:w="1134" w:type="dxa"/>
             <w:tcBorders>
               <w:top w:val="nil"/>
               <w:left w:val="nil"/>
@@ -1775,12 +2298,26 @@
             <w:shd w:val="clear" w:color="000000" w:fill="FFFFFF"/>
             <w:vAlign w:val="bottom"/>
             <w:hideMark/>
+            <w:tcPrChange w:id="46" w:author="admin" w:date="2025-03-06T17:29:00Z">
+              <w:tcPr>
+                <w:tcW w:w="700" w:type="dxa"/>
+                <w:tcBorders>
+                  <w:top w:val="nil"/>
+                  <w:left w:val="nil"/>
+                  <w:bottom w:val="single" w:sz="8" w:space="0" w:color="CCCCCC"/>
+                  <w:right w:val="single" w:sz="8" w:space="0" w:color="CCCCCC"/>
+                </w:tcBorders>
+                <w:shd w:val="clear" w:color="000000" w:fill="FFFFFF"/>
+                <w:vAlign w:val="bottom"/>
+                <w:hideMark/>
+              </w:tcPr>
+            </w:tcPrChange>
           </w:tcPr>
           <w:p>
             <w:pPr>
               <w:spacing w:after="0" w:line="240" w:lineRule="auto"/>
-              <w:ind w:left="-567" w:right="-613"/>
-              <w:jc w:val="right"/>
+              <w:ind w:left="-106" w:right="-111"/>
+              <w:jc w:val="center"/>
               <w:rPr>
                 <w:rFonts w:ascii="Georgia" w:eastAsia="Times New Roman" w:hAnsi="Georgia" w:cs="Calibri"/>
                 <w:color w:val="333333"/>
@@ -1788,6 +2325,13 @@
                 <w:szCs w:val="20"/>
                 <w:lang w:eastAsia="en-IN"/>
               </w:rPr>
+              <w:pPrChange w:id="47" w:author="admin" w:date="2025-03-06T17:29:00Z">
+                <w:pPr>
+                  <w:spacing w:after="0" w:line="240" w:lineRule="auto"/>
+                  <w:ind w:left="-567" w:right="-613"/>
+                  <w:jc w:val="right"/>
+                </w:pPr>
+              </w:pPrChange>
             </w:pPr>
             <w:r>
               <w:rPr>
@@ -1803,7 +2347,7 @@
         </w:tc>
         <w:tc>
           <w:tcPr>
-            <w:tcW w:w="1240" w:type="dxa"/>
+            <w:tcW w:w="1417" w:type="dxa"/>
             <w:tcBorders>
               <w:top w:val="single" w:sz="8" w:space="0" w:color="CCCCCC"/>
               <w:left w:val="single" w:sz="8" w:space="0" w:color="CCCCCC"/>
@@ -1813,12 +2357,26 @@
             <w:shd w:val="clear" w:color="000000" w:fill="FFC7CE"/>
             <w:vAlign w:val="bottom"/>
             <w:hideMark/>
+            <w:tcPrChange w:id="48" w:author="admin" w:date="2025-03-06T17:29:00Z">
+              <w:tcPr>
+                <w:tcW w:w="1240" w:type="dxa"/>
+                <w:tcBorders>
+                  <w:top w:val="single" w:sz="8" w:space="0" w:color="CCCCCC"/>
+                  <w:left w:val="single" w:sz="8" w:space="0" w:color="CCCCCC"/>
+                  <w:bottom w:val="single" w:sz="8" w:space="0" w:color="CCCCCC"/>
+                  <w:right w:val="single" w:sz="8" w:space="0" w:color="CCCCCC"/>
+                </w:tcBorders>
+                <w:shd w:val="clear" w:color="000000" w:fill="FFC7CE"/>
+                <w:vAlign w:val="bottom"/>
+                <w:hideMark/>
+              </w:tcPr>
+            </w:tcPrChange>
           </w:tcPr>
           <w:p>
             <w:pPr>
               <w:spacing w:after="0" w:line="240" w:lineRule="auto"/>
-              <w:ind w:left="-567" w:right="-613"/>
-              <w:jc w:val="right"/>
+              <w:ind w:left="-105" w:right="-72"/>
+              <w:jc w:val="center"/>
               <w:rPr>
                 <w:rFonts w:ascii="Georgia" w:eastAsia="Times New Roman" w:hAnsi="Georgia" w:cs="Calibri"/>
                 <w:color w:val="9C0006"/>
@@ -1826,6 +2384,13 @@
                 <w:szCs w:val="20"/>
                 <w:lang w:eastAsia="en-IN"/>
               </w:rPr>
+              <w:pPrChange w:id="49" w:author="admin" w:date="2025-03-06T17:29:00Z">
+                <w:pPr>
+                  <w:spacing w:after="0" w:line="240" w:lineRule="auto"/>
+                  <w:ind w:left="-567" w:right="-613"/>
+                  <w:jc w:val="right"/>
+                </w:pPr>
+              </w:pPrChange>
             </w:pPr>
             <w:r>
               <w:rPr>
@@ -1841,7 +2406,7 @@
         </w:tc>
         <w:tc>
           <w:tcPr>
-            <w:tcW w:w="840" w:type="dxa"/>
+            <w:tcW w:w="1445" w:type="dxa"/>
             <w:tcBorders>
               <w:top w:val="nil"/>
               <w:left w:val="nil"/>
@@ -1851,12 +2416,26 @@
             <w:shd w:val="clear" w:color="000000" w:fill="FFFFFF"/>
             <w:vAlign w:val="bottom"/>
             <w:hideMark/>
+            <w:tcPrChange w:id="50" w:author="admin" w:date="2025-03-06T17:29:00Z">
+              <w:tcPr>
+                <w:tcW w:w="840" w:type="dxa"/>
+                <w:tcBorders>
+                  <w:top w:val="nil"/>
+                  <w:left w:val="nil"/>
+                  <w:bottom w:val="single" w:sz="8" w:space="0" w:color="CCCCCC"/>
+                  <w:right w:val="single" w:sz="8" w:space="0" w:color="CCCCCC"/>
+                </w:tcBorders>
+                <w:shd w:val="clear" w:color="000000" w:fill="FFFFFF"/>
+                <w:vAlign w:val="bottom"/>
+                <w:hideMark/>
+              </w:tcPr>
+            </w:tcPrChange>
           </w:tcPr>
           <w:p>
             <w:pPr>
               <w:spacing w:after="0" w:line="240" w:lineRule="auto"/>
-              <w:ind w:left="-567" w:right="-613"/>
-              <w:jc w:val="right"/>
+              <w:ind w:left="-111" w:right="-83"/>
+              <w:jc w:val="center"/>
               <w:rPr>
                 <w:rFonts w:ascii="Georgia" w:eastAsia="Times New Roman" w:hAnsi="Georgia" w:cs="Calibri"/>
                 <w:color w:val="333333"/>
@@ -1864,6 +2443,13 @@
                 <w:szCs w:val="20"/>
                 <w:lang w:eastAsia="en-IN"/>
               </w:rPr>
+              <w:pPrChange w:id="51" w:author="admin" w:date="2025-03-06T17:29:00Z">
+                <w:pPr>
+                  <w:spacing w:after="0" w:line="240" w:lineRule="auto"/>
+                  <w:ind w:left="-567" w:right="-613"/>
+                  <w:jc w:val="right"/>
+                </w:pPr>
+              </w:pPrChange>
             </w:pPr>
             <w:r>
               <w:rPr>
@@ -1881,10 +2467,15 @@
       <w:tr>
         <w:trPr>
           <w:trHeight w:val="300"/>
+          <w:trPrChange w:id="52" w:author="admin" w:date="2025-03-06T17:29:00Z">
+            <w:trPr>
+              <w:trHeight w:val="300"/>
+            </w:trPr>
+          </w:trPrChange>
         </w:trPr>
         <w:tc>
           <w:tcPr>
-            <w:tcW w:w="1900" w:type="dxa"/>
+            <w:tcW w:w="1833" w:type="dxa"/>
             <w:tcBorders>
               <w:top w:val="nil"/>
               <w:left w:val="single" w:sz="8" w:space="0" w:color="CCCCCC"/>
@@ -1894,12 +2485,25 @@
             <w:shd w:val="clear" w:color="000000" w:fill="FFFFFF"/>
             <w:vAlign w:val="bottom"/>
             <w:hideMark/>
+            <w:tcPrChange w:id="53" w:author="admin" w:date="2025-03-06T17:29:00Z">
+              <w:tcPr>
+                <w:tcW w:w="1833" w:type="dxa"/>
+                <w:tcBorders>
+                  <w:top w:val="nil"/>
+                  <w:left w:val="single" w:sz="8" w:space="0" w:color="CCCCCC"/>
+                  <w:bottom w:val="single" w:sz="8" w:space="0" w:color="CCCCCC"/>
+                  <w:right w:val="single" w:sz="8" w:space="0" w:color="CCCCCC"/>
+                </w:tcBorders>
+                <w:shd w:val="clear" w:color="000000" w:fill="FFFFFF"/>
+                <w:vAlign w:val="bottom"/>
+                <w:hideMark/>
+              </w:tcPr>
+            </w:tcPrChange>
           </w:tcPr>
           <w:p>
             <w:pPr>
               <w:spacing w:after="0" w:line="240" w:lineRule="auto"/>
-              <w:ind w:left="-567" w:right="-613"/>
-              <w:jc w:val="right"/>
+              <w:ind w:right="-108"/>
               <w:rPr>
                 <w:rFonts w:ascii="Georgia" w:eastAsia="Times New Roman" w:hAnsi="Georgia" w:cs="Calibri"/>
                 <w:color w:val="333333"/>
@@ -1907,6 +2511,13 @@
                 <w:szCs w:val="20"/>
                 <w:lang w:eastAsia="en-IN"/>
               </w:rPr>
+              <w:pPrChange w:id="54" w:author="admin" w:date="2025-03-06T17:27:00Z">
+                <w:pPr>
+                  <w:spacing w:after="0" w:line="240" w:lineRule="auto"/>
+                  <w:ind w:left="-567" w:right="-108"/>
+                  <w:jc w:val="right"/>
+                </w:pPr>
+              </w:pPrChange>
             </w:pPr>
             <w:r>
               <w:rPr>
@@ -1922,7 +2533,7 @@
         </w:tc>
         <w:tc>
           <w:tcPr>
-            <w:tcW w:w="2240" w:type="dxa"/>
+            <w:tcW w:w="1418" w:type="dxa"/>
             <w:tcBorders>
               <w:top w:val="single" w:sz="8" w:space="0" w:color="CCCCCC"/>
               <w:left w:val="single" w:sz="8" w:space="0" w:color="CCCCCC"/>
@@ -1932,6 +2543,20 @@
             <w:shd w:val="clear" w:color="000000" w:fill="FFC7CE"/>
             <w:vAlign w:val="bottom"/>
             <w:hideMark/>
+            <w:tcPrChange w:id="55" w:author="admin" w:date="2025-03-06T17:29:00Z">
+              <w:tcPr>
+                <w:tcW w:w="2307" w:type="dxa"/>
+                <w:tcBorders>
+                  <w:top w:val="single" w:sz="8" w:space="0" w:color="CCCCCC"/>
+                  <w:left w:val="single" w:sz="8" w:space="0" w:color="CCCCCC"/>
+                  <w:bottom w:val="single" w:sz="8" w:space="0" w:color="CCCCCC"/>
+                  <w:right w:val="single" w:sz="8" w:space="0" w:color="CCCCCC"/>
+                </w:tcBorders>
+                <w:shd w:val="clear" w:color="000000" w:fill="FFC7CE"/>
+                <w:vAlign w:val="bottom"/>
+                <w:hideMark/>
+              </w:tcPr>
+            </w:tcPrChange>
           </w:tcPr>
           <w:p>
             <w:pPr>
@@ -1960,7 +2585,7 @@
         </w:tc>
         <w:tc>
           <w:tcPr>
-            <w:tcW w:w="1780" w:type="dxa"/>
+            <w:tcW w:w="1417" w:type="dxa"/>
             <w:tcBorders>
               <w:top w:val="nil"/>
               <w:left w:val="nil"/>
@@ -1970,6 +2595,20 @@
             <w:shd w:val="clear" w:color="000000" w:fill="FFFFFF"/>
             <w:vAlign w:val="bottom"/>
             <w:hideMark/>
+            <w:tcPrChange w:id="56" w:author="admin" w:date="2025-03-06T17:29:00Z">
+              <w:tcPr>
+                <w:tcW w:w="1780" w:type="dxa"/>
+                <w:tcBorders>
+                  <w:top w:val="nil"/>
+                  <w:left w:val="nil"/>
+                  <w:bottom w:val="single" w:sz="8" w:space="0" w:color="CCCCCC"/>
+                  <w:right w:val="single" w:sz="8" w:space="0" w:color="CCCCCC"/>
+                </w:tcBorders>
+                <w:shd w:val="clear" w:color="000000" w:fill="FFFFFF"/>
+                <w:vAlign w:val="bottom"/>
+                <w:hideMark/>
+              </w:tcPr>
+            </w:tcPrChange>
           </w:tcPr>
           <w:p>
             <w:pPr>
@@ -1998,7 +2637,7 @@
         </w:tc>
         <w:tc>
           <w:tcPr>
-            <w:tcW w:w="1240" w:type="dxa"/>
+            <w:tcW w:w="1276" w:type="dxa"/>
             <w:tcBorders>
               <w:top w:val="nil"/>
               <w:left w:val="nil"/>
@@ -2008,6 +2647,20 @@
             <w:shd w:val="clear" w:color="000000" w:fill="FFFFFF"/>
             <w:vAlign w:val="bottom"/>
             <w:hideMark/>
+            <w:tcPrChange w:id="57" w:author="admin" w:date="2025-03-06T17:29:00Z">
+              <w:tcPr>
+                <w:tcW w:w="1240" w:type="dxa"/>
+                <w:tcBorders>
+                  <w:top w:val="nil"/>
+                  <w:left w:val="nil"/>
+                  <w:bottom w:val="single" w:sz="8" w:space="0" w:color="CCCCCC"/>
+                  <w:right w:val="single" w:sz="8" w:space="0" w:color="CCCCCC"/>
+                </w:tcBorders>
+                <w:shd w:val="clear" w:color="000000" w:fill="FFFFFF"/>
+                <w:vAlign w:val="bottom"/>
+                <w:hideMark/>
+              </w:tcPr>
+            </w:tcPrChange>
           </w:tcPr>
           <w:p>
             <w:pPr>
@@ -2036,7 +2689,7 @@
         </w:tc>
         <w:tc>
           <w:tcPr>
-            <w:tcW w:w="700" w:type="dxa"/>
+            <w:tcW w:w="1134" w:type="dxa"/>
             <w:tcBorders>
               <w:top w:val="nil"/>
               <w:left w:val="nil"/>
@@ -2046,12 +2699,26 @@
             <w:shd w:val="clear" w:color="000000" w:fill="FFFFFF"/>
             <w:vAlign w:val="bottom"/>
             <w:hideMark/>
+            <w:tcPrChange w:id="58" w:author="admin" w:date="2025-03-06T17:29:00Z">
+              <w:tcPr>
+                <w:tcW w:w="700" w:type="dxa"/>
+                <w:tcBorders>
+                  <w:top w:val="nil"/>
+                  <w:left w:val="nil"/>
+                  <w:bottom w:val="single" w:sz="8" w:space="0" w:color="CCCCCC"/>
+                  <w:right w:val="single" w:sz="8" w:space="0" w:color="CCCCCC"/>
+                </w:tcBorders>
+                <w:shd w:val="clear" w:color="000000" w:fill="FFFFFF"/>
+                <w:vAlign w:val="bottom"/>
+                <w:hideMark/>
+              </w:tcPr>
+            </w:tcPrChange>
           </w:tcPr>
           <w:p>
             <w:pPr>
               <w:spacing w:after="0" w:line="240" w:lineRule="auto"/>
-              <w:ind w:left="-567" w:right="-613"/>
-              <w:jc w:val="right"/>
+              <w:ind w:left="-106" w:right="-111"/>
+              <w:jc w:val="center"/>
               <w:rPr>
                 <w:rFonts w:ascii="Georgia" w:eastAsia="Times New Roman" w:hAnsi="Georgia" w:cs="Calibri"/>
                 <w:color w:val="333333"/>
@@ -2059,6 +2726,13 @@
                 <w:szCs w:val="20"/>
                 <w:lang w:eastAsia="en-IN"/>
               </w:rPr>
+              <w:pPrChange w:id="59" w:author="admin" w:date="2025-03-06T17:29:00Z">
+                <w:pPr>
+                  <w:spacing w:after="0" w:line="240" w:lineRule="auto"/>
+                  <w:ind w:left="-567" w:right="-613"/>
+                  <w:jc w:val="right"/>
+                </w:pPr>
+              </w:pPrChange>
             </w:pPr>
             <w:r>
               <w:rPr>
@@ -2074,7 +2748,7 @@
         </w:tc>
         <w:tc>
           <w:tcPr>
-            <w:tcW w:w="1240" w:type="dxa"/>
+            <w:tcW w:w="1417" w:type="dxa"/>
             <w:tcBorders>
               <w:top w:val="single" w:sz="8" w:space="0" w:color="CCCCCC"/>
               <w:left w:val="single" w:sz="8" w:space="0" w:color="CCCCCC"/>
@@ -2084,12 +2758,26 @@
             <w:shd w:val="clear" w:color="000000" w:fill="FFC7CE"/>
             <w:vAlign w:val="bottom"/>
             <w:hideMark/>
+            <w:tcPrChange w:id="60" w:author="admin" w:date="2025-03-06T17:29:00Z">
+              <w:tcPr>
+                <w:tcW w:w="1240" w:type="dxa"/>
+                <w:tcBorders>
+                  <w:top w:val="single" w:sz="8" w:space="0" w:color="CCCCCC"/>
+                  <w:left w:val="single" w:sz="8" w:space="0" w:color="CCCCCC"/>
+                  <w:bottom w:val="single" w:sz="8" w:space="0" w:color="CCCCCC"/>
+                  <w:right w:val="single" w:sz="8" w:space="0" w:color="CCCCCC"/>
+                </w:tcBorders>
+                <w:shd w:val="clear" w:color="000000" w:fill="FFC7CE"/>
+                <w:vAlign w:val="bottom"/>
+                <w:hideMark/>
+              </w:tcPr>
+            </w:tcPrChange>
           </w:tcPr>
           <w:p>
             <w:pPr>
               <w:spacing w:after="0" w:line="240" w:lineRule="auto"/>
-              <w:ind w:left="-567" w:right="-613"/>
-              <w:jc w:val="right"/>
+              <w:ind w:left="-105" w:right="-72"/>
+              <w:jc w:val="center"/>
               <w:rPr>
                 <w:rFonts w:ascii="Georgia" w:eastAsia="Times New Roman" w:hAnsi="Georgia" w:cs="Calibri"/>
                 <w:color w:val="9C0006"/>
@@ -2097,6 +2785,13 @@
                 <w:szCs w:val="20"/>
                 <w:lang w:eastAsia="en-IN"/>
               </w:rPr>
+              <w:pPrChange w:id="61" w:author="admin" w:date="2025-03-06T17:29:00Z">
+                <w:pPr>
+                  <w:spacing w:after="0" w:line="240" w:lineRule="auto"/>
+                  <w:ind w:left="-567" w:right="-613"/>
+                  <w:jc w:val="right"/>
+                </w:pPr>
+              </w:pPrChange>
             </w:pPr>
             <w:r>
               <w:rPr>
@@ -2112,7 +2807,7 @@
         </w:tc>
         <w:tc>
           <w:tcPr>
-            <w:tcW w:w="840" w:type="dxa"/>
+            <w:tcW w:w="1445" w:type="dxa"/>
             <w:tcBorders>
               <w:top w:val="nil"/>
               <w:left w:val="nil"/>
@@ -2122,12 +2817,26 @@
             <w:shd w:val="clear" w:color="000000" w:fill="FFFFFF"/>
             <w:vAlign w:val="bottom"/>
             <w:hideMark/>
+            <w:tcPrChange w:id="62" w:author="admin" w:date="2025-03-06T17:29:00Z">
+              <w:tcPr>
+                <w:tcW w:w="840" w:type="dxa"/>
+                <w:tcBorders>
+                  <w:top w:val="nil"/>
+                  <w:left w:val="nil"/>
+                  <w:bottom w:val="single" w:sz="8" w:space="0" w:color="CCCCCC"/>
+                  <w:right w:val="single" w:sz="8" w:space="0" w:color="CCCCCC"/>
+                </w:tcBorders>
+                <w:shd w:val="clear" w:color="000000" w:fill="FFFFFF"/>
+                <w:vAlign w:val="bottom"/>
+                <w:hideMark/>
+              </w:tcPr>
+            </w:tcPrChange>
           </w:tcPr>
           <w:p>
             <w:pPr>
               <w:spacing w:after="0" w:line="240" w:lineRule="auto"/>
-              <w:ind w:left="-567" w:right="-613"/>
-              <w:jc w:val="right"/>
+              <w:ind w:left="-111" w:right="-83"/>
+              <w:jc w:val="center"/>
               <w:rPr>
                 <w:rFonts w:ascii="Georgia" w:eastAsia="Times New Roman" w:hAnsi="Georgia" w:cs="Calibri"/>
                 <w:color w:val="333333"/>
@@ -2135,6 +2844,13 @@
                 <w:szCs w:val="20"/>
                 <w:lang w:eastAsia="en-IN"/>
               </w:rPr>
+              <w:pPrChange w:id="63" w:author="admin" w:date="2025-03-06T17:29:00Z">
+                <w:pPr>
+                  <w:spacing w:after="0" w:line="240" w:lineRule="auto"/>
+                  <w:ind w:left="-567" w:right="-613"/>
+                  <w:jc w:val="right"/>
+                </w:pPr>
+              </w:pPrChange>
             </w:pPr>
             <w:r>
               <w:rPr>
@@ -2152,10 +2868,15 @@
       <w:tr>
         <w:trPr>
           <w:trHeight w:val="300"/>
+          <w:trPrChange w:id="64" w:author="admin" w:date="2025-03-06T17:29:00Z">
+            <w:trPr>
+              <w:trHeight w:val="300"/>
+            </w:trPr>
+          </w:trPrChange>
         </w:trPr>
         <w:tc>
           <w:tcPr>
-            <w:tcW w:w="1900" w:type="dxa"/>
+            <w:tcW w:w="1833" w:type="dxa"/>
             <w:tcBorders>
               <w:top w:val="nil"/>
               <w:left w:val="single" w:sz="8" w:space="0" w:color="CCCCCC"/>
@@ -2165,12 +2886,25 @@
             <w:shd w:val="clear" w:color="000000" w:fill="FFFFFF"/>
             <w:vAlign w:val="bottom"/>
             <w:hideMark/>
+            <w:tcPrChange w:id="65" w:author="admin" w:date="2025-03-06T17:29:00Z">
+              <w:tcPr>
+                <w:tcW w:w="1833" w:type="dxa"/>
+                <w:tcBorders>
+                  <w:top w:val="nil"/>
+                  <w:left w:val="single" w:sz="8" w:space="0" w:color="CCCCCC"/>
+                  <w:bottom w:val="single" w:sz="8" w:space="0" w:color="CCCCCC"/>
+                  <w:right w:val="single" w:sz="8" w:space="0" w:color="CCCCCC"/>
+                </w:tcBorders>
+                <w:shd w:val="clear" w:color="000000" w:fill="FFFFFF"/>
+                <w:vAlign w:val="bottom"/>
+                <w:hideMark/>
+              </w:tcPr>
+            </w:tcPrChange>
           </w:tcPr>
           <w:p>
             <w:pPr>
               <w:spacing w:after="0" w:line="240" w:lineRule="auto"/>
-              <w:ind w:left="-567" w:right="-613"/>
-              <w:jc w:val="right"/>
+              <w:ind w:right="-108"/>
               <w:rPr>
                 <w:rFonts w:ascii="Georgia" w:eastAsia="Times New Roman" w:hAnsi="Georgia" w:cs="Calibri"/>
                 <w:color w:val="333333"/>
@@ -2178,6 +2912,13 @@
                 <w:szCs w:val="20"/>
                 <w:lang w:eastAsia="en-IN"/>
               </w:rPr>
+              <w:pPrChange w:id="66" w:author="admin" w:date="2025-03-06T17:27:00Z">
+                <w:pPr>
+                  <w:spacing w:after="0" w:line="240" w:lineRule="auto"/>
+                  <w:ind w:left="-567" w:right="-108"/>
+                  <w:jc w:val="right"/>
+                </w:pPr>
+              </w:pPrChange>
             </w:pPr>
             <w:r>
               <w:rPr>
@@ -2193,7 +2934,7 @@
         </w:tc>
         <w:tc>
           <w:tcPr>
-            <w:tcW w:w="2240" w:type="dxa"/>
+            <w:tcW w:w="1418" w:type="dxa"/>
             <w:tcBorders>
               <w:top w:val="nil"/>
               <w:left w:val="nil"/>
@@ -2203,6 +2944,20 @@
             <w:shd w:val="clear" w:color="000000" w:fill="FFFFFF"/>
             <w:vAlign w:val="bottom"/>
             <w:hideMark/>
+            <w:tcPrChange w:id="67" w:author="admin" w:date="2025-03-06T17:29:00Z">
+              <w:tcPr>
+                <w:tcW w:w="2307" w:type="dxa"/>
+                <w:tcBorders>
+                  <w:top w:val="nil"/>
+                  <w:left w:val="nil"/>
+                  <w:bottom w:val="single" w:sz="8" w:space="0" w:color="CCCCCC"/>
+                  <w:right w:val="single" w:sz="8" w:space="0" w:color="CCCCCC"/>
+                </w:tcBorders>
+                <w:shd w:val="clear" w:color="000000" w:fill="FFFFFF"/>
+                <w:vAlign w:val="bottom"/>
+                <w:hideMark/>
+              </w:tcPr>
+            </w:tcPrChange>
           </w:tcPr>
           <w:p>
             <w:pPr>
@@ -2231,7 +2986,7 @@
         </w:tc>
         <w:tc>
           <w:tcPr>
-            <w:tcW w:w="1780" w:type="dxa"/>
+            <w:tcW w:w="1417" w:type="dxa"/>
             <w:tcBorders>
               <w:top w:val="nil"/>
               <w:left w:val="nil"/>
@@ -2241,6 +2996,20 @@
             <w:shd w:val="clear" w:color="000000" w:fill="FFFFFF"/>
             <w:vAlign w:val="bottom"/>
             <w:hideMark/>
+            <w:tcPrChange w:id="68" w:author="admin" w:date="2025-03-06T17:29:00Z">
+              <w:tcPr>
+                <w:tcW w:w="1780" w:type="dxa"/>
+                <w:tcBorders>
+                  <w:top w:val="nil"/>
+                  <w:left w:val="nil"/>
+                  <w:bottom w:val="single" w:sz="8" w:space="0" w:color="CCCCCC"/>
+                  <w:right w:val="single" w:sz="8" w:space="0" w:color="CCCCCC"/>
+                </w:tcBorders>
+                <w:shd w:val="clear" w:color="000000" w:fill="FFFFFF"/>
+                <w:vAlign w:val="bottom"/>
+                <w:hideMark/>
+              </w:tcPr>
+            </w:tcPrChange>
           </w:tcPr>
           <w:p>
             <w:pPr>
@@ -2269,7 +3038,7 @@
         </w:tc>
         <w:tc>
           <w:tcPr>
-            <w:tcW w:w="1240" w:type="dxa"/>
+            <w:tcW w:w="1276" w:type="dxa"/>
             <w:tcBorders>
               <w:top w:val="single" w:sz="8" w:space="0" w:color="CCCCCC"/>
               <w:left w:val="single" w:sz="8" w:space="0" w:color="CCCCCC"/>
@@ -2279,6 +3048,20 @@
             <w:shd w:val="clear" w:color="000000" w:fill="FFC7CE"/>
             <w:vAlign w:val="bottom"/>
             <w:hideMark/>
+            <w:tcPrChange w:id="69" w:author="admin" w:date="2025-03-06T17:29:00Z">
+              <w:tcPr>
+                <w:tcW w:w="1240" w:type="dxa"/>
+                <w:tcBorders>
+                  <w:top w:val="single" w:sz="8" w:space="0" w:color="CCCCCC"/>
+                  <w:left w:val="single" w:sz="8" w:space="0" w:color="CCCCCC"/>
+                  <w:bottom w:val="single" w:sz="8" w:space="0" w:color="CCCCCC"/>
+                  <w:right w:val="single" w:sz="8" w:space="0" w:color="CCCCCC"/>
+                </w:tcBorders>
+                <w:shd w:val="clear" w:color="000000" w:fill="FFC7CE"/>
+                <w:vAlign w:val="bottom"/>
+                <w:hideMark/>
+              </w:tcPr>
+            </w:tcPrChange>
           </w:tcPr>
           <w:p>
             <w:pPr>
@@ -2307,7 +3090,7 @@
         </w:tc>
         <w:tc>
           <w:tcPr>
-            <w:tcW w:w="700" w:type="dxa"/>
+            <w:tcW w:w="1134" w:type="dxa"/>
             <w:tcBorders>
               <w:top w:val="nil"/>
               <w:left w:val="nil"/>
@@ -2317,12 +3100,26 @@
             <w:shd w:val="clear" w:color="000000" w:fill="FFFFFF"/>
             <w:vAlign w:val="bottom"/>
             <w:hideMark/>
+            <w:tcPrChange w:id="70" w:author="admin" w:date="2025-03-06T17:29:00Z">
+              <w:tcPr>
+                <w:tcW w:w="700" w:type="dxa"/>
+                <w:tcBorders>
+                  <w:top w:val="nil"/>
+                  <w:left w:val="nil"/>
+                  <w:bottom w:val="single" w:sz="8" w:space="0" w:color="CCCCCC"/>
+                  <w:right w:val="single" w:sz="8" w:space="0" w:color="CCCCCC"/>
+                </w:tcBorders>
+                <w:shd w:val="clear" w:color="000000" w:fill="FFFFFF"/>
+                <w:vAlign w:val="bottom"/>
+                <w:hideMark/>
+              </w:tcPr>
+            </w:tcPrChange>
           </w:tcPr>
           <w:p>
             <w:pPr>
               <w:spacing w:after="0" w:line="240" w:lineRule="auto"/>
-              <w:ind w:left="-567" w:right="-613"/>
-              <w:jc w:val="right"/>
+              <w:ind w:left="-106" w:right="-111"/>
+              <w:jc w:val="center"/>
               <w:rPr>
                 <w:rFonts w:ascii="Georgia" w:eastAsia="Times New Roman" w:hAnsi="Georgia" w:cs="Calibri"/>
                 <w:color w:val="333333"/>
@@ -2330,6 +3127,13 @@
                 <w:szCs w:val="20"/>
                 <w:lang w:eastAsia="en-IN"/>
               </w:rPr>
+              <w:pPrChange w:id="71" w:author="admin" w:date="2025-03-06T17:29:00Z">
+                <w:pPr>
+                  <w:spacing w:after="0" w:line="240" w:lineRule="auto"/>
+                  <w:ind w:left="-567" w:right="-613"/>
+                  <w:jc w:val="right"/>
+                </w:pPr>
+              </w:pPrChange>
             </w:pPr>
             <w:r>
               <w:rPr>
@@ -2345,7 +3149,7 @@
         </w:tc>
         <w:tc>
           <w:tcPr>
-            <w:tcW w:w="1240" w:type="dxa"/>
+            <w:tcW w:w="1417" w:type="dxa"/>
             <w:tcBorders>
               <w:top w:val="nil"/>
               <w:left w:val="nil"/>
@@ -2355,12 +3159,26 @@
             <w:shd w:val="clear" w:color="000000" w:fill="FFFFFF"/>
             <w:vAlign w:val="bottom"/>
             <w:hideMark/>
+            <w:tcPrChange w:id="72" w:author="admin" w:date="2025-03-06T17:29:00Z">
+              <w:tcPr>
+                <w:tcW w:w="1240" w:type="dxa"/>
+                <w:tcBorders>
+                  <w:top w:val="nil"/>
+                  <w:left w:val="nil"/>
+                  <w:bottom w:val="single" w:sz="8" w:space="0" w:color="CCCCCC"/>
+                  <w:right w:val="single" w:sz="8" w:space="0" w:color="CCCCCC"/>
+                </w:tcBorders>
+                <w:shd w:val="clear" w:color="000000" w:fill="FFFFFF"/>
+                <w:vAlign w:val="bottom"/>
+                <w:hideMark/>
+              </w:tcPr>
+            </w:tcPrChange>
           </w:tcPr>
           <w:p>
             <w:pPr>
               <w:spacing w:after="0" w:line="240" w:lineRule="auto"/>
-              <w:ind w:left="-567" w:right="-613"/>
-              <w:jc w:val="right"/>
+              <w:ind w:left="-105" w:right="-72"/>
+              <w:jc w:val="center"/>
               <w:rPr>
                 <w:rFonts w:ascii="Georgia" w:eastAsia="Times New Roman" w:hAnsi="Georgia" w:cs="Calibri"/>
                 <w:color w:val="333333"/>
@@ -2368,6 +3186,13 @@
                 <w:szCs w:val="20"/>
                 <w:lang w:eastAsia="en-IN"/>
               </w:rPr>
+              <w:pPrChange w:id="73" w:author="admin" w:date="2025-03-06T17:29:00Z">
+                <w:pPr>
+                  <w:spacing w:after="0" w:line="240" w:lineRule="auto"/>
+                  <w:ind w:left="-567" w:right="-613"/>
+                  <w:jc w:val="right"/>
+                </w:pPr>
+              </w:pPrChange>
             </w:pPr>
             <w:r>
               <w:rPr>
@@ -2383,7 +3208,7 @@
         </w:tc>
         <w:tc>
           <w:tcPr>
-            <w:tcW w:w="840" w:type="dxa"/>
+            <w:tcW w:w="1445" w:type="dxa"/>
             <w:tcBorders>
               <w:top w:val="nil"/>
               <w:left w:val="nil"/>
@@ -2393,12 +3218,26 @@
             <w:shd w:val="clear" w:color="000000" w:fill="FFFFFF"/>
             <w:vAlign w:val="bottom"/>
             <w:hideMark/>
+            <w:tcPrChange w:id="74" w:author="admin" w:date="2025-03-06T17:29:00Z">
+              <w:tcPr>
+                <w:tcW w:w="840" w:type="dxa"/>
+                <w:tcBorders>
+                  <w:top w:val="nil"/>
+                  <w:left w:val="nil"/>
+                  <w:bottom w:val="single" w:sz="8" w:space="0" w:color="CCCCCC"/>
+                  <w:right w:val="single" w:sz="8" w:space="0" w:color="CCCCCC"/>
+                </w:tcBorders>
+                <w:shd w:val="clear" w:color="000000" w:fill="FFFFFF"/>
+                <w:vAlign w:val="bottom"/>
+                <w:hideMark/>
+              </w:tcPr>
+            </w:tcPrChange>
           </w:tcPr>
           <w:p>
             <w:pPr>
               <w:spacing w:after="0" w:line="240" w:lineRule="auto"/>
-              <w:ind w:left="-567" w:right="-613"/>
-              <w:jc w:val="right"/>
+              <w:ind w:left="-111" w:right="-83"/>
+              <w:jc w:val="center"/>
               <w:rPr>
                 <w:rFonts w:ascii="Georgia" w:eastAsia="Times New Roman" w:hAnsi="Georgia" w:cs="Calibri"/>
                 <w:color w:val="333333"/>
@@ -2406,6 +3245,13 @@
                 <w:szCs w:val="20"/>
                 <w:lang w:eastAsia="en-IN"/>
               </w:rPr>
+              <w:pPrChange w:id="75" w:author="admin" w:date="2025-03-06T17:29:00Z">
+                <w:pPr>
+                  <w:spacing w:after="0" w:line="240" w:lineRule="auto"/>
+                  <w:ind w:left="-567" w:right="-613"/>
+                  <w:jc w:val="right"/>
+                </w:pPr>
+              </w:pPrChange>
             </w:pPr>
             <w:r>
               <w:rPr>
@@ -2423,10 +3269,15 @@
       <w:tr>
         <w:trPr>
           <w:trHeight w:val="300"/>
+          <w:trPrChange w:id="76" w:author="admin" w:date="2025-03-06T17:29:00Z">
+            <w:trPr>
+              <w:trHeight w:val="300"/>
+            </w:trPr>
+          </w:trPrChange>
         </w:trPr>
         <w:tc>
           <w:tcPr>
-            <w:tcW w:w="1900" w:type="dxa"/>
+            <w:tcW w:w="1833" w:type="dxa"/>
             <w:tcBorders>
               <w:top w:val="nil"/>
               <w:left w:val="single" w:sz="8" w:space="0" w:color="CCCCCC"/>
@@ -2436,12 +3287,25 @@
             <w:shd w:val="clear" w:color="000000" w:fill="FFFFFF"/>
             <w:vAlign w:val="bottom"/>
             <w:hideMark/>
+            <w:tcPrChange w:id="77" w:author="admin" w:date="2025-03-06T17:29:00Z">
+              <w:tcPr>
+                <w:tcW w:w="1833" w:type="dxa"/>
+                <w:tcBorders>
+                  <w:top w:val="nil"/>
+                  <w:left w:val="single" w:sz="8" w:space="0" w:color="CCCCCC"/>
+                  <w:bottom w:val="single" w:sz="8" w:space="0" w:color="CCCCCC"/>
+                  <w:right w:val="single" w:sz="8" w:space="0" w:color="CCCCCC"/>
+                </w:tcBorders>
+                <w:shd w:val="clear" w:color="000000" w:fill="FFFFFF"/>
+                <w:vAlign w:val="bottom"/>
+                <w:hideMark/>
+              </w:tcPr>
+            </w:tcPrChange>
           </w:tcPr>
           <w:p>
             <w:pPr>
               <w:spacing w:after="0" w:line="240" w:lineRule="auto"/>
-              <w:ind w:left="-567" w:right="-613"/>
-              <w:jc w:val="right"/>
+              <w:ind w:right="-108"/>
               <w:rPr>
                 <w:rFonts w:ascii="Georgia" w:eastAsia="Times New Roman" w:hAnsi="Georgia" w:cs="Calibri"/>
                 <w:color w:val="333333"/>
@@ -2449,6 +3313,13 @@
                 <w:szCs w:val="20"/>
                 <w:lang w:eastAsia="en-IN"/>
               </w:rPr>
+              <w:pPrChange w:id="78" w:author="admin" w:date="2025-03-06T17:27:00Z">
+                <w:pPr>
+                  <w:spacing w:after="0" w:line="240" w:lineRule="auto"/>
+                  <w:ind w:left="-567" w:right="-108"/>
+                  <w:jc w:val="right"/>
+                </w:pPr>
+              </w:pPrChange>
             </w:pPr>
             <w:r>
               <w:rPr>
@@ -2464,7 +3335,7 @@
         </w:tc>
         <w:tc>
           <w:tcPr>
-            <w:tcW w:w="2240" w:type="dxa"/>
+            <w:tcW w:w="1418" w:type="dxa"/>
             <w:tcBorders>
               <w:top w:val="single" w:sz="8" w:space="0" w:color="CCCCCC"/>
               <w:left w:val="single" w:sz="8" w:space="0" w:color="CCCCCC"/>
@@ -2474,6 +3345,20 @@
             <w:shd w:val="clear" w:color="000000" w:fill="FFC7CE"/>
             <w:vAlign w:val="bottom"/>
             <w:hideMark/>
+            <w:tcPrChange w:id="79" w:author="admin" w:date="2025-03-06T17:29:00Z">
+              <w:tcPr>
+                <w:tcW w:w="2307" w:type="dxa"/>
+                <w:tcBorders>
+                  <w:top w:val="single" w:sz="8" w:space="0" w:color="CCCCCC"/>
+                  <w:left w:val="single" w:sz="8" w:space="0" w:color="CCCCCC"/>
+                  <w:bottom w:val="single" w:sz="8" w:space="0" w:color="CCCCCC"/>
+                  <w:right w:val="single" w:sz="8" w:space="0" w:color="CCCCCC"/>
+                </w:tcBorders>
+                <w:shd w:val="clear" w:color="000000" w:fill="FFC7CE"/>
+                <w:vAlign w:val="bottom"/>
+                <w:hideMark/>
+              </w:tcPr>
+            </w:tcPrChange>
           </w:tcPr>
           <w:p>
             <w:pPr>
@@ -2502,7 +3387,7 @@
         </w:tc>
         <w:tc>
           <w:tcPr>
-            <w:tcW w:w="1780" w:type="dxa"/>
+            <w:tcW w:w="1417" w:type="dxa"/>
             <w:tcBorders>
               <w:top w:val="single" w:sz="8" w:space="0" w:color="CCCCCC"/>
               <w:left w:val="single" w:sz="8" w:space="0" w:color="CCCCCC"/>
@@ -2512,6 +3397,20 @@
             <w:shd w:val="clear" w:color="000000" w:fill="FFC7CE"/>
             <w:vAlign w:val="bottom"/>
             <w:hideMark/>
+            <w:tcPrChange w:id="80" w:author="admin" w:date="2025-03-06T17:29:00Z">
+              <w:tcPr>
+                <w:tcW w:w="1780" w:type="dxa"/>
+                <w:tcBorders>
+                  <w:top w:val="single" w:sz="8" w:space="0" w:color="CCCCCC"/>
+                  <w:left w:val="single" w:sz="8" w:space="0" w:color="CCCCCC"/>
+                  <w:bottom w:val="single" w:sz="8" w:space="0" w:color="CCCCCC"/>
+                  <w:right w:val="single" w:sz="8" w:space="0" w:color="CCCCCC"/>
+                </w:tcBorders>
+                <w:shd w:val="clear" w:color="000000" w:fill="FFC7CE"/>
+                <w:vAlign w:val="bottom"/>
+                <w:hideMark/>
+              </w:tcPr>
+            </w:tcPrChange>
           </w:tcPr>
           <w:p>
             <w:pPr>
@@ -2540,7 +3439,7 @@
         </w:tc>
         <w:tc>
           <w:tcPr>
-            <w:tcW w:w="1240" w:type="dxa"/>
+            <w:tcW w:w="1276" w:type="dxa"/>
             <w:tcBorders>
               <w:top w:val="single" w:sz="8" w:space="0" w:color="CCCCCC"/>
               <w:left w:val="single" w:sz="8" w:space="0" w:color="CCCCCC"/>
@@ -2550,6 +3449,20 @@
             <w:shd w:val="clear" w:color="000000" w:fill="FFC7CE"/>
             <w:vAlign w:val="bottom"/>
             <w:hideMark/>
+            <w:tcPrChange w:id="81" w:author="admin" w:date="2025-03-06T17:29:00Z">
+              <w:tcPr>
+                <w:tcW w:w="1240" w:type="dxa"/>
+                <w:tcBorders>
+                  <w:top w:val="single" w:sz="8" w:space="0" w:color="CCCCCC"/>
+                  <w:left w:val="single" w:sz="8" w:space="0" w:color="CCCCCC"/>
+                  <w:bottom w:val="single" w:sz="8" w:space="0" w:color="CCCCCC"/>
+                  <w:right w:val="single" w:sz="8" w:space="0" w:color="CCCCCC"/>
+                </w:tcBorders>
+                <w:shd w:val="clear" w:color="000000" w:fill="FFC7CE"/>
+                <w:vAlign w:val="bottom"/>
+                <w:hideMark/>
+              </w:tcPr>
+            </w:tcPrChange>
           </w:tcPr>
           <w:p>
             <w:pPr>
@@ -2578,7 +3491,7 @@
         </w:tc>
         <w:tc>
           <w:tcPr>
-            <w:tcW w:w="700" w:type="dxa"/>
+            <w:tcW w:w="1134" w:type="dxa"/>
             <w:tcBorders>
               <w:top w:val="nil"/>
               <w:left w:val="nil"/>
@@ -2588,12 +3501,26 @@
             <w:shd w:val="clear" w:color="000000" w:fill="FFFFFF"/>
             <w:vAlign w:val="bottom"/>
             <w:hideMark/>
+            <w:tcPrChange w:id="82" w:author="admin" w:date="2025-03-06T17:29:00Z">
+              <w:tcPr>
+                <w:tcW w:w="700" w:type="dxa"/>
+                <w:tcBorders>
+                  <w:top w:val="nil"/>
+                  <w:left w:val="nil"/>
+                  <w:bottom w:val="single" w:sz="8" w:space="0" w:color="CCCCCC"/>
+                  <w:right w:val="single" w:sz="8" w:space="0" w:color="CCCCCC"/>
+                </w:tcBorders>
+                <w:shd w:val="clear" w:color="000000" w:fill="FFFFFF"/>
+                <w:vAlign w:val="bottom"/>
+                <w:hideMark/>
+              </w:tcPr>
+            </w:tcPrChange>
           </w:tcPr>
           <w:p>
             <w:pPr>
               <w:spacing w:after="0" w:line="240" w:lineRule="auto"/>
-              <w:ind w:left="-567" w:right="-613"/>
-              <w:jc w:val="right"/>
+              <w:ind w:left="-106" w:right="-111"/>
+              <w:jc w:val="center"/>
               <w:rPr>
                 <w:rFonts w:ascii="Georgia" w:eastAsia="Times New Roman" w:hAnsi="Georgia" w:cs="Calibri"/>
                 <w:color w:val="333333"/>
@@ -2601,6 +3528,13 @@
                 <w:szCs w:val="20"/>
                 <w:lang w:eastAsia="en-IN"/>
               </w:rPr>
+              <w:pPrChange w:id="83" w:author="admin" w:date="2025-03-06T17:29:00Z">
+                <w:pPr>
+                  <w:spacing w:after="0" w:line="240" w:lineRule="auto"/>
+                  <w:ind w:left="-567" w:right="-613"/>
+                  <w:jc w:val="right"/>
+                </w:pPr>
+              </w:pPrChange>
             </w:pPr>
             <w:r>
               <w:rPr>
@@ -2616,7 +3550,7 @@
         </w:tc>
         <w:tc>
           <w:tcPr>
-            <w:tcW w:w="1240" w:type="dxa"/>
+            <w:tcW w:w="1417" w:type="dxa"/>
             <w:tcBorders>
               <w:top w:val="single" w:sz="8" w:space="0" w:color="CCCCCC"/>
               <w:left w:val="single" w:sz="8" w:space="0" w:color="CCCCCC"/>
@@ -2626,12 +3560,26 @@
             <w:shd w:val="clear" w:color="000000" w:fill="FFC7CE"/>
             <w:vAlign w:val="bottom"/>
             <w:hideMark/>
+            <w:tcPrChange w:id="84" w:author="admin" w:date="2025-03-06T17:29:00Z">
+              <w:tcPr>
+                <w:tcW w:w="1240" w:type="dxa"/>
+                <w:tcBorders>
+                  <w:top w:val="single" w:sz="8" w:space="0" w:color="CCCCCC"/>
+                  <w:left w:val="single" w:sz="8" w:space="0" w:color="CCCCCC"/>
+                  <w:bottom w:val="single" w:sz="8" w:space="0" w:color="CCCCCC"/>
+                  <w:right w:val="single" w:sz="8" w:space="0" w:color="CCCCCC"/>
+                </w:tcBorders>
+                <w:shd w:val="clear" w:color="000000" w:fill="FFC7CE"/>
+                <w:vAlign w:val="bottom"/>
+                <w:hideMark/>
+              </w:tcPr>
+            </w:tcPrChange>
           </w:tcPr>
           <w:p>
             <w:pPr>
               <w:spacing w:after="0" w:line="240" w:lineRule="auto"/>
-              <w:ind w:left="-567" w:right="-613"/>
-              <w:jc w:val="right"/>
+              <w:ind w:left="-105" w:right="-72"/>
+              <w:jc w:val="center"/>
               <w:rPr>
                 <w:rFonts w:ascii="Georgia" w:eastAsia="Times New Roman" w:hAnsi="Georgia" w:cs="Calibri"/>
                 <w:color w:val="9C0006"/>
@@ -2639,6 +3587,13 @@
                 <w:szCs w:val="20"/>
                 <w:lang w:eastAsia="en-IN"/>
               </w:rPr>
+              <w:pPrChange w:id="85" w:author="admin" w:date="2025-03-06T17:29:00Z">
+                <w:pPr>
+                  <w:spacing w:after="0" w:line="240" w:lineRule="auto"/>
+                  <w:ind w:left="-567" w:right="-613"/>
+                  <w:jc w:val="right"/>
+                </w:pPr>
+              </w:pPrChange>
             </w:pPr>
             <w:r>
               <w:rPr>
@@ -2654,7 +3609,7 @@
         </w:tc>
         <w:tc>
           <w:tcPr>
-            <w:tcW w:w="840" w:type="dxa"/>
+            <w:tcW w:w="1445" w:type="dxa"/>
             <w:tcBorders>
               <w:top w:val="nil"/>
               <w:left w:val="nil"/>
@@ -2664,12 +3619,26 @@
             <w:shd w:val="clear" w:color="000000" w:fill="FFFFFF"/>
             <w:vAlign w:val="bottom"/>
             <w:hideMark/>
+            <w:tcPrChange w:id="86" w:author="admin" w:date="2025-03-06T17:29:00Z">
+              <w:tcPr>
+                <w:tcW w:w="840" w:type="dxa"/>
+                <w:tcBorders>
+                  <w:top w:val="nil"/>
+                  <w:left w:val="nil"/>
+                  <w:bottom w:val="single" w:sz="8" w:space="0" w:color="CCCCCC"/>
+                  <w:right w:val="single" w:sz="8" w:space="0" w:color="CCCCCC"/>
+                </w:tcBorders>
+                <w:shd w:val="clear" w:color="000000" w:fill="FFFFFF"/>
+                <w:vAlign w:val="bottom"/>
+                <w:hideMark/>
+              </w:tcPr>
+            </w:tcPrChange>
           </w:tcPr>
           <w:p>
             <w:pPr>
               <w:spacing w:after="0" w:line="240" w:lineRule="auto"/>
-              <w:ind w:left="-567" w:right="-613"/>
-              <w:jc w:val="right"/>
+              <w:ind w:left="-111" w:right="-83"/>
+              <w:jc w:val="center"/>
               <w:rPr>
                 <w:rFonts w:ascii="Georgia" w:eastAsia="Times New Roman" w:hAnsi="Georgia" w:cs="Calibri"/>
                 <w:color w:val="333333"/>
@@ -2677,6 +3646,13 @@
                 <w:szCs w:val="20"/>
                 <w:lang w:eastAsia="en-IN"/>
               </w:rPr>
+              <w:pPrChange w:id="87" w:author="admin" w:date="2025-03-06T17:29:00Z">
+                <w:pPr>
+                  <w:spacing w:after="0" w:line="240" w:lineRule="auto"/>
+                  <w:ind w:left="-567" w:right="-613"/>
+                  <w:jc w:val="right"/>
+                </w:pPr>
+              </w:pPrChange>
             </w:pPr>
             <w:r>
               <w:rPr>
@@ -5460,8 +6436,6 @@
         </w:rPr>
         <w:t>The only disadvantage of data validation is if the source data is deleted than every where we have used that data will also be removed. So, to prevent this we can move that data to hidden place.</w:t>
       </w:r>
-      <w:bookmarkStart w:id="0" w:name="_GoBack"/>
-      <w:bookmarkEnd w:id="0"/>
     </w:p>
     <w:sectPr>
       <w:pgSz w:w="11906" w:h="16838"/>
@@ -6637,6 +7611,14 @@
     <w:abstractNumId w:val="1"/>
   </w:num>
 </w:numbering>
+</file>
+
+<file path=word/people.xml><?xml version="1.0" encoding="utf-8"?>
+<w15:people xmlns:wpc="http://schemas.microsoft.com/office/word/2010/wordprocessingCanvas" xmlns:cx="http://schemas.microsoft.com/office/drawing/2014/chartex" xmlns:cx1="http://schemas.microsoft.com/office/drawing/2015/9/8/chartex" xmlns:cx2="http://schemas.microsoft.com/office/drawing/2015/10/21/chartex" xmlns:cx3="http://schemas.microsoft.com/office/drawing/2016/5/9/chartex" xmlns:cx4="http://schemas.microsoft.com/office/drawing/2016/5/10/chartex" xmlns:cx5="http://schemas.microsoft.com/office/drawing/2016/5/11/chartex" xmlns:cx6="http://schemas.microsoft.com/office/drawing/2016/5/12/chartex" xmlns:cx7="http://schemas.microsoft.com/office/drawing/2016/5/13/chartex" xmlns:cx8="http://schemas.microsoft.com/office/drawing/2016/5/14/chartex" xmlns:mc="http://schemas.openxmlformats.org/markup-compatibility/2006" xmlns:aink="http://schemas.microsoft.com/office/drawing/2016/ink" xmlns:am3d="http://schemas.microsoft.com/office/drawing/2017/model3d" xmlns:o="urn:schemas-microsoft-com:office:office" xmlns:r="http://schemas.openxmlformats.org/officeDocument/2006/relationships" xmlns:m="http://schemas.openxmlformats.org/officeDocument/2006/math" xmlns:v="urn:schemas-microsoft-com:vml" xmlns:wp14="http://schemas.microsoft.com/office/word/2010/wordprocessingDrawing" xmlns:wp="http://schemas.openxmlformats.org/drawingml/2006/wordprocessingDrawing" xmlns:w10="urn:schemas-microsoft-com:office:word" xmlns:w="http://schemas.openxmlformats.org/wordprocessingml/2006/main" xmlns:w14="http://schemas.microsoft.com/office/word/2010/wordml" xmlns:w15="http://schemas.microsoft.com/office/word/2012/wordml" xmlns:w16cid="http://schemas.microsoft.com/office/word/2016/wordml/cid" xmlns:w16se="http://schemas.microsoft.com/office/word/2015/wordml/symex" xmlns:wpg="http://schemas.microsoft.com/office/word/2010/wordprocessingGroup" xmlns:wpi="http://schemas.microsoft.com/office/word/2010/wordprocessingInk" xmlns:wne="http://schemas.microsoft.com/office/word/2006/wordml" xmlns:wps="http://schemas.microsoft.com/office/word/2010/wordprocessingShape" mc:Ignorable="w14 w15 w16se w16cid wp14">
+  <w15:person w15:author="admin">
+    <w15:presenceInfo w15:providerId="None" w15:userId="admin"/>
+  </w15:person>
+</w15:people>
 </file>
 
 <file path=word/styles.xml><?xml version="1.0" encoding="utf-8"?>
@@ -7151,6 +8133,36 @@
       <w:szCs w:val="20"/>
     </w:rPr>
   </w:style>
+  <w:style w:type="paragraph" w:styleId="BalloonText">
+    <w:name w:val="Balloon Text"/>
+    <w:basedOn w:val="Normal"/>
+    <w:link w:val="BalloonTextChar"/>
+    <w:uiPriority w:val="99"/>
+    <w:semiHidden/>
+    <w:unhideWhenUsed/>
+    <w:rsid w:val="00F14E28"/>
+    <w:pPr>
+      <w:spacing w:after="0" w:line="240" w:lineRule="auto"/>
+    </w:pPr>
+    <w:rPr>
+      <w:rFonts w:ascii="Segoe UI" w:hAnsi="Segoe UI" w:cs="Segoe UI"/>
+      <w:sz w:val="18"/>
+      <w:szCs w:val="18"/>
+    </w:rPr>
+  </w:style>
+  <w:style w:type="character" w:customStyle="1" w:styleId="BalloonTextChar">
+    <w:name w:val="Balloon Text Char"/>
+    <w:basedOn w:val="DefaultParagraphFont"/>
+    <w:link w:val="BalloonText"/>
+    <w:uiPriority w:val="99"/>
+    <w:semiHidden/>
+    <w:rsid w:val="00F14E28"/>
+    <w:rPr>
+      <w:rFonts w:ascii="Segoe UI" w:hAnsi="Segoe UI" w:cs="Segoe UI"/>
+      <w:sz w:val="18"/>
+      <w:szCs w:val="18"/>
+    </w:rPr>
+  </w:style>
 </w:styles>
 </file>
 

</xml_diff>